<commit_message>
dopleneny priklad na free print
</commit_message>
<xml_diff>
--- a/Datapac OEC API Howto.docx
+++ b/Datapac OEC API Howto.docx
@@ -1,6 +1,6 @@
 
 <file path=word/document.xml><?xml version="1.0" encoding="utf-8"?>
-<w:document xmlns:wpc="http://schemas.microsoft.com/office/word/2010/wordprocessingCanvas" xmlns:cx="http://schemas.microsoft.com/office/drawing/2014/chartex" xmlns:cx1="http://schemas.microsoft.com/office/drawing/2015/9/8/chartex" xmlns:mc="http://schemas.openxmlformats.org/markup-compatibility/2006" xmlns:o="urn:schemas-microsoft-com:office:office" xmlns:r="http://schemas.openxmlformats.org/officeDocument/2006/relationships" xmlns:m="http://schemas.openxmlformats.org/officeDocument/2006/math" xmlns:v="urn:schemas-microsoft-com:vml" xmlns:wp14="http://schemas.microsoft.com/office/word/2010/wordprocessingDrawing" xmlns:wp="http://schemas.openxmlformats.org/drawingml/2006/wordprocessingDrawing" xmlns:w10="urn:schemas-microsoft-com:office:word" xmlns:w="http://schemas.openxmlformats.org/wordprocessingml/2006/main" xmlns:w14="http://schemas.microsoft.com/office/word/2010/wordml" xmlns:w15="http://schemas.microsoft.com/office/word/2012/wordml" xmlns:w16se="http://schemas.microsoft.com/office/word/2015/wordml/symex" xmlns:wpg="http://schemas.microsoft.com/office/word/2010/wordprocessingGroup" xmlns:wpi="http://schemas.microsoft.com/office/word/2010/wordprocessingInk" xmlns:wne="http://schemas.microsoft.com/office/word/2006/wordml" xmlns:wps="http://schemas.microsoft.com/office/word/2010/wordprocessingShape" mc:Ignorable="w14 w15 w16se wp14">
+<w:document xmlns:wpc="http://schemas.microsoft.com/office/word/2010/wordprocessingCanvas" xmlns:cx="http://schemas.microsoft.com/office/drawing/2014/chartex" xmlns:cx1="http://schemas.microsoft.com/office/drawing/2015/9/8/chartex" xmlns:cx2="http://schemas.microsoft.com/office/drawing/2015/10/21/chartex" xmlns:cx3="http://schemas.microsoft.com/office/drawing/2016/5/9/chartex" xmlns:cx4="http://schemas.microsoft.com/office/drawing/2016/5/10/chartex" xmlns:cx5="http://schemas.microsoft.com/office/drawing/2016/5/11/chartex" xmlns:cx6="http://schemas.microsoft.com/office/drawing/2016/5/12/chartex" xmlns:cx7="http://schemas.microsoft.com/office/drawing/2016/5/13/chartex" xmlns:cx8="http://schemas.microsoft.com/office/drawing/2016/5/14/chartex" xmlns:mc="http://schemas.openxmlformats.org/markup-compatibility/2006" xmlns:aink="http://schemas.microsoft.com/office/drawing/2016/ink" xmlns:am3d="http://schemas.microsoft.com/office/drawing/2017/model3d" xmlns:o="urn:schemas-microsoft-com:office:office" xmlns:r="http://schemas.openxmlformats.org/officeDocument/2006/relationships" xmlns:m="http://schemas.openxmlformats.org/officeDocument/2006/math" xmlns:v="urn:schemas-microsoft-com:vml" xmlns:wp14="http://schemas.microsoft.com/office/word/2010/wordprocessingDrawing" xmlns:wp="http://schemas.openxmlformats.org/drawingml/2006/wordprocessingDrawing" xmlns:w10="urn:schemas-microsoft-com:office:word" xmlns:w="http://schemas.openxmlformats.org/wordprocessingml/2006/main" xmlns:w14="http://schemas.microsoft.com/office/word/2010/wordml" xmlns:w15="http://schemas.microsoft.com/office/word/2012/wordml" xmlns:w16cid="http://schemas.microsoft.com/office/word/2016/wordml/cid" xmlns:w16se="http://schemas.microsoft.com/office/word/2015/wordml/symex" xmlns:wpg="http://schemas.microsoft.com/office/word/2010/wordprocessingGroup" xmlns:wpi="http://schemas.microsoft.com/office/word/2010/wordprocessingInk" xmlns:wne="http://schemas.microsoft.com/office/word/2006/wordml" xmlns:wps="http://schemas.microsoft.com/office/word/2010/wordprocessingShape" mc:Ignorable="w14 w15 w16se w16cid wp14">
   <w:body>
     <w:p>
       <w:pPr>
@@ -85,7 +85,7 @@
       <w:pPr>
         <w:pStyle w:val="Heading1"/>
       </w:pPr>
-      <w:bookmarkStart w:id="0" w:name="_Toc11061801"/>
+      <w:bookmarkStart w:id="0" w:name="_Toc21939350"/>
       <w:r>
         <w:t>Document information</w:t>
       </w:r>
@@ -415,6 +415,14 @@
                 <w:lang w:val="en-US"/>
               </w:rPr>
             </w:pPr>
+            <w:r>
+              <w:rPr>
+                <w:lang w:val="en-US"/>
+              </w:rPr>
+              <w:t>14.10.2019</w:t>
+            </w:r>
+            <w:bookmarkStart w:id="1" w:name="_GoBack"/>
+            <w:bookmarkEnd w:id="1"/>
           </w:p>
         </w:tc>
       </w:tr>
@@ -459,7 +467,7 @@
               <w:rPr>
                 <w:lang w:val="en-US"/>
               </w:rPr>
-              <w:t>2</w:t>
+              <w:t>3</w:t>
             </w:r>
           </w:p>
         </w:tc>
@@ -491,12 +499,12 @@
       <w:pPr>
         <w:pStyle w:val="Heading1"/>
       </w:pPr>
-      <w:bookmarkStart w:id="1" w:name="_Toc11061802"/>
+      <w:bookmarkStart w:id="2" w:name="_Toc21939351"/>
       <w:r>
         <w:lastRenderedPageBreak/>
         <w:t>Version history</w:t>
       </w:r>
-      <w:bookmarkEnd w:id="1"/>
+      <w:bookmarkEnd w:id="2"/>
     </w:p>
     <w:p>
       <w:pPr>
@@ -512,10 +520,10 @@
         <w:tblLook w:val="04A0" w:firstRow="1" w:lastRow="0" w:firstColumn="1" w:lastColumn="0" w:noHBand="0" w:noVBand="1"/>
       </w:tblPr>
       <w:tblGrid>
-        <w:gridCol w:w="985"/>
-        <w:gridCol w:w="1134"/>
-        <w:gridCol w:w="4672"/>
-        <w:gridCol w:w="2265"/>
+        <w:gridCol w:w="984"/>
+        <w:gridCol w:w="1217"/>
+        <w:gridCol w:w="4615"/>
+        <w:gridCol w:w="2240"/>
       </w:tblGrid>
       <w:tr>
         <w:trPr>
@@ -844,6 +852,80 @@
           </w:p>
         </w:tc>
       </w:tr>
+      <w:tr>
+        <w:tc>
+          <w:tcPr>
+            <w:tcW w:w="985" w:type="dxa"/>
+          </w:tcPr>
+          <w:p>
+            <w:pPr>
+              <w:rPr>
+                <w:lang w:val="en-US"/>
+              </w:rPr>
+            </w:pPr>
+            <w:r>
+              <w:rPr>
+                <w:lang w:val="en-US"/>
+              </w:rPr>
+              <w:t>1.3</w:t>
+            </w:r>
+          </w:p>
+        </w:tc>
+        <w:tc>
+          <w:tcPr>
+            <w:tcW w:w="1134" w:type="dxa"/>
+          </w:tcPr>
+          <w:p>
+            <w:pPr>
+              <w:rPr>
+                <w:lang w:val="en-US"/>
+              </w:rPr>
+            </w:pPr>
+            <w:r>
+              <w:rPr>
+                <w:lang w:val="en-US"/>
+              </w:rPr>
+              <w:t>14.10.2019</w:t>
+            </w:r>
+          </w:p>
+        </w:tc>
+        <w:tc>
+          <w:tcPr>
+            <w:tcW w:w="4672" w:type="dxa"/>
+          </w:tcPr>
+          <w:p>
+            <w:pPr>
+              <w:rPr>
+                <w:lang w:val="en-US"/>
+              </w:rPr>
+            </w:pPr>
+            <w:r>
+              <w:rPr>
+                <w:lang w:val="en-US"/>
+              </w:rPr>
+              <w:t>- Doplneny priklad na free print  (8.15)</w:t>
+            </w:r>
+          </w:p>
+        </w:tc>
+        <w:tc>
+          <w:tcPr>
+            <w:tcW w:w="2265" w:type="dxa"/>
+          </w:tcPr>
+          <w:p>
+            <w:pPr>
+              <w:rPr>
+                <w:lang w:val="en-US"/>
+              </w:rPr>
+            </w:pPr>
+            <w:r>
+              <w:rPr>
+                <w:lang w:val="en-US"/>
+              </w:rPr>
+              <w:t>Jan Behro</w:t>
+            </w:r>
+          </w:p>
+        </w:tc>
+      </w:tr>
     </w:tbl>
     <w:p>
       <w:pPr>
@@ -856,11 +938,11 @@
       <w:pPr>
         <w:pStyle w:val="Heading1"/>
       </w:pPr>
-      <w:bookmarkStart w:id="2" w:name="_Toc11061803"/>
+      <w:bookmarkStart w:id="3" w:name="_Toc21939352"/>
       <w:r>
         <w:t>Contents</w:t>
       </w:r>
-      <w:bookmarkEnd w:id="2"/>
+      <w:bookmarkEnd w:id="3"/>
     </w:p>
     <w:sdt>
       <w:sdtPr>
@@ -915,7 +997,7 @@
           <w:r>
             <w:fldChar w:fldCharType="separate"/>
           </w:r>
-          <w:hyperlink w:anchor="_Toc11061801" w:history="1">
+          <w:hyperlink w:anchor="_Toc21939350" w:history="1">
             <w:r>
               <w:rPr>
                 <w:rStyle w:val="Hyperlink"/>
@@ -957,7 +1039,7 @@
                 <w:noProof/>
                 <w:webHidden/>
               </w:rPr>
-              <w:instrText xml:space="preserve"> PAGEREF _Toc11061801 \h </w:instrText>
+              <w:instrText xml:space="preserve"> PAGEREF _Toc21939350 \h </w:instrText>
             </w:r>
             <w:r>
               <w:rPr>
@@ -1001,7 +1083,7 @@
               <w:lang w:eastAsia="sk-SK"/>
             </w:rPr>
           </w:pPr>
-          <w:hyperlink w:anchor="_Toc11061802" w:history="1">
+          <w:hyperlink w:anchor="_Toc21939351" w:history="1">
             <w:r>
               <w:rPr>
                 <w:rStyle w:val="Hyperlink"/>
@@ -1043,7 +1125,7 @@
                 <w:noProof/>
                 <w:webHidden/>
               </w:rPr>
-              <w:instrText xml:space="preserve"> PAGEREF _Toc11061802 \h </w:instrText>
+              <w:instrText xml:space="preserve"> PAGEREF _Toc21939351 \h </w:instrText>
             </w:r>
             <w:r>
               <w:rPr>
@@ -1087,7 +1169,7 @@
               <w:lang w:eastAsia="sk-SK"/>
             </w:rPr>
           </w:pPr>
-          <w:hyperlink w:anchor="_Toc11061803" w:history="1">
+          <w:hyperlink w:anchor="_Toc21939352" w:history="1">
             <w:r>
               <w:rPr>
                 <w:rStyle w:val="Hyperlink"/>
@@ -1129,7 +1211,7 @@
                 <w:noProof/>
                 <w:webHidden/>
               </w:rPr>
-              <w:instrText xml:space="preserve"> PAGEREF _Toc11061803 \h </w:instrText>
+              <w:instrText xml:space="preserve"> PAGEREF _Toc21939352 \h </w:instrText>
             </w:r>
             <w:r>
               <w:rPr>
@@ -1173,7 +1255,7 @@
               <w:lang w:eastAsia="sk-SK"/>
             </w:rPr>
           </w:pPr>
-          <w:hyperlink w:anchor="_Toc11061804" w:history="1">
+          <w:hyperlink w:anchor="_Toc21939353" w:history="1">
             <w:r>
               <w:rPr>
                 <w:rStyle w:val="Hyperlink"/>
@@ -1215,7 +1297,7 @@
                 <w:noProof/>
                 <w:webHidden/>
               </w:rPr>
-              <w:instrText xml:space="preserve"> PAGEREF _Toc11061804 \h </w:instrText>
+              <w:instrText xml:space="preserve"> PAGEREF _Toc21939353 \h </w:instrText>
             </w:r>
             <w:r>
               <w:rPr>
@@ -1235,7 +1317,7 @@
                 <w:noProof/>
                 <w:webHidden/>
               </w:rPr>
-              <w:t>3</w:t>
+              <w:t>4</w:t>
             </w:r>
             <w:r>
               <w:rPr>
@@ -1259,7 +1341,7 @@
               <w:lang w:eastAsia="sk-SK"/>
             </w:rPr>
           </w:pPr>
-          <w:hyperlink w:anchor="_Toc11061805" w:history="1">
+          <w:hyperlink w:anchor="_Toc21939354" w:history="1">
             <w:r>
               <w:rPr>
                 <w:rStyle w:val="Hyperlink"/>
@@ -1301,7 +1383,7 @@
                 <w:noProof/>
                 <w:webHidden/>
               </w:rPr>
-              <w:instrText xml:space="preserve"> PAGEREF _Toc11061805 \h </w:instrText>
+              <w:instrText xml:space="preserve"> PAGEREF _Toc21939354 \h </w:instrText>
             </w:r>
             <w:r>
               <w:rPr>
@@ -1321,7 +1403,7 @@
                 <w:noProof/>
                 <w:webHidden/>
               </w:rPr>
-              <w:t>3</w:t>
+              <w:t>4</w:t>
             </w:r>
             <w:r>
               <w:rPr>
@@ -1345,7 +1427,7 @@
               <w:lang w:eastAsia="sk-SK"/>
             </w:rPr>
           </w:pPr>
-          <w:hyperlink w:anchor="_Toc11061806" w:history="1">
+          <w:hyperlink w:anchor="_Toc21939355" w:history="1">
             <w:r>
               <w:rPr>
                 <w:rStyle w:val="Hyperlink"/>
@@ -1387,7 +1469,7 @@
                 <w:noProof/>
                 <w:webHidden/>
               </w:rPr>
-              <w:instrText xml:space="preserve"> PAGEREF _Toc11061806 \h </w:instrText>
+              <w:instrText xml:space="preserve"> PAGEREF _Toc21939355 \h </w:instrText>
             </w:r>
             <w:r>
               <w:rPr>
@@ -1407,7 +1489,7 @@
                 <w:noProof/>
                 <w:webHidden/>
               </w:rPr>
-              <w:t>3</w:t>
+              <w:t>4</w:t>
             </w:r>
             <w:r>
               <w:rPr>
@@ -1431,7 +1513,7 @@
               <w:lang w:eastAsia="sk-SK"/>
             </w:rPr>
           </w:pPr>
-          <w:hyperlink w:anchor="_Toc11061807" w:history="1">
+          <w:hyperlink w:anchor="_Toc21939356" w:history="1">
             <w:r>
               <w:rPr>
                 <w:rStyle w:val="Hyperlink"/>
@@ -1473,7 +1555,7 @@
                 <w:noProof/>
                 <w:webHidden/>
               </w:rPr>
-              <w:instrText xml:space="preserve"> PAGEREF _Toc11061807 \h </w:instrText>
+              <w:instrText xml:space="preserve"> PAGEREF _Toc21939356 \h </w:instrText>
             </w:r>
             <w:r>
               <w:rPr>
@@ -1493,7 +1575,7 @@
                 <w:noProof/>
                 <w:webHidden/>
               </w:rPr>
-              <w:t>3</w:t>
+              <w:t>4</w:t>
             </w:r>
             <w:r>
               <w:rPr>
@@ -1517,7 +1599,7 @@
               <w:lang w:eastAsia="sk-SK"/>
             </w:rPr>
           </w:pPr>
-          <w:hyperlink w:anchor="_Toc11061808" w:history="1">
+          <w:hyperlink w:anchor="_Toc21939357" w:history="1">
             <w:r>
               <w:rPr>
                 <w:rStyle w:val="Hyperlink"/>
@@ -1559,7 +1641,7 @@
                 <w:noProof/>
                 <w:webHidden/>
               </w:rPr>
-              <w:instrText xml:space="preserve"> PAGEREF _Toc11061808 \h </w:instrText>
+              <w:instrText xml:space="preserve"> PAGEREF _Toc21939357 \h </w:instrText>
             </w:r>
             <w:r>
               <w:rPr>
@@ -1579,7 +1661,7 @@
                 <w:noProof/>
                 <w:webHidden/>
               </w:rPr>
-              <w:t>3</w:t>
+              <w:t>4</w:t>
             </w:r>
             <w:r>
               <w:rPr>
@@ -1603,7 +1685,7 @@
               <w:lang w:eastAsia="sk-SK"/>
             </w:rPr>
           </w:pPr>
-          <w:hyperlink w:anchor="_Toc11061809" w:history="1">
+          <w:hyperlink w:anchor="_Toc21939358" w:history="1">
             <w:r>
               <w:rPr>
                 <w:rStyle w:val="Hyperlink"/>
@@ -1645,7 +1727,7 @@
                 <w:noProof/>
                 <w:webHidden/>
               </w:rPr>
-              <w:instrText xml:space="preserve"> PAGEREF _Toc11061809 \h </w:instrText>
+              <w:instrText xml:space="preserve"> PAGEREF _Toc21939358 \h </w:instrText>
             </w:r>
             <w:r>
               <w:rPr>
@@ -1665,7 +1747,7 @@
                 <w:noProof/>
                 <w:webHidden/>
               </w:rPr>
-              <w:t>3</w:t>
+              <w:t>4</w:t>
             </w:r>
             <w:r>
               <w:rPr>
@@ -1689,7 +1771,7 @@
               <w:lang w:eastAsia="sk-SK"/>
             </w:rPr>
           </w:pPr>
-          <w:hyperlink w:anchor="_Toc11061810" w:history="1">
+          <w:hyperlink w:anchor="_Toc21939359" w:history="1">
             <w:r>
               <w:rPr>
                 <w:rStyle w:val="Hyperlink"/>
@@ -1731,7 +1813,7 @@
                 <w:noProof/>
                 <w:webHidden/>
               </w:rPr>
-              <w:instrText xml:space="preserve"> PAGEREF _Toc11061810 \h </w:instrText>
+              <w:instrText xml:space="preserve"> PAGEREF _Toc21939359 \h </w:instrText>
             </w:r>
             <w:r>
               <w:rPr>
@@ -1751,7 +1833,7 @@
                 <w:noProof/>
                 <w:webHidden/>
               </w:rPr>
-              <w:t>3</w:t>
+              <w:t>4</w:t>
             </w:r>
             <w:r>
               <w:rPr>
@@ -1775,7 +1857,7 @@
               <w:lang w:eastAsia="sk-SK"/>
             </w:rPr>
           </w:pPr>
-          <w:hyperlink w:anchor="_Toc11061811" w:history="1">
+          <w:hyperlink w:anchor="_Toc21939360" w:history="1">
             <w:r>
               <w:rPr>
                 <w:rStyle w:val="Hyperlink"/>
@@ -1817,7 +1899,7 @@
                 <w:noProof/>
                 <w:webHidden/>
               </w:rPr>
-              <w:instrText xml:space="preserve"> PAGEREF _Toc11061811 \h </w:instrText>
+              <w:instrText xml:space="preserve"> PAGEREF _Toc21939360 \h </w:instrText>
             </w:r>
             <w:r>
               <w:rPr>
@@ -1837,7 +1919,7 @@
                 <w:noProof/>
                 <w:webHidden/>
               </w:rPr>
-              <w:t>4</w:t>
+              <w:t>5</w:t>
             </w:r>
             <w:r>
               <w:rPr>
@@ -1861,7 +1943,7 @@
               <w:lang w:eastAsia="sk-SK"/>
             </w:rPr>
           </w:pPr>
-          <w:hyperlink w:anchor="_Toc11061812" w:history="1">
+          <w:hyperlink w:anchor="_Toc21939361" w:history="1">
             <w:r>
               <w:rPr>
                 <w:rStyle w:val="Hyperlink"/>
@@ -1903,7 +1985,7 @@
                 <w:noProof/>
                 <w:webHidden/>
               </w:rPr>
-              <w:instrText xml:space="preserve"> PAGEREF _Toc11061812 \h </w:instrText>
+              <w:instrText xml:space="preserve"> PAGEREF _Toc21939361 \h </w:instrText>
             </w:r>
             <w:r>
               <w:rPr>
@@ -1923,7 +2005,7 @@
                 <w:noProof/>
                 <w:webHidden/>
               </w:rPr>
-              <w:t>4</w:t>
+              <w:t>5</w:t>
             </w:r>
             <w:r>
               <w:rPr>
@@ -1947,7 +2029,7 @@
               <w:lang w:eastAsia="sk-SK"/>
             </w:rPr>
           </w:pPr>
-          <w:hyperlink w:anchor="_Toc11061813" w:history="1">
+          <w:hyperlink w:anchor="_Toc21939362" w:history="1">
             <w:r>
               <w:rPr>
                 <w:rStyle w:val="Hyperlink"/>
@@ -1989,7 +2071,7 @@
                 <w:noProof/>
                 <w:webHidden/>
               </w:rPr>
-              <w:instrText xml:space="preserve"> PAGEREF _Toc11061813 \h </w:instrText>
+              <w:instrText xml:space="preserve"> PAGEREF _Toc21939362 \h </w:instrText>
             </w:r>
             <w:r>
               <w:rPr>
@@ -2009,7 +2091,7 @@
                 <w:noProof/>
                 <w:webHidden/>
               </w:rPr>
-              <w:t>4</w:t>
+              <w:t>5</w:t>
             </w:r>
             <w:r>
               <w:rPr>
@@ -2028,10 +2110,12 @@
               <w:tab w:val="right" w:leader="dot" w:pos="9062"/>
             </w:tabs>
             <w:rPr>
+              <w:rFonts w:asciiTheme="minorHAnsi" w:eastAsiaTheme="minorEastAsia" w:hAnsiTheme="minorHAnsi"/>
               <w:noProof/>
+              <w:lang w:eastAsia="sk-SK"/>
             </w:rPr>
           </w:pPr>
-          <w:hyperlink w:anchor="_Toc11061814" w:history="1">
+          <w:hyperlink w:anchor="_Toc21939363" w:history="1">
             <w:r>
               <w:rPr>
                 <w:rStyle w:val="Hyperlink"/>
@@ -2041,7 +2125,9 @@
             </w:r>
             <w:r>
               <w:rPr>
-                <w:noProof/>
+                <w:rFonts w:asciiTheme="minorHAnsi" w:eastAsiaTheme="minorEastAsia" w:hAnsiTheme="minorHAnsi"/>
+                <w:noProof/>
+                <w:lang w:eastAsia="sk-SK"/>
               </w:rPr>
               <w:tab/>
             </w:r>
@@ -2071,7 +2157,7 @@
                 <w:noProof/>
                 <w:webHidden/>
               </w:rPr>
-              <w:instrText xml:space="preserve"> PAGEREF _Toc11061814 \h </w:instrText>
+              <w:instrText xml:space="preserve"> PAGEREF _Toc21939363 \h </w:instrText>
             </w:r>
             <w:r>
               <w:rPr>
@@ -2091,7 +2177,7 @@
                 <w:noProof/>
                 <w:webHidden/>
               </w:rPr>
-              <w:t>4</w:t>
+              <w:t>5</w:t>
             </w:r>
             <w:r>
               <w:rPr>
@@ -2115,7 +2201,7 @@
               <w:lang w:eastAsia="sk-SK"/>
             </w:rPr>
           </w:pPr>
-          <w:hyperlink w:anchor="_Toc11061815" w:history="1">
+          <w:hyperlink w:anchor="_Toc21939364" w:history="1">
             <w:r>
               <w:rPr>
                 <w:rStyle w:val="Hyperlink"/>
@@ -2157,7 +2243,7 @@
                 <w:noProof/>
                 <w:webHidden/>
               </w:rPr>
-              <w:instrText xml:space="preserve"> PAGEREF _Toc11061815 \h </w:instrText>
+              <w:instrText xml:space="preserve"> PAGEREF _Toc21939364 \h </w:instrText>
             </w:r>
             <w:r>
               <w:rPr>
@@ -2177,7 +2263,7 @@
                 <w:noProof/>
                 <w:webHidden/>
               </w:rPr>
-              <w:t>4</w:t>
+              <w:t>5</w:t>
             </w:r>
             <w:r>
               <w:rPr>
@@ -2201,7 +2287,7 @@
               <w:lang w:eastAsia="sk-SK"/>
             </w:rPr>
           </w:pPr>
-          <w:hyperlink w:anchor="_Toc11061816" w:history="1">
+          <w:hyperlink w:anchor="_Toc21939365" w:history="1">
             <w:r>
               <w:rPr>
                 <w:rStyle w:val="Hyperlink"/>
@@ -2243,7 +2329,7 @@
                 <w:noProof/>
                 <w:webHidden/>
               </w:rPr>
-              <w:instrText xml:space="preserve"> PAGEREF _Toc11061816 \h </w:instrText>
+              <w:instrText xml:space="preserve"> PAGEREF _Toc21939365 \h </w:instrText>
             </w:r>
             <w:r>
               <w:rPr>
@@ -2263,7 +2349,7 @@
                 <w:noProof/>
                 <w:webHidden/>
               </w:rPr>
-              <w:t>5</w:t>
+              <w:t>6</w:t>
             </w:r>
             <w:r>
               <w:rPr>
@@ -2287,7 +2373,7 @@
               <w:lang w:eastAsia="sk-SK"/>
             </w:rPr>
           </w:pPr>
-          <w:hyperlink w:anchor="_Toc11061817" w:history="1">
+          <w:hyperlink w:anchor="_Toc21939366" w:history="1">
             <w:r>
               <w:rPr>
                 <w:rStyle w:val="Hyperlink"/>
@@ -2329,7 +2415,7 @@
                 <w:noProof/>
                 <w:webHidden/>
               </w:rPr>
-              <w:instrText xml:space="preserve"> PAGEREF _Toc11061817 \h </w:instrText>
+              <w:instrText xml:space="preserve"> PAGEREF _Toc21939366 \h </w:instrText>
             </w:r>
             <w:r>
               <w:rPr>
@@ -2349,7 +2435,7 @@
                 <w:noProof/>
                 <w:webHidden/>
               </w:rPr>
-              <w:t>6</w:t>
+              <w:t>7</w:t>
             </w:r>
             <w:r>
               <w:rPr>
@@ -2373,7 +2459,7 @@
               <w:lang w:eastAsia="sk-SK"/>
             </w:rPr>
           </w:pPr>
-          <w:hyperlink w:anchor="_Toc11061818" w:history="1">
+          <w:hyperlink w:anchor="_Toc21939367" w:history="1">
             <w:r>
               <w:rPr>
                 <w:rStyle w:val="Hyperlink"/>
@@ -2415,7 +2501,7 @@
                 <w:noProof/>
                 <w:webHidden/>
               </w:rPr>
-              <w:instrText xml:space="preserve"> PAGEREF _Toc11061818 \h </w:instrText>
+              <w:instrText xml:space="preserve"> PAGEREF _Toc21939367 \h </w:instrText>
             </w:r>
             <w:r>
               <w:rPr>
@@ -2435,7 +2521,7 @@
                 <w:noProof/>
                 <w:webHidden/>
               </w:rPr>
-              <w:t>7</w:t>
+              <w:t>8</w:t>
             </w:r>
             <w:r>
               <w:rPr>
@@ -2459,7 +2545,7 @@
               <w:lang w:eastAsia="sk-SK"/>
             </w:rPr>
           </w:pPr>
-          <w:hyperlink w:anchor="_Toc11061819" w:history="1">
+          <w:hyperlink w:anchor="_Toc21939368" w:history="1">
             <w:r>
               <w:rPr>
                 <w:rStyle w:val="Hyperlink"/>
@@ -2501,7 +2587,7 @@
                 <w:noProof/>
                 <w:webHidden/>
               </w:rPr>
-              <w:instrText xml:space="preserve"> PAGEREF _Toc11061819 \h </w:instrText>
+              <w:instrText xml:space="preserve"> PAGEREF _Toc21939368 \h </w:instrText>
             </w:r>
             <w:r>
               <w:rPr>
@@ -2521,7 +2607,7 @@
                 <w:noProof/>
                 <w:webHidden/>
               </w:rPr>
-              <w:t>8</w:t>
+              <w:t>9</w:t>
             </w:r>
             <w:r>
               <w:rPr>
@@ -2545,7 +2631,7 @@
               <w:lang w:eastAsia="sk-SK"/>
             </w:rPr>
           </w:pPr>
-          <w:hyperlink w:anchor="_Toc11061820" w:history="1">
+          <w:hyperlink w:anchor="_Toc21939369" w:history="1">
             <w:r>
               <w:rPr>
                 <w:rStyle w:val="Hyperlink"/>
@@ -2587,7 +2673,7 @@
                 <w:noProof/>
                 <w:webHidden/>
               </w:rPr>
-              <w:instrText xml:space="preserve"> PAGEREF _Toc11061820 \h </w:instrText>
+              <w:instrText xml:space="preserve"> PAGEREF _Toc21939369 \h </w:instrText>
             </w:r>
             <w:r>
               <w:rPr>
@@ -2607,7 +2693,7 @@
                 <w:noProof/>
                 <w:webHidden/>
               </w:rPr>
-              <w:t>9</w:t>
+              <w:t>10</w:t>
             </w:r>
             <w:r>
               <w:rPr>
@@ -2631,7 +2717,7 @@
               <w:lang w:eastAsia="sk-SK"/>
             </w:rPr>
           </w:pPr>
-          <w:hyperlink w:anchor="_Toc11061821" w:history="1">
+          <w:hyperlink w:anchor="_Toc21939370" w:history="1">
             <w:r>
               <w:rPr>
                 <w:rStyle w:val="Hyperlink"/>
@@ -2673,7 +2759,7 @@
                 <w:noProof/>
                 <w:webHidden/>
               </w:rPr>
-              <w:instrText xml:space="preserve"> PAGEREF _Toc11061821 \h </w:instrText>
+              <w:instrText xml:space="preserve"> PAGEREF _Toc21939370 \h </w:instrText>
             </w:r>
             <w:r>
               <w:rPr>
@@ -2693,7 +2779,7 @@
                 <w:noProof/>
                 <w:webHidden/>
               </w:rPr>
-              <w:t>9</w:t>
+              <w:t>10</w:t>
             </w:r>
             <w:r>
               <w:rPr>
@@ -2717,7 +2803,7 @@
               <w:lang w:eastAsia="sk-SK"/>
             </w:rPr>
           </w:pPr>
-          <w:hyperlink w:anchor="_Toc11061822" w:history="1">
+          <w:hyperlink w:anchor="_Toc21939371" w:history="1">
             <w:r>
               <w:rPr>
                 <w:rStyle w:val="Hyperlink"/>
@@ -2759,7 +2845,7 @@
                 <w:noProof/>
                 <w:webHidden/>
               </w:rPr>
-              <w:instrText xml:space="preserve"> PAGEREF _Toc11061822 \h </w:instrText>
+              <w:instrText xml:space="preserve"> PAGEREF _Toc21939371 \h </w:instrText>
             </w:r>
             <w:r>
               <w:rPr>
@@ -2779,7 +2865,7 @@
                 <w:noProof/>
                 <w:webHidden/>
               </w:rPr>
-              <w:t>10</w:t>
+              <w:t>11</w:t>
             </w:r>
             <w:r>
               <w:rPr>
@@ -2803,7 +2889,7 @@
               <w:lang w:eastAsia="sk-SK"/>
             </w:rPr>
           </w:pPr>
-          <w:hyperlink w:anchor="_Toc11061823" w:history="1">
+          <w:hyperlink w:anchor="_Toc21939372" w:history="1">
             <w:r>
               <w:rPr>
                 <w:rStyle w:val="Hyperlink"/>
@@ -2845,7 +2931,7 @@
                 <w:noProof/>
                 <w:webHidden/>
               </w:rPr>
-              <w:instrText xml:space="preserve"> PAGEREF _Toc11061823 \h </w:instrText>
+              <w:instrText xml:space="preserve"> PAGEREF _Toc21939372 \h </w:instrText>
             </w:r>
             <w:r>
               <w:rPr>
@@ -2865,7 +2951,7 @@
                 <w:noProof/>
                 <w:webHidden/>
               </w:rPr>
-              <w:t>10</w:t>
+              <w:t>11</w:t>
             </w:r>
             <w:r>
               <w:rPr>
@@ -2889,7 +2975,7 @@
               <w:lang w:eastAsia="sk-SK"/>
             </w:rPr>
           </w:pPr>
-          <w:hyperlink w:anchor="_Toc11061824" w:history="1">
+          <w:hyperlink w:anchor="_Toc21939373" w:history="1">
             <w:r>
               <w:rPr>
                 <w:rStyle w:val="Hyperlink"/>
@@ -2931,7 +3017,7 @@
                 <w:noProof/>
                 <w:webHidden/>
               </w:rPr>
-              <w:instrText xml:space="preserve"> PAGEREF _Toc11061824 \h </w:instrText>
+              <w:instrText xml:space="preserve"> PAGEREF _Toc21939373 \h </w:instrText>
             </w:r>
             <w:r>
               <w:rPr>
@@ -2951,7 +3037,7 @@
                 <w:noProof/>
                 <w:webHidden/>
               </w:rPr>
-              <w:t>12</w:t>
+              <w:t>13</w:t>
             </w:r>
             <w:r>
               <w:rPr>
@@ -2975,7 +3061,7 @@
               <w:lang w:eastAsia="sk-SK"/>
             </w:rPr>
           </w:pPr>
-          <w:hyperlink w:anchor="_Toc11061825" w:history="1">
+          <w:hyperlink w:anchor="_Toc21939374" w:history="1">
             <w:r>
               <w:rPr>
                 <w:rStyle w:val="Hyperlink"/>
@@ -3017,7 +3103,7 @@
                 <w:noProof/>
                 <w:webHidden/>
               </w:rPr>
-              <w:instrText xml:space="preserve"> PAGEREF _Toc11061825 \h </w:instrText>
+              <w:instrText xml:space="preserve"> PAGEREF _Toc21939374 \h </w:instrText>
             </w:r>
             <w:r>
               <w:rPr>
@@ -3037,7 +3123,7 @@
                 <w:noProof/>
                 <w:webHidden/>
               </w:rPr>
-              <w:t>12</w:t>
+              <w:t>13</w:t>
             </w:r>
             <w:r>
               <w:rPr>
@@ -3061,7 +3147,7 @@
               <w:lang w:eastAsia="sk-SK"/>
             </w:rPr>
           </w:pPr>
-          <w:hyperlink w:anchor="_Toc11061826" w:history="1">
+          <w:hyperlink w:anchor="_Toc21939375" w:history="1">
             <w:r>
               <w:rPr>
                 <w:rStyle w:val="Hyperlink"/>
@@ -3103,7 +3189,7 @@
                 <w:noProof/>
                 <w:webHidden/>
               </w:rPr>
-              <w:instrText xml:space="preserve"> PAGEREF _Toc11061826 \h </w:instrText>
+              <w:instrText xml:space="preserve"> PAGEREF _Toc21939375 \h </w:instrText>
             </w:r>
             <w:r>
               <w:rPr>
@@ -3123,7 +3209,265 @@
                 <w:noProof/>
                 <w:webHidden/>
               </w:rPr>
-              <w:t>12</w:t>
+              <w:t>13</w:t>
+            </w:r>
+            <w:r>
+              <w:rPr>
+                <w:noProof/>
+                <w:webHidden/>
+              </w:rPr>
+              <w:fldChar w:fldCharType="end"/>
+            </w:r>
+          </w:hyperlink>
+        </w:p>
+        <w:p>
+          <w:pPr>
+            <w:pStyle w:val="TOC2"/>
+            <w:tabs>
+              <w:tab w:val="left" w:pos="880"/>
+              <w:tab w:val="right" w:leader="dot" w:pos="9062"/>
+            </w:tabs>
+            <w:rPr>
+              <w:rFonts w:asciiTheme="minorHAnsi" w:eastAsiaTheme="minorEastAsia" w:hAnsiTheme="minorHAnsi"/>
+              <w:noProof/>
+              <w:lang w:eastAsia="sk-SK"/>
+            </w:rPr>
+          </w:pPr>
+          <w:hyperlink w:anchor="_Toc21939376" w:history="1">
+            <w:r>
+              <w:rPr>
+                <w:rStyle w:val="Hyperlink"/>
+                <w:noProof/>
+              </w:rPr>
+              <w:t>8.15</w:t>
+            </w:r>
+            <w:r>
+              <w:rPr>
+                <w:rFonts w:asciiTheme="minorHAnsi" w:eastAsiaTheme="minorEastAsia" w:hAnsiTheme="minorHAnsi"/>
+                <w:noProof/>
+                <w:lang w:eastAsia="sk-SK"/>
+              </w:rPr>
+              <w:tab/>
+            </w:r>
+            <w:r>
+              <w:rPr>
+                <w:rStyle w:val="Hyperlink"/>
+                <w:noProof/>
+              </w:rPr>
+              <w:t>Voľná tlač</w:t>
+            </w:r>
+            <w:r>
+              <w:rPr>
+                <w:noProof/>
+                <w:webHidden/>
+              </w:rPr>
+              <w:tab/>
+            </w:r>
+            <w:r>
+              <w:rPr>
+                <w:noProof/>
+                <w:webHidden/>
+              </w:rPr>
+              <w:fldChar w:fldCharType="begin"/>
+            </w:r>
+            <w:r>
+              <w:rPr>
+                <w:noProof/>
+                <w:webHidden/>
+              </w:rPr>
+              <w:instrText xml:space="preserve"> PAGEREF _Toc21939376 \h </w:instrText>
+            </w:r>
+            <w:r>
+              <w:rPr>
+                <w:noProof/>
+                <w:webHidden/>
+              </w:rPr>
+            </w:r>
+            <w:r>
+              <w:rPr>
+                <w:noProof/>
+                <w:webHidden/>
+              </w:rPr>
+              <w:fldChar w:fldCharType="separate"/>
+            </w:r>
+            <w:r>
+              <w:rPr>
+                <w:noProof/>
+                <w:webHidden/>
+              </w:rPr>
+              <w:t>13</w:t>
+            </w:r>
+            <w:r>
+              <w:rPr>
+                <w:noProof/>
+                <w:webHidden/>
+              </w:rPr>
+              <w:fldChar w:fldCharType="end"/>
+            </w:r>
+          </w:hyperlink>
+        </w:p>
+        <w:p>
+          <w:pPr>
+            <w:pStyle w:val="TOC2"/>
+            <w:tabs>
+              <w:tab w:val="left" w:pos="880"/>
+              <w:tab w:val="right" w:leader="dot" w:pos="9062"/>
+            </w:tabs>
+            <w:rPr>
+              <w:rFonts w:asciiTheme="minorHAnsi" w:eastAsiaTheme="minorEastAsia" w:hAnsiTheme="minorHAnsi"/>
+              <w:noProof/>
+              <w:lang w:eastAsia="sk-SK"/>
+            </w:rPr>
+          </w:pPr>
+          <w:hyperlink w:anchor="_Toc21939377" w:history="1">
+            <w:r>
+              <w:rPr>
+                <w:rStyle w:val="Hyperlink"/>
+                <w:noProof/>
+              </w:rPr>
+              <w:t>8.16</w:t>
+            </w:r>
+            <w:r>
+              <w:rPr>
+                <w:rFonts w:asciiTheme="minorHAnsi" w:eastAsiaTheme="minorEastAsia" w:hAnsiTheme="minorHAnsi"/>
+                <w:noProof/>
+                <w:lang w:eastAsia="sk-SK"/>
+              </w:rPr>
+              <w:tab/>
+            </w:r>
+            <w:r>
+              <w:rPr>
+                <w:rStyle w:val="Hyperlink"/>
+                <w:noProof/>
+              </w:rPr>
+              <w:t>Zoznam chybných správ</w:t>
+            </w:r>
+            <w:r>
+              <w:rPr>
+                <w:noProof/>
+                <w:webHidden/>
+              </w:rPr>
+              <w:tab/>
+            </w:r>
+            <w:r>
+              <w:rPr>
+                <w:noProof/>
+                <w:webHidden/>
+              </w:rPr>
+              <w:fldChar w:fldCharType="begin"/>
+            </w:r>
+            <w:r>
+              <w:rPr>
+                <w:noProof/>
+                <w:webHidden/>
+              </w:rPr>
+              <w:instrText xml:space="preserve"> PAGEREF _Toc21939377 \h </w:instrText>
+            </w:r>
+            <w:r>
+              <w:rPr>
+                <w:noProof/>
+                <w:webHidden/>
+              </w:rPr>
+            </w:r>
+            <w:r>
+              <w:rPr>
+                <w:noProof/>
+                <w:webHidden/>
+              </w:rPr>
+              <w:fldChar w:fldCharType="separate"/>
+            </w:r>
+            <w:r>
+              <w:rPr>
+                <w:noProof/>
+                <w:webHidden/>
+              </w:rPr>
+              <w:t>14</w:t>
+            </w:r>
+            <w:r>
+              <w:rPr>
+                <w:noProof/>
+                <w:webHidden/>
+              </w:rPr>
+              <w:fldChar w:fldCharType="end"/>
+            </w:r>
+          </w:hyperlink>
+        </w:p>
+        <w:p>
+          <w:pPr>
+            <w:pStyle w:val="TOC2"/>
+            <w:tabs>
+              <w:tab w:val="left" w:pos="880"/>
+              <w:tab w:val="right" w:leader="dot" w:pos="9062"/>
+            </w:tabs>
+            <w:rPr>
+              <w:rFonts w:asciiTheme="minorHAnsi" w:eastAsiaTheme="minorEastAsia" w:hAnsiTheme="minorHAnsi"/>
+              <w:noProof/>
+              <w:lang w:eastAsia="sk-SK"/>
+            </w:rPr>
+          </w:pPr>
+          <w:hyperlink w:anchor="_Toc21939378" w:history="1">
+            <w:r>
+              <w:rPr>
+                <w:rStyle w:val="Hyperlink"/>
+                <w:noProof/>
+              </w:rPr>
+              <w:t>8.17</w:t>
+            </w:r>
+            <w:r>
+              <w:rPr>
+                <w:rFonts w:asciiTheme="minorHAnsi" w:eastAsiaTheme="minorEastAsia" w:hAnsiTheme="minorHAnsi"/>
+                <w:noProof/>
+                <w:lang w:eastAsia="sk-SK"/>
+              </w:rPr>
+              <w:tab/>
+            </w:r>
+            <w:r>
+              <w:rPr>
+                <w:rStyle w:val="Hyperlink"/>
+                <w:noProof/>
+              </w:rPr>
+              <w:t>Opravenie chybných správ</w:t>
+            </w:r>
+            <w:r>
+              <w:rPr>
+                <w:noProof/>
+                <w:webHidden/>
+              </w:rPr>
+              <w:tab/>
+            </w:r>
+            <w:r>
+              <w:rPr>
+                <w:noProof/>
+                <w:webHidden/>
+              </w:rPr>
+              <w:fldChar w:fldCharType="begin"/>
+            </w:r>
+            <w:r>
+              <w:rPr>
+                <w:noProof/>
+                <w:webHidden/>
+              </w:rPr>
+              <w:instrText xml:space="preserve"> PAGEREF _Toc21939378 \h </w:instrText>
+            </w:r>
+            <w:r>
+              <w:rPr>
+                <w:noProof/>
+                <w:webHidden/>
+              </w:rPr>
+            </w:r>
+            <w:r>
+              <w:rPr>
+                <w:noProof/>
+                <w:webHidden/>
+              </w:rPr>
+              <w:fldChar w:fldCharType="separate"/>
+            </w:r>
+            <w:r>
+              <w:rPr>
+                <w:noProof/>
+                <w:webHidden/>
+              </w:rPr>
+              <w:t>14</w:t>
             </w:r>
             <w:r>
               <w:rPr>
@@ -3163,12 +3507,12 @@
       <w:pPr>
         <w:pStyle w:val="Heading1"/>
       </w:pPr>
-      <w:bookmarkStart w:id="3" w:name="_Toc11061804"/>
+      <w:bookmarkStart w:id="4" w:name="_Toc21939353"/>
       <w:r>
         <w:lastRenderedPageBreak/>
         <w:t>Introduction</w:t>
       </w:r>
-      <w:bookmarkEnd w:id="3"/>
+      <w:bookmarkEnd w:id="4"/>
     </w:p>
     <w:p>
       <w:pPr>
@@ -3187,11 +3531,11 @@
       <w:pPr>
         <w:pStyle w:val="Heading1"/>
       </w:pPr>
-      <w:bookmarkStart w:id="4" w:name="_Toc11061805"/>
+      <w:bookmarkStart w:id="5" w:name="_Toc21939354"/>
       <w:r>
         <w:t>Terms</w:t>
       </w:r>
-      <w:bookmarkEnd w:id="4"/>
+      <w:bookmarkEnd w:id="5"/>
     </w:p>
     <w:p>
       <w:pPr>
@@ -3269,11 +3613,11 @@
       <w:pPr>
         <w:pStyle w:val="Heading1"/>
       </w:pPr>
-      <w:bookmarkStart w:id="5" w:name="_Toc11061806"/>
+      <w:bookmarkStart w:id="6" w:name="_Toc21939355"/>
       <w:r>
         <w:t>OEC API</w:t>
       </w:r>
-      <w:bookmarkEnd w:id="5"/>
+      <w:bookmarkEnd w:id="6"/>
     </w:p>
     <w:p>
       <w:pPr>
@@ -3382,21 +3726,21 @@
       <w:pPr>
         <w:pStyle w:val="Heading1"/>
       </w:pPr>
-      <w:bookmarkStart w:id="6" w:name="_Toc11061807"/>
+      <w:bookmarkStart w:id="7" w:name="_Toc21939356"/>
       <w:r>
         <w:t>Prequsities</w:t>
       </w:r>
-      <w:bookmarkEnd w:id="6"/>
+      <w:bookmarkEnd w:id="7"/>
     </w:p>
     <w:p>
       <w:pPr>
         <w:pStyle w:val="Heading2"/>
       </w:pPr>
-      <w:bookmarkStart w:id="7" w:name="_Toc11061808"/>
+      <w:bookmarkStart w:id="8" w:name="_Toc21939357"/>
       <w:r>
         <w:t>Configuration</w:t>
       </w:r>
-      <w:bookmarkEnd w:id="7"/>
+      <w:bookmarkEnd w:id="8"/>
     </w:p>
     <w:p>
       <w:pPr>
@@ -3451,11 +3795,11 @@
       <w:pPr>
         <w:pStyle w:val="Heading2"/>
       </w:pPr>
-      <w:bookmarkStart w:id="8" w:name="_Toc11061809"/>
+      <w:bookmarkStart w:id="9" w:name="_Toc21939358"/>
       <w:r>
         <w:t>Network connectivity</w:t>
       </w:r>
-      <w:bookmarkEnd w:id="8"/>
+      <w:bookmarkEnd w:id="9"/>
     </w:p>
     <w:p>
       <w:pPr>
@@ -3867,11 +4211,11 @@
       <w:pPr>
         <w:pStyle w:val="Heading2"/>
       </w:pPr>
-      <w:bookmarkStart w:id="9" w:name="_Toc11061810"/>
+      <w:bookmarkStart w:id="10" w:name="_Toc21939359"/>
       <w:r>
         <w:t>Legislative compliance</w:t>
       </w:r>
-      <w:bookmarkEnd w:id="9"/>
+      <w:bookmarkEnd w:id="10"/>
     </w:p>
     <w:p>
       <w:pPr>
@@ -4027,22 +4371,22 @@
       <w:pPr>
         <w:pStyle w:val="Heading1"/>
       </w:pPr>
-      <w:bookmarkStart w:id="10" w:name="_Toc11061811"/>
+      <w:bookmarkStart w:id="11" w:name="_Toc21939360"/>
       <w:r>
         <w:lastRenderedPageBreak/>
         <w:t>Použitie OEC API</w:t>
       </w:r>
-      <w:bookmarkEnd w:id="10"/>
+      <w:bookmarkEnd w:id="11"/>
     </w:p>
     <w:p>
       <w:pPr>
         <w:pStyle w:val="Heading2"/>
       </w:pPr>
-      <w:bookmarkStart w:id="11" w:name="_Toc11061812"/>
+      <w:bookmarkStart w:id="12" w:name="_Toc21939361"/>
       <w:r>
         <w:t>Synhronizácia času</w:t>
       </w:r>
-      <w:bookmarkEnd w:id="11"/>
+      <w:bookmarkEnd w:id="12"/>
     </w:p>
     <w:p>
       <w:pPr>
@@ -4327,24 +4671,24 @@
       <w:pPr>
         <w:pStyle w:val="Heading2"/>
       </w:pPr>
-      <w:bookmarkStart w:id="12" w:name="_Toc11061813"/>
+      <w:bookmarkStart w:id="13" w:name="_Toc21939362"/>
       <w:r>
         <w:t>Doklady</w:t>
       </w:r>
       <w:r>
         <w:t xml:space="preserve"> všeobecne</w:t>
       </w:r>
-      <w:bookmarkEnd w:id="12"/>
+      <w:bookmarkEnd w:id="13"/>
     </w:p>
     <w:p>
       <w:pPr>
         <w:pStyle w:val="Heading3"/>
       </w:pPr>
-      <w:bookmarkStart w:id="13" w:name="_Toc11061814"/>
+      <w:bookmarkStart w:id="14" w:name="_Toc21939363"/>
       <w:r>
         <w:t>ReceiptNumber</w:t>
       </w:r>
-      <w:bookmarkEnd w:id="13"/>
+      <w:bookmarkEnd w:id="14"/>
     </w:p>
     <w:p>
       <w:pPr>
@@ -4383,7 +4727,7 @@
       <w:pPr>
         <w:pStyle w:val="Heading2"/>
       </w:pPr>
-      <w:bookmarkStart w:id="14" w:name="_Toc11061815"/>
+      <w:bookmarkStart w:id="15" w:name="_Toc21939364"/>
       <w:r>
         <w:t>Účet</w:t>
       </w:r>
@@ -4399,7 +4743,7 @@
       <w:r>
         <w:t xml:space="preserve"> tlač</w:t>
       </w:r>
-      <w:bookmarkEnd w:id="14"/>
+      <w:bookmarkEnd w:id="15"/>
     </w:p>
     <w:p>
       <w:pPr>
@@ -6636,11 +6980,11 @@
       <w:pPr>
         <w:pStyle w:val="Heading2"/>
       </w:pPr>
-      <w:bookmarkStart w:id="15" w:name="_Toc11061816"/>
+      <w:bookmarkStart w:id="16" w:name="_Toc21939365"/>
       <w:r>
         <w:t>Účet, plátca DPH, email</w:t>
       </w:r>
-      <w:bookmarkEnd w:id="15"/>
+      <w:bookmarkEnd w:id="16"/>
     </w:p>
     <w:p>
       <w:pPr>
@@ -9621,11 +9965,11 @@
       <w:pPr>
         <w:pStyle w:val="Heading2"/>
       </w:pPr>
-      <w:bookmarkStart w:id="16" w:name="_Toc11061817"/>
+      <w:bookmarkStart w:id="17" w:name="_Toc21939366"/>
       <w:r>
         <w:t>Účet, neplátca DPH</w:t>
       </w:r>
-      <w:bookmarkEnd w:id="16"/>
+      <w:bookmarkEnd w:id="17"/>
     </w:p>
     <w:p>
       <w:pPr>
@@ -11877,11 +12221,11 @@
       <w:pPr>
         <w:pStyle w:val="Heading2"/>
       </w:pPr>
-      <w:bookmarkStart w:id="17" w:name="_Toc11061818"/>
+      <w:bookmarkStart w:id="18" w:name="_Toc21939367"/>
       <w:r>
         <w:t>Účet s vrátením položky</w:t>
       </w:r>
-      <w:bookmarkEnd w:id="17"/>
+      <w:bookmarkEnd w:id="18"/>
     </w:p>
     <w:p>
       <w:pPr>
@@ -13749,11 +14093,11 @@
       <w:pPr>
         <w:pStyle w:val="Heading2"/>
       </w:pPr>
-      <w:bookmarkStart w:id="18" w:name="_Toc11061819"/>
+      <w:bookmarkStart w:id="19" w:name="_Toc21939368"/>
       <w:r>
         <w:t>Neplatný doklad</w:t>
       </w:r>
-      <w:bookmarkEnd w:id="18"/>
+      <w:bookmarkEnd w:id="19"/>
     </w:p>
     <w:p>
       <w:pPr>
@@ -16005,11 +16349,11 @@
       <w:pPr>
         <w:pStyle w:val="Heading2"/>
       </w:pPr>
-      <w:bookmarkStart w:id="19" w:name="_Toc11061820"/>
+      <w:bookmarkStart w:id="20" w:name="_Toc21939369"/>
       <w:r>
         <w:t>Vklad, bez tlače</w:t>
       </w:r>
-      <w:bookmarkEnd w:id="19"/>
+      <w:bookmarkEnd w:id="20"/>
     </w:p>
     <w:p>
       <w:pPr>
@@ -17081,11 +17425,11 @@
       <w:pPr>
         <w:pStyle w:val="Heading2"/>
       </w:pPr>
-      <w:bookmarkStart w:id="20" w:name="_Toc11061821"/>
+      <w:bookmarkStart w:id="21" w:name="_Toc21939370"/>
       <w:r>
         <w:t>Výber</w:t>
       </w:r>
-      <w:bookmarkEnd w:id="20"/>
+      <w:bookmarkEnd w:id="21"/>
     </w:p>
     <w:p>
       <w:pPr>
@@ -18108,11 +18452,11 @@
       <w:pPr>
         <w:pStyle w:val="Heading2"/>
       </w:pPr>
-      <w:bookmarkStart w:id="21" w:name="_Toc11061822"/>
+      <w:bookmarkStart w:id="22" w:name="_Toc21939371"/>
       <w:r>
         <w:t>Úhrada faktúry</w:t>
       </w:r>
-      <w:bookmarkEnd w:id="21"/>
+      <w:bookmarkEnd w:id="22"/>
     </w:p>
     <w:p>
       <w:pPr>
@@ -19191,11 +19535,11 @@
       <w:pPr>
         <w:pStyle w:val="Heading2"/>
       </w:pPr>
-      <w:bookmarkStart w:id="22" w:name="_Toc11061823"/>
+      <w:bookmarkStart w:id="23" w:name="_Toc21939372"/>
       <w:r>
         <w:t>Paragón</w:t>
       </w:r>
-      <w:bookmarkEnd w:id="22"/>
+      <w:bookmarkEnd w:id="23"/>
     </w:p>
     <w:p>
       <w:pPr>
@@ -21886,11 +22230,11 @@
       <w:pPr>
         <w:pStyle w:val="Heading2"/>
       </w:pPr>
-      <w:bookmarkStart w:id="23" w:name="_Toc11061824"/>
+      <w:bookmarkStart w:id="24" w:name="_Toc21939373"/>
       <w:r>
         <w:t>Poloha GPS</w:t>
       </w:r>
-      <w:bookmarkEnd w:id="23"/>
+      <w:bookmarkEnd w:id="24"/>
     </w:p>
     <w:p>
       <w:pPr>
@@ -22263,11 +22607,11 @@
       <w:pPr>
         <w:pStyle w:val="Heading2"/>
       </w:pPr>
-      <w:bookmarkStart w:id="24" w:name="_Toc11061825"/>
+      <w:bookmarkStart w:id="25" w:name="_Toc21939374"/>
       <w:r>
         <w:t>Poloha adresa</w:t>
       </w:r>
-      <w:bookmarkEnd w:id="24"/>
+      <w:bookmarkEnd w:id="25"/>
     </w:p>
     <w:p>
       <w:pPr>
@@ -22640,11 +22984,11 @@
       <w:pPr>
         <w:pStyle w:val="Heading2"/>
       </w:pPr>
-      <w:bookmarkStart w:id="25" w:name="_Toc11061826"/>
+      <w:bookmarkStart w:id="26" w:name="_Toc21939375"/>
       <w:r>
         <w:t>Poloha iné</w:t>
       </w:r>
-      <w:bookmarkEnd w:id="25"/>
+      <w:bookmarkEnd w:id="26"/>
     </w:p>
     <w:p>
       <w:pPr>
@@ -22908,9 +23252,11 @@
         <w:pStyle w:val="Heading2"/>
         <w:spacing w:line="259" w:lineRule="auto"/>
       </w:pPr>
+      <w:bookmarkStart w:id="27" w:name="_Toc21939376"/>
       <w:r>
         <w:t>Voľná tlač</w:t>
       </w:r>
+      <w:bookmarkEnd w:id="27"/>
     </w:p>
     <w:p>
       <w:pPr>
@@ -23184,10 +23530,12 @@
         <w:pStyle w:val="Heading2"/>
         <w:spacing w:line="259" w:lineRule="auto"/>
       </w:pPr>
+      <w:bookmarkStart w:id="28" w:name="_Toc21939377"/>
       <w:r>
         <w:lastRenderedPageBreak/>
         <w:t>Zoznam chybných správ</w:t>
       </w:r>
+      <w:bookmarkEnd w:id="28"/>
     </w:p>
     <w:p>
       <w:pPr>
@@ -23704,9 +24052,11 @@
         <w:pStyle w:val="Heading2"/>
         <w:spacing w:line="259" w:lineRule="auto"/>
       </w:pPr>
+      <w:bookmarkStart w:id="29" w:name="_Toc21939378"/>
       <w:r>
         <w:t>Opravenie chybných správ</w:t>
       </w:r>
+      <w:bookmarkEnd w:id="29"/>
     </w:p>
     <w:p>
       <w:pPr>
@@ -23758,19 +24108,7 @@
           <w:szCs w:val="21"/>
           <w:lang w:eastAsia="sk-SK"/>
         </w:rPr>
-        <w:t>/api/receipte</w:t>
-      </w:r>
-      <w:bookmarkStart w:id="26" w:name="_GoBack"/>
-      <w:bookmarkEnd w:id="26"/>
-      <w:r>
-        <w:rPr>
-          <w:rFonts w:ascii="Consolas" w:eastAsia="Times New Roman" w:hAnsi="Consolas" w:cs="Times New Roman"/>
-          <w:color w:val="008000"/>
-          <w:sz w:val="21"/>
-          <w:szCs w:val="21"/>
-          <w:lang w:eastAsia="sk-SK"/>
-        </w:rPr>
-        <w:t>rror/88812345678900001/2019-07-06T10:17:16.9807477000/1/-104/2019-06-21T14:57:50</w:t>
+        <w:t>/api/receipterror/88812345678900001/2019-07-06T10:17:16.9807477000/1/-104/2019-06-21T14:57:50</w:t>
       </w:r>
       <w:r>
         <w:rPr>
@@ -23844,7 +24182,7 @@
 </file>
 
 <file path=word/endnotes.xml><?xml version="1.0" encoding="utf-8"?>
-<w:endnotes xmlns:wpc="http://schemas.microsoft.com/office/word/2010/wordprocessingCanvas" xmlns:cx="http://schemas.microsoft.com/office/drawing/2014/chartex" xmlns:cx1="http://schemas.microsoft.com/office/drawing/2015/9/8/chartex" xmlns:mc="http://schemas.openxmlformats.org/markup-compatibility/2006" xmlns:o="urn:schemas-microsoft-com:office:office" xmlns:r="http://schemas.openxmlformats.org/officeDocument/2006/relationships" xmlns:m="http://schemas.openxmlformats.org/officeDocument/2006/math" xmlns:v="urn:schemas-microsoft-com:vml" xmlns:wp14="http://schemas.microsoft.com/office/word/2010/wordprocessingDrawing" xmlns:wp="http://schemas.openxmlformats.org/drawingml/2006/wordprocessingDrawing" xmlns:w10="urn:schemas-microsoft-com:office:word" xmlns:w="http://schemas.openxmlformats.org/wordprocessingml/2006/main" xmlns:w14="http://schemas.microsoft.com/office/word/2010/wordml" xmlns:w15="http://schemas.microsoft.com/office/word/2012/wordml" xmlns:w16se="http://schemas.microsoft.com/office/word/2015/wordml/symex" xmlns:wpg="http://schemas.microsoft.com/office/word/2010/wordprocessingGroup" xmlns:wpi="http://schemas.microsoft.com/office/word/2010/wordprocessingInk" xmlns:wne="http://schemas.microsoft.com/office/word/2006/wordml" xmlns:wps="http://schemas.microsoft.com/office/word/2010/wordprocessingShape" mc:Ignorable="w14 w15 w16se wp14">
+<w:endnotes xmlns:wpc="http://schemas.microsoft.com/office/word/2010/wordprocessingCanvas" xmlns:cx="http://schemas.microsoft.com/office/drawing/2014/chartex" xmlns:cx1="http://schemas.microsoft.com/office/drawing/2015/9/8/chartex" xmlns:cx2="http://schemas.microsoft.com/office/drawing/2015/10/21/chartex" xmlns:cx3="http://schemas.microsoft.com/office/drawing/2016/5/9/chartex" xmlns:cx4="http://schemas.microsoft.com/office/drawing/2016/5/10/chartex" xmlns:cx5="http://schemas.microsoft.com/office/drawing/2016/5/11/chartex" xmlns:cx6="http://schemas.microsoft.com/office/drawing/2016/5/12/chartex" xmlns:cx7="http://schemas.microsoft.com/office/drawing/2016/5/13/chartex" xmlns:cx8="http://schemas.microsoft.com/office/drawing/2016/5/14/chartex" xmlns:mc="http://schemas.openxmlformats.org/markup-compatibility/2006" xmlns:aink="http://schemas.microsoft.com/office/drawing/2016/ink" xmlns:am3d="http://schemas.microsoft.com/office/drawing/2017/model3d" xmlns:o="urn:schemas-microsoft-com:office:office" xmlns:r="http://schemas.openxmlformats.org/officeDocument/2006/relationships" xmlns:m="http://schemas.openxmlformats.org/officeDocument/2006/math" xmlns:v="urn:schemas-microsoft-com:vml" xmlns:wp14="http://schemas.microsoft.com/office/word/2010/wordprocessingDrawing" xmlns:wp="http://schemas.openxmlformats.org/drawingml/2006/wordprocessingDrawing" xmlns:w10="urn:schemas-microsoft-com:office:word" xmlns:w="http://schemas.openxmlformats.org/wordprocessingml/2006/main" xmlns:w14="http://schemas.microsoft.com/office/word/2010/wordml" xmlns:w15="http://schemas.microsoft.com/office/word/2012/wordml" xmlns:w16cid="http://schemas.microsoft.com/office/word/2016/wordml/cid" xmlns:w16se="http://schemas.microsoft.com/office/word/2015/wordml/symex" xmlns:wpg="http://schemas.microsoft.com/office/word/2010/wordprocessingGroup" xmlns:wpi="http://schemas.microsoft.com/office/word/2010/wordprocessingInk" xmlns:wne="http://schemas.microsoft.com/office/word/2006/wordml" xmlns:wps="http://schemas.microsoft.com/office/word/2010/wordprocessingShape" mc:Ignorable="w14 w15 w16se w16cid wp14">
   <w:endnote w:type="separator" w:id="-1">
     <w:p>
       <w:r>
@@ -23863,7 +24201,7 @@
 </file>
 
 <file path=word/footer1.xml><?xml version="1.0" encoding="utf-8"?>
-<w:ftr xmlns:wpc="http://schemas.microsoft.com/office/word/2010/wordprocessingCanvas" xmlns:cx="http://schemas.microsoft.com/office/drawing/2014/chartex" xmlns:cx1="http://schemas.microsoft.com/office/drawing/2015/9/8/chartex" xmlns:mc="http://schemas.openxmlformats.org/markup-compatibility/2006" xmlns:o="urn:schemas-microsoft-com:office:office" xmlns:r="http://schemas.openxmlformats.org/officeDocument/2006/relationships" xmlns:m="http://schemas.openxmlformats.org/officeDocument/2006/math" xmlns:v="urn:schemas-microsoft-com:vml" xmlns:wp14="http://schemas.microsoft.com/office/word/2010/wordprocessingDrawing" xmlns:wp="http://schemas.openxmlformats.org/drawingml/2006/wordprocessingDrawing" xmlns:w10="urn:schemas-microsoft-com:office:word" xmlns:w="http://schemas.openxmlformats.org/wordprocessingml/2006/main" xmlns:w14="http://schemas.microsoft.com/office/word/2010/wordml" xmlns:w15="http://schemas.microsoft.com/office/word/2012/wordml" xmlns:w16se="http://schemas.microsoft.com/office/word/2015/wordml/symex" xmlns:wpg="http://schemas.microsoft.com/office/word/2010/wordprocessingGroup" xmlns:wpi="http://schemas.microsoft.com/office/word/2010/wordprocessingInk" xmlns:wne="http://schemas.microsoft.com/office/word/2006/wordml" xmlns:wps="http://schemas.microsoft.com/office/word/2010/wordprocessingShape" mc:Ignorable="w14 w15 w16se wp14">
+<w:ftr xmlns:wpc="http://schemas.microsoft.com/office/word/2010/wordprocessingCanvas" xmlns:cx="http://schemas.microsoft.com/office/drawing/2014/chartex" xmlns:cx1="http://schemas.microsoft.com/office/drawing/2015/9/8/chartex" xmlns:cx2="http://schemas.microsoft.com/office/drawing/2015/10/21/chartex" xmlns:cx3="http://schemas.microsoft.com/office/drawing/2016/5/9/chartex" xmlns:cx4="http://schemas.microsoft.com/office/drawing/2016/5/10/chartex" xmlns:cx5="http://schemas.microsoft.com/office/drawing/2016/5/11/chartex" xmlns:cx6="http://schemas.microsoft.com/office/drawing/2016/5/12/chartex" xmlns:cx7="http://schemas.microsoft.com/office/drawing/2016/5/13/chartex" xmlns:cx8="http://schemas.microsoft.com/office/drawing/2016/5/14/chartex" xmlns:mc="http://schemas.openxmlformats.org/markup-compatibility/2006" xmlns:aink="http://schemas.microsoft.com/office/drawing/2016/ink" xmlns:am3d="http://schemas.microsoft.com/office/drawing/2017/model3d" xmlns:o="urn:schemas-microsoft-com:office:office" xmlns:r="http://schemas.openxmlformats.org/officeDocument/2006/relationships" xmlns:m="http://schemas.openxmlformats.org/officeDocument/2006/math" xmlns:v="urn:schemas-microsoft-com:vml" xmlns:wp14="http://schemas.microsoft.com/office/word/2010/wordprocessingDrawing" xmlns:wp="http://schemas.openxmlformats.org/drawingml/2006/wordprocessingDrawing" xmlns:w10="urn:schemas-microsoft-com:office:word" xmlns:w="http://schemas.openxmlformats.org/wordprocessingml/2006/main" xmlns:w14="http://schemas.microsoft.com/office/word/2010/wordml" xmlns:w15="http://schemas.microsoft.com/office/word/2012/wordml" xmlns:w16cid="http://schemas.microsoft.com/office/word/2016/wordml/cid" xmlns:w16se="http://schemas.microsoft.com/office/word/2015/wordml/symex" xmlns:wpg="http://schemas.microsoft.com/office/word/2010/wordprocessingGroup" xmlns:wpi="http://schemas.microsoft.com/office/word/2010/wordprocessingInk" xmlns:wne="http://schemas.microsoft.com/office/word/2006/wordml" xmlns:wps="http://schemas.microsoft.com/office/word/2010/wordprocessingShape" mc:Ignorable="w14 w15 w16se w16cid wp14">
   <w:p>
     <w:pPr>
       <w:pStyle w:val="Footer"/>
@@ -23995,7 +24333,7 @@
             </wp:anchor>
           </w:drawing>
         </mc:Choice>
-        <mc:Fallback xmlns:w16cid="http://schemas.microsoft.com/office/word/2016/wordml/cid" xmlns:am3d="http://schemas.microsoft.com/office/drawing/2017/model3d" xmlns:aink="http://schemas.microsoft.com/office/drawing/2016/ink" xmlns:cx8="http://schemas.microsoft.com/office/drawing/2016/5/14/chartex" xmlns:cx7="http://schemas.microsoft.com/office/drawing/2016/5/13/chartex" xmlns:cx6="http://schemas.microsoft.com/office/drawing/2016/5/12/chartex" xmlns:cx5="http://schemas.microsoft.com/office/drawing/2016/5/11/chartex" xmlns:cx4="http://schemas.microsoft.com/office/drawing/2016/5/10/chartex" xmlns:cx3="http://schemas.microsoft.com/office/drawing/2016/5/9/chartex" xmlns:cx2="http://schemas.microsoft.com/office/drawing/2015/10/21/chartex">
+        <mc:Fallback>
           <w:pict>
             <v:line w14:anchorId="640F35C1" id="Straight Connector 74" o:spid="_x0000_s1026" style="position:absolute;z-index:251748352;visibility:visible;mso-wrap-style:square;mso-wrap-distance-left:9pt;mso-wrap-distance-top:0;mso-wrap-distance-right:9pt;mso-wrap-distance-bottom:0;mso-position-horizontal:absolute;mso-position-horizontal-relative:text;mso-position-vertical:absolute;mso-position-vertical-relative:text" from="-10.85pt,7.1pt" to="439.9pt,7.1pt" o:gfxdata="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" strokecolor="black [3200]">
               <v:stroke dashstyle="dash"/>
@@ -24044,7 +24382,7 @@
                       <a:effectLst/>
                       <a:extLst>
                         <a:ext uri="{C572A759-6A51-4108-AA02-DFA0A04FC94B}">
-                          <ma14:wrappingTextBoxFlag xmlns:ma14="http://schemas.microsoft.com/office/mac/drawingml/2011/main" xmlns:w="http://schemas.openxmlformats.org/wordprocessingml/2006/main" xmlns:w10="urn:schemas-microsoft-com:office:word" xmlns:v="urn:schemas-microsoft-com:vml" xmlns:o="urn:schemas-microsoft-com:office:office" xmlns:mv="urn:schemas-microsoft-com:mac:vml" xmlns:mo="http://schemas.microsoft.com/office/mac/office/2008/main" xmlns="" xmlns:a14="http://schemas.microsoft.com/office/drawing/2010/main" xmlns:pic="http://schemas.openxmlformats.org/drawingml/2006/picture" xmlns:w16cid="http://schemas.microsoft.com/office/word/2016/wordml/cid" xmlns:am3d="http://schemas.microsoft.com/office/drawing/2017/model3d" xmlns:aink="http://schemas.microsoft.com/office/drawing/2016/ink" xmlns:cx8="http://schemas.microsoft.com/office/drawing/2016/5/14/chartex" xmlns:cx7="http://schemas.microsoft.com/office/drawing/2016/5/13/chartex" xmlns:cx6="http://schemas.microsoft.com/office/drawing/2016/5/12/chartex" xmlns:cx5="http://schemas.microsoft.com/office/drawing/2016/5/11/chartex" xmlns:cx4="http://schemas.microsoft.com/office/drawing/2016/5/10/chartex" xmlns:cx3="http://schemas.microsoft.com/office/drawing/2016/5/9/chartex" xmlns:cx2="http://schemas.microsoft.com/office/drawing/2015/10/21/chartex"/>
+                          <ma14:wrappingTextBoxFlag xmlns:ma14="http://schemas.microsoft.com/office/mac/drawingml/2011/main" xmlns:w="http://schemas.openxmlformats.org/wordprocessingml/2006/main" xmlns:w10="urn:schemas-microsoft-com:office:word" xmlns:v="urn:schemas-microsoft-com:vml" xmlns:o="urn:schemas-microsoft-com:office:office" xmlns:mv="urn:schemas-microsoft-com:mac:vml" xmlns:mo="http://schemas.microsoft.com/office/mac/office/2008/main" xmlns="" xmlns:a14="http://schemas.microsoft.com/office/drawing/2010/main" xmlns:pic="http://schemas.openxmlformats.org/drawingml/2006/picture"/>
                         </a:ext>
                       </a:extLst>
                     </wps:spPr>
@@ -24174,7 +24512,7 @@
               <v:stroke joinstyle="miter"/>
               <v:path gradientshapeok="t" o:connecttype="rect"/>
             </v:shapetype>
-            <v:shape id="Text Box 6" o:spid="_x0000_s1027" type="#_x0000_t202" style="position:absolute;margin-left:-19.1pt;margin-top:8.25pt;width:460.4pt;height:39.75pt;z-index:251721728;visibility:visible;mso-wrap-style:square;mso-width-percent:0;mso-height-percent:0;mso-wrap-distance-left:9pt;mso-wrap-distance-top:0;mso-wrap-distance-right:9pt;mso-wrap-distance-bottom:0;mso-position-horizontal:absolute;mso-position-horizontal-relative:text;mso-position-vertical:absolute;mso-position-vertical-relative:text;mso-width-percent:0;mso-height-percent:0;mso-width-relative:margin;mso-height-relative:margin;v-text-anchor:top" o:gfxdata="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" filled="f" stroked="f">
+            <v:shape id="Text Box 6" o:spid="_x0000_s1027" type="#_x0000_t202" style="position:absolute;margin-left:-19.1pt;margin-top:8.25pt;width:460.4pt;height:39.75pt;z-index:251721728;visibility:visible;mso-wrap-style:square;mso-width-percent:0;mso-height-percent:0;mso-wrap-distance-left:9pt;mso-wrap-distance-top:0;mso-wrap-distance-right:9pt;mso-wrap-distance-bottom:0;mso-position-horizontal:absolute;mso-position-horizontal-relative:text;mso-position-vertical:absolute;mso-position-vertical-relative:text;mso-width-percent:0;mso-height-percent:0;mso-width-relative:margin;mso-height-relative:margin;v-text-anchor:top" o:gfxdata="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" filled="f" stroked="f">
               <v:textbox>
                 <w:txbxContent>
                   <w:p>
@@ -24288,7 +24626,7 @@
 </file>
 
 <file path=word/footer2.xml><?xml version="1.0" encoding="utf-8"?>
-<w:ftr xmlns:wpc="http://schemas.microsoft.com/office/word/2010/wordprocessingCanvas" xmlns:cx="http://schemas.microsoft.com/office/drawing/2014/chartex" xmlns:cx1="http://schemas.microsoft.com/office/drawing/2015/9/8/chartex" xmlns:mc="http://schemas.openxmlformats.org/markup-compatibility/2006" xmlns:o="urn:schemas-microsoft-com:office:office" xmlns:r="http://schemas.openxmlformats.org/officeDocument/2006/relationships" xmlns:m="http://schemas.openxmlformats.org/officeDocument/2006/math" xmlns:v="urn:schemas-microsoft-com:vml" xmlns:wp14="http://schemas.microsoft.com/office/word/2010/wordprocessingDrawing" xmlns:wp="http://schemas.openxmlformats.org/drawingml/2006/wordprocessingDrawing" xmlns:w10="urn:schemas-microsoft-com:office:word" xmlns:w="http://schemas.openxmlformats.org/wordprocessingml/2006/main" xmlns:w14="http://schemas.microsoft.com/office/word/2010/wordml" xmlns:w15="http://schemas.microsoft.com/office/word/2012/wordml" xmlns:w16se="http://schemas.microsoft.com/office/word/2015/wordml/symex" xmlns:wpg="http://schemas.microsoft.com/office/word/2010/wordprocessingGroup" xmlns:wpi="http://schemas.microsoft.com/office/word/2010/wordprocessingInk" xmlns:wne="http://schemas.microsoft.com/office/word/2006/wordml" xmlns:wps="http://schemas.microsoft.com/office/word/2010/wordprocessingShape" mc:Ignorable="w14 w15 w16se wp14">
+<w:ftr xmlns:wpc="http://schemas.microsoft.com/office/word/2010/wordprocessingCanvas" xmlns:cx="http://schemas.microsoft.com/office/drawing/2014/chartex" xmlns:cx1="http://schemas.microsoft.com/office/drawing/2015/9/8/chartex" xmlns:cx2="http://schemas.microsoft.com/office/drawing/2015/10/21/chartex" xmlns:cx3="http://schemas.microsoft.com/office/drawing/2016/5/9/chartex" xmlns:cx4="http://schemas.microsoft.com/office/drawing/2016/5/10/chartex" xmlns:cx5="http://schemas.microsoft.com/office/drawing/2016/5/11/chartex" xmlns:cx6="http://schemas.microsoft.com/office/drawing/2016/5/12/chartex" xmlns:cx7="http://schemas.microsoft.com/office/drawing/2016/5/13/chartex" xmlns:cx8="http://schemas.microsoft.com/office/drawing/2016/5/14/chartex" xmlns:mc="http://schemas.openxmlformats.org/markup-compatibility/2006" xmlns:aink="http://schemas.microsoft.com/office/drawing/2016/ink" xmlns:am3d="http://schemas.microsoft.com/office/drawing/2017/model3d" xmlns:o="urn:schemas-microsoft-com:office:office" xmlns:r="http://schemas.openxmlformats.org/officeDocument/2006/relationships" xmlns:m="http://schemas.openxmlformats.org/officeDocument/2006/math" xmlns:v="urn:schemas-microsoft-com:vml" xmlns:wp14="http://schemas.microsoft.com/office/word/2010/wordprocessingDrawing" xmlns:wp="http://schemas.openxmlformats.org/drawingml/2006/wordprocessingDrawing" xmlns:w10="urn:schemas-microsoft-com:office:word" xmlns:w="http://schemas.openxmlformats.org/wordprocessingml/2006/main" xmlns:w14="http://schemas.microsoft.com/office/word/2010/wordml" xmlns:w15="http://schemas.microsoft.com/office/word/2012/wordml" xmlns:w16cid="http://schemas.microsoft.com/office/word/2016/wordml/cid" xmlns:w16se="http://schemas.microsoft.com/office/word/2015/wordml/symex" xmlns:wpg="http://schemas.microsoft.com/office/word/2010/wordprocessingGroup" xmlns:wpi="http://schemas.microsoft.com/office/word/2010/wordprocessingInk" xmlns:wne="http://schemas.microsoft.com/office/word/2006/wordml" xmlns:wps="http://schemas.microsoft.com/office/word/2010/wordprocessingShape" mc:Ignorable="w14 w15 w16se w16cid wp14">
   <w:p>
     <w:pPr>
       <w:pStyle w:val="Footer"/>
@@ -24367,7 +24705,7 @@
 </file>
 
 <file path=word/footnotes.xml><?xml version="1.0" encoding="utf-8"?>
-<w:footnotes xmlns:wpc="http://schemas.microsoft.com/office/word/2010/wordprocessingCanvas" xmlns:cx="http://schemas.microsoft.com/office/drawing/2014/chartex" xmlns:cx1="http://schemas.microsoft.com/office/drawing/2015/9/8/chartex" xmlns:mc="http://schemas.openxmlformats.org/markup-compatibility/2006" xmlns:o="urn:schemas-microsoft-com:office:office" xmlns:r="http://schemas.openxmlformats.org/officeDocument/2006/relationships" xmlns:m="http://schemas.openxmlformats.org/officeDocument/2006/math" xmlns:v="urn:schemas-microsoft-com:vml" xmlns:wp14="http://schemas.microsoft.com/office/word/2010/wordprocessingDrawing" xmlns:wp="http://schemas.openxmlformats.org/drawingml/2006/wordprocessingDrawing" xmlns:w10="urn:schemas-microsoft-com:office:word" xmlns:w="http://schemas.openxmlformats.org/wordprocessingml/2006/main" xmlns:w14="http://schemas.microsoft.com/office/word/2010/wordml" xmlns:w15="http://schemas.microsoft.com/office/word/2012/wordml" xmlns:w16se="http://schemas.microsoft.com/office/word/2015/wordml/symex" xmlns:wpg="http://schemas.microsoft.com/office/word/2010/wordprocessingGroup" xmlns:wpi="http://schemas.microsoft.com/office/word/2010/wordprocessingInk" xmlns:wne="http://schemas.microsoft.com/office/word/2006/wordml" xmlns:wps="http://schemas.microsoft.com/office/word/2010/wordprocessingShape" mc:Ignorable="w14 w15 w16se wp14">
+<w:footnotes xmlns:wpc="http://schemas.microsoft.com/office/word/2010/wordprocessingCanvas" xmlns:cx="http://schemas.microsoft.com/office/drawing/2014/chartex" xmlns:cx1="http://schemas.microsoft.com/office/drawing/2015/9/8/chartex" xmlns:cx2="http://schemas.microsoft.com/office/drawing/2015/10/21/chartex" xmlns:cx3="http://schemas.microsoft.com/office/drawing/2016/5/9/chartex" xmlns:cx4="http://schemas.microsoft.com/office/drawing/2016/5/10/chartex" xmlns:cx5="http://schemas.microsoft.com/office/drawing/2016/5/11/chartex" xmlns:cx6="http://schemas.microsoft.com/office/drawing/2016/5/12/chartex" xmlns:cx7="http://schemas.microsoft.com/office/drawing/2016/5/13/chartex" xmlns:cx8="http://schemas.microsoft.com/office/drawing/2016/5/14/chartex" xmlns:mc="http://schemas.openxmlformats.org/markup-compatibility/2006" xmlns:aink="http://schemas.microsoft.com/office/drawing/2016/ink" xmlns:am3d="http://schemas.microsoft.com/office/drawing/2017/model3d" xmlns:o="urn:schemas-microsoft-com:office:office" xmlns:r="http://schemas.openxmlformats.org/officeDocument/2006/relationships" xmlns:m="http://schemas.openxmlformats.org/officeDocument/2006/math" xmlns:v="urn:schemas-microsoft-com:vml" xmlns:wp14="http://schemas.microsoft.com/office/word/2010/wordprocessingDrawing" xmlns:wp="http://schemas.openxmlformats.org/drawingml/2006/wordprocessingDrawing" xmlns:w10="urn:schemas-microsoft-com:office:word" xmlns:w="http://schemas.openxmlformats.org/wordprocessingml/2006/main" xmlns:w14="http://schemas.microsoft.com/office/word/2010/wordml" xmlns:w15="http://schemas.microsoft.com/office/word/2012/wordml" xmlns:w16cid="http://schemas.microsoft.com/office/word/2016/wordml/cid" xmlns:w16se="http://schemas.microsoft.com/office/word/2015/wordml/symex" xmlns:wpg="http://schemas.microsoft.com/office/word/2010/wordprocessingGroup" xmlns:wpi="http://schemas.microsoft.com/office/word/2010/wordprocessingInk" xmlns:wne="http://schemas.microsoft.com/office/word/2006/wordml" xmlns:wps="http://schemas.microsoft.com/office/word/2010/wordprocessingShape" mc:Ignorable="w14 w15 w16se w16cid wp14">
   <w:footnote w:type="separator" w:id="-1">
     <w:p>
       <w:r>
@@ -24386,7 +24724,7 @@
 </file>
 
 <file path=word/header1.xml><?xml version="1.0" encoding="utf-8"?>
-<w:hdr xmlns:wpc="http://schemas.microsoft.com/office/word/2010/wordprocessingCanvas" xmlns:cx="http://schemas.microsoft.com/office/drawing/2014/chartex" xmlns:cx1="http://schemas.microsoft.com/office/drawing/2015/9/8/chartex" xmlns:mc="http://schemas.openxmlformats.org/markup-compatibility/2006" xmlns:o="urn:schemas-microsoft-com:office:office" xmlns:r="http://schemas.openxmlformats.org/officeDocument/2006/relationships" xmlns:m="http://schemas.openxmlformats.org/officeDocument/2006/math" xmlns:v="urn:schemas-microsoft-com:vml" xmlns:wp14="http://schemas.microsoft.com/office/word/2010/wordprocessingDrawing" xmlns:wp="http://schemas.openxmlformats.org/drawingml/2006/wordprocessingDrawing" xmlns:w10="urn:schemas-microsoft-com:office:word" xmlns:w="http://schemas.openxmlformats.org/wordprocessingml/2006/main" xmlns:w14="http://schemas.microsoft.com/office/word/2010/wordml" xmlns:w15="http://schemas.microsoft.com/office/word/2012/wordml" xmlns:w16se="http://schemas.microsoft.com/office/word/2015/wordml/symex" xmlns:wpg="http://schemas.microsoft.com/office/word/2010/wordprocessingGroup" xmlns:wpi="http://schemas.microsoft.com/office/word/2010/wordprocessingInk" xmlns:wne="http://schemas.microsoft.com/office/word/2006/wordml" xmlns:wps="http://schemas.microsoft.com/office/word/2010/wordprocessingShape" mc:Ignorable="w14 w15 w16se wp14">
+<w:hdr xmlns:wpc="http://schemas.microsoft.com/office/word/2010/wordprocessingCanvas" xmlns:cx="http://schemas.microsoft.com/office/drawing/2014/chartex" xmlns:cx1="http://schemas.microsoft.com/office/drawing/2015/9/8/chartex" xmlns:cx2="http://schemas.microsoft.com/office/drawing/2015/10/21/chartex" xmlns:cx3="http://schemas.microsoft.com/office/drawing/2016/5/9/chartex" xmlns:cx4="http://schemas.microsoft.com/office/drawing/2016/5/10/chartex" xmlns:cx5="http://schemas.microsoft.com/office/drawing/2016/5/11/chartex" xmlns:cx6="http://schemas.microsoft.com/office/drawing/2016/5/12/chartex" xmlns:cx7="http://schemas.microsoft.com/office/drawing/2016/5/13/chartex" xmlns:cx8="http://schemas.microsoft.com/office/drawing/2016/5/14/chartex" xmlns:mc="http://schemas.openxmlformats.org/markup-compatibility/2006" xmlns:aink="http://schemas.microsoft.com/office/drawing/2016/ink" xmlns:am3d="http://schemas.microsoft.com/office/drawing/2017/model3d" xmlns:o="urn:schemas-microsoft-com:office:office" xmlns:r="http://schemas.openxmlformats.org/officeDocument/2006/relationships" xmlns:m="http://schemas.openxmlformats.org/officeDocument/2006/math" xmlns:v="urn:schemas-microsoft-com:vml" xmlns:wp14="http://schemas.microsoft.com/office/word/2010/wordprocessingDrawing" xmlns:wp="http://schemas.openxmlformats.org/drawingml/2006/wordprocessingDrawing" xmlns:w10="urn:schemas-microsoft-com:office:word" xmlns:w="http://schemas.openxmlformats.org/wordprocessingml/2006/main" xmlns:w14="http://schemas.microsoft.com/office/word/2010/wordml" xmlns:w15="http://schemas.microsoft.com/office/word/2012/wordml" xmlns:w16cid="http://schemas.microsoft.com/office/word/2016/wordml/cid" xmlns:w16se="http://schemas.microsoft.com/office/word/2015/wordml/symex" xmlns:wpg="http://schemas.microsoft.com/office/word/2010/wordprocessingGroup" xmlns:wpi="http://schemas.microsoft.com/office/word/2010/wordprocessingInk" xmlns:wne="http://schemas.microsoft.com/office/word/2006/wordml" xmlns:wps="http://schemas.microsoft.com/office/word/2010/wordprocessingShape" mc:Ignorable="w14 w15 w16se w16cid wp14">
   <w:p>
     <w:pPr>
       <w:pStyle w:val="Header"/>
@@ -24676,7 +25014,7 @@
             </wp:anchor>
           </w:drawing>
         </mc:Choice>
-        <mc:Fallback xmlns:w16cid="http://schemas.microsoft.com/office/word/2016/wordml/cid" xmlns:am3d="http://schemas.microsoft.com/office/drawing/2017/model3d" xmlns:aink="http://schemas.microsoft.com/office/drawing/2016/ink" xmlns:cx8="http://schemas.microsoft.com/office/drawing/2016/5/14/chartex" xmlns:cx7="http://schemas.microsoft.com/office/drawing/2016/5/13/chartex" xmlns:cx6="http://schemas.microsoft.com/office/drawing/2016/5/12/chartex" xmlns:cx5="http://schemas.microsoft.com/office/drawing/2016/5/11/chartex" xmlns:cx4="http://schemas.microsoft.com/office/drawing/2016/5/10/chartex" xmlns:cx3="http://schemas.microsoft.com/office/drawing/2016/5/9/chartex" xmlns:cx2="http://schemas.microsoft.com/office/drawing/2015/10/21/chartex">
+        <mc:Fallback>
           <w:pict>
             <v:line w14:anchorId="06902EC7" id="Straight Connector 45" o:spid="_x0000_s1026" style="position:absolute;z-index:251695104;visibility:visible;mso-wrap-style:square;mso-wrap-distance-left:9pt;mso-wrap-distance-top:0;mso-wrap-distance-right:9pt;mso-wrap-distance-bottom:0;mso-position-horizontal:absolute;mso-position-horizontal-relative:text;mso-position-vertical:absolute;mso-position-vertical-relative:text" from="2.65pt,4.25pt" to="453.4pt,4.25pt" o:gfxdata="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" strokecolor="black [3200]">
               <v:stroke dashstyle="dash"/>
@@ -24690,7 +25028,7 @@
 </file>
 
 <file path=word/numbering.xml><?xml version="1.0" encoding="utf-8"?>
-<w:numbering xmlns:wpc="http://schemas.microsoft.com/office/word/2010/wordprocessingCanvas" xmlns:cx="http://schemas.microsoft.com/office/drawing/2014/chartex" xmlns:cx1="http://schemas.microsoft.com/office/drawing/2015/9/8/chartex" xmlns:mc="http://schemas.openxmlformats.org/markup-compatibility/2006" xmlns:o="urn:schemas-microsoft-com:office:office" xmlns:r="http://schemas.openxmlformats.org/officeDocument/2006/relationships" xmlns:m="http://schemas.openxmlformats.org/officeDocument/2006/math" xmlns:v="urn:schemas-microsoft-com:vml" xmlns:wp14="http://schemas.microsoft.com/office/word/2010/wordprocessingDrawing" xmlns:wp="http://schemas.openxmlformats.org/drawingml/2006/wordprocessingDrawing" xmlns:w10="urn:schemas-microsoft-com:office:word" xmlns:w="http://schemas.openxmlformats.org/wordprocessingml/2006/main" xmlns:w14="http://schemas.microsoft.com/office/word/2010/wordml" xmlns:w15="http://schemas.microsoft.com/office/word/2012/wordml" xmlns:w16se="http://schemas.microsoft.com/office/word/2015/wordml/symex" xmlns:wpg="http://schemas.microsoft.com/office/word/2010/wordprocessingGroup" xmlns:wpi="http://schemas.microsoft.com/office/word/2010/wordprocessingInk" xmlns:wne="http://schemas.microsoft.com/office/word/2006/wordml" xmlns:wps="http://schemas.microsoft.com/office/word/2010/wordprocessingShape" mc:Ignorable="w14 w15 w16se wp14">
+<w:numbering xmlns:wpc="http://schemas.microsoft.com/office/word/2010/wordprocessingCanvas" xmlns:cx="http://schemas.microsoft.com/office/drawing/2014/chartex" xmlns:cx1="http://schemas.microsoft.com/office/drawing/2015/9/8/chartex" xmlns:cx2="http://schemas.microsoft.com/office/drawing/2015/10/21/chartex" xmlns:cx3="http://schemas.microsoft.com/office/drawing/2016/5/9/chartex" xmlns:cx4="http://schemas.microsoft.com/office/drawing/2016/5/10/chartex" xmlns:cx5="http://schemas.microsoft.com/office/drawing/2016/5/11/chartex" xmlns:cx6="http://schemas.microsoft.com/office/drawing/2016/5/12/chartex" xmlns:cx7="http://schemas.microsoft.com/office/drawing/2016/5/13/chartex" xmlns:cx8="http://schemas.microsoft.com/office/drawing/2016/5/14/chartex" xmlns:mc="http://schemas.openxmlformats.org/markup-compatibility/2006" xmlns:aink="http://schemas.microsoft.com/office/drawing/2016/ink" xmlns:am3d="http://schemas.microsoft.com/office/drawing/2017/model3d" xmlns:o="urn:schemas-microsoft-com:office:office" xmlns:r="http://schemas.openxmlformats.org/officeDocument/2006/relationships" xmlns:m="http://schemas.openxmlformats.org/officeDocument/2006/math" xmlns:v="urn:schemas-microsoft-com:vml" xmlns:wp14="http://schemas.microsoft.com/office/word/2010/wordprocessingDrawing" xmlns:wp="http://schemas.openxmlformats.org/drawingml/2006/wordprocessingDrawing" xmlns:w10="urn:schemas-microsoft-com:office:word" xmlns:w="http://schemas.openxmlformats.org/wordprocessingml/2006/main" xmlns:w14="http://schemas.microsoft.com/office/word/2010/wordml" xmlns:w15="http://schemas.microsoft.com/office/word/2012/wordml" xmlns:w16cid="http://schemas.microsoft.com/office/word/2016/wordml/cid" xmlns:w16se="http://schemas.microsoft.com/office/word/2015/wordml/symex" xmlns:wpg="http://schemas.microsoft.com/office/word/2010/wordprocessingGroup" xmlns:wpi="http://schemas.microsoft.com/office/word/2010/wordprocessingInk" xmlns:wne="http://schemas.microsoft.com/office/word/2006/wordml" xmlns:wps="http://schemas.microsoft.com/office/word/2010/wordprocessingShape" mc:Ignorable="w14 w15 w16se w16cid wp14">
   <w:abstractNum w:abstractNumId="0" w15:restartNumberingAfterBreak="0">
     <w:nsid w:val="0D23268A"/>
     <w:multiLevelType w:val="hybridMultilevel"/>
@@ -25257,7 +25595,7 @@
 </file>
 
 <file path=word/styles.xml><?xml version="1.0" encoding="utf-8"?>
-<w:styles xmlns:mc="http://schemas.openxmlformats.org/markup-compatibility/2006" xmlns:r="http://schemas.openxmlformats.org/officeDocument/2006/relationships" xmlns:w="http://schemas.openxmlformats.org/wordprocessingml/2006/main" xmlns:w14="http://schemas.microsoft.com/office/word/2010/wordml" xmlns:w15="http://schemas.microsoft.com/office/word/2012/wordml" xmlns:w16se="http://schemas.microsoft.com/office/word/2015/wordml/symex" mc:Ignorable="w14 w15 w16se">
+<w:styles xmlns:mc="http://schemas.openxmlformats.org/markup-compatibility/2006" xmlns:r="http://schemas.openxmlformats.org/officeDocument/2006/relationships" xmlns:w="http://schemas.openxmlformats.org/wordprocessingml/2006/main" xmlns:w14="http://schemas.microsoft.com/office/word/2010/wordml" xmlns:w15="http://schemas.microsoft.com/office/word/2012/wordml" xmlns:w16cid="http://schemas.microsoft.com/office/word/2016/wordml/cid" xmlns:w16se="http://schemas.microsoft.com/office/word/2015/wordml/symex" mc:Ignorable="w14 w15 w16se w16cid">
   <w:docDefaults>
     <w:rPrDefault>
       <w:rPr>
@@ -25269,7 +25607,7 @@
     </w:rPrDefault>
     <w:pPrDefault/>
   </w:docDefaults>
-  <w:latentStyles w:defLockedState="0" w:defUIPriority="99" w:defSemiHidden="0" w:defUnhideWhenUsed="0" w:defQFormat="0" w:count="371">
+  <w:latentStyles w:defLockedState="0" w:defUIPriority="99" w:defSemiHidden="0" w:defUnhideWhenUsed="0" w:defQFormat="0" w:count="377">
     <w:lsdException w:name="Normal" w:uiPriority="0" w:qFormat="1"/>
     <w:lsdException w:name="heading 1" w:uiPriority="9" w:qFormat="1"/>
     <w:lsdException w:name="heading 2" w:semiHidden="1" w:uiPriority="9" w:unhideWhenUsed="1" w:qFormat="1"/>
@@ -25641,6 +25979,12 @@
     <w:lsdException w:name="List Table 5 Dark Accent 6" w:uiPriority="50"/>
     <w:lsdException w:name="List Table 6 Colorful Accent 6" w:uiPriority="51"/>
     <w:lsdException w:name="List Table 7 Colorful Accent 6" w:uiPriority="52"/>
+    <w:lsdException w:name="Mention" w:semiHidden="1" w:unhideWhenUsed="1"/>
+    <w:lsdException w:name="Smart Hyperlink" w:semiHidden="1" w:unhideWhenUsed="1"/>
+    <w:lsdException w:name="Hashtag" w:semiHidden="1" w:unhideWhenUsed="1"/>
+    <w:lsdException w:name="Unresolved Mention" w:semiHidden="1" w:unhideWhenUsed="1"/>
+    <w:lsdException w:name="Smart Link" w:semiHidden="1" w:unhideWhenUsed="1"/>
+    <w:lsdException w:name="Smart Link Error" w:semiHidden="1" w:unhideWhenUsed="1"/>
   </w:latentStyles>
   <w:style w:type="paragraph" w:default="1" w:styleId="Normal">
     <w:name w:val="Normal"/>
@@ -26593,8 +26937,8 @@
       <w:ind w:left="220"/>
     </w:pPr>
   </w:style>
-  <w:style w:type="character" w:customStyle="1" w:styleId="UnresolvedMention">
-    <w:name w:val="Unresolved Mention"/>
+  <w:style w:type="character" w:customStyle="1" w:styleId="UnresolvedMention2">
+    <w:name w:val="Unresolved Mention2"/>
     <w:basedOn w:val="DefaultParagraphFont"/>
     <w:uiPriority w:val="99"/>
     <w:semiHidden/>
@@ -26622,7 +26966,7 @@
 </file>
 
 <file path=word/glossary/document.xml><?xml version="1.0" encoding="utf-8"?>
-<w:glossaryDocument xmlns:wpc="http://schemas.microsoft.com/office/word/2010/wordprocessingCanvas" xmlns:cx="http://schemas.microsoft.com/office/drawing/2014/chartex" xmlns:cx1="http://schemas.microsoft.com/office/drawing/2015/9/8/chartex" xmlns:mc="http://schemas.openxmlformats.org/markup-compatibility/2006" xmlns:o="urn:schemas-microsoft-com:office:office" xmlns:r="http://schemas.openxmlformats.org/officeDocument/2006/relationships" xmlns:m="http://schemas.openxmlformats.org/officeDocument/2006/math" xmlns:v="urn:schemas-microsoft-com:vml" xmlns:wp14="http://schemas.microsoft.com/office/word/2010/wordprocessingDrawing" xmlns:wp="http://schemas.openxmlformats.org/drawingml/2006/wordprocessingDrawing" xmlns:w10="urn:schemas-microsoft-com:office:word" xmlns:w="http://schemas.openxmlformats.org/wordprocessingml/2006/main" xmlns:w14="http://schemas.microsoft.com/office/word/2010/wordml" xmlns:w15="http://schemas.microsoft.com/office/word/2012/wordml" xmlns:w16se="http://schemas.microsoft.com/office/word/2015/wordml/symex" xmlns:wpg="http://schemas.microsoft.com/office/word/2010/wordprocessingGroup" xmlns:wpi="http://schemas.microsoft.com/office/word/2010/wordprocessingInk" xmlns:wne="http://schemas.microsoft.com/office/word/2006/wordml" xmlns:wps="http://schemas.microsoft.com/office/word/2010/wordprocessingShape" mc:Ignorable="w14 w15 w16se wp14">
+<w:glossaryDocument xmlns:wpc="http://schemas.microsoft.com/office/word/2010/wordprocessingCanvas" xmlns:cx="http://schemas.microsoft.com/office/drawing/2014/chartex" xmlns:cx1="http://schemas.microsoft.com/office/drawing/2015/9/8/chartex" xmlns:cx2="http://schemas.microsoft.com/office/drawing/2015/10/21/chartex" xmlns:cx3="http://schemas.microsoft.com/office/drawing/2016/5/9/chartex" xmlns:cx4="http://schemas.microsoft.com/office/drawing/2016/5/10/chartex" xmlns:cx5="http://schemas.microsoft.com/office/drawing/2016/5/11/chartex" xmlns:cx6="http://schemas.microsoft.com/office/drawing/2016/5/12/chartex" xmlns:cx7="http://schemas.microsoft.com/office/drawing/2016/5/13/chartex" xmlns:cx8="http://schemas.microsoft.com/office/drawing/2016/5/14/chartex" xmlns:mc="http://schemas.openxmlformats.org/markup-compatibility/2006" xmlns:aink="http://schemas.microsoft.com/office/drawing/2016/ink" xmlns:am3d="http://schemas.microsoft.com/office/drawing/2017/model3d" xmlns:o="urn:schemas-microsoft-com:office:office" xmlns:r="http://schemas.openxmlformats.org/officeDocument/2006/relationships" xmlns:m="http://schemas.openxmlformats.org/officeDocument/2006/math" xmlns:v="urn:schemas-microsoft-com:vml" xmlns:wp14="http://schemas.microsoft.com/office/word/2010/wordprocessingDrawing" xmlns:wp="http://schemas.openxmlformats.org/drawingml/2006/wordprocessingDrawing" xmlns:w10="urn:schemas-microsoft-com:office:word" xmlns:w="http://schemas.openxmlformats.org/wordprocessingml/2006/main" xmlns:w14="http://schemas.microsoft.com/office/word/2010/wordml" xmlns:w15="http://schemas.microsoft.com/office/word/2012/wordml" xmlns:w16cid="http://schemas.microsoft.com/office/word/2016/wordml/cid" xmlns:w16se="http://schemas.microsoft.com/office/word/2015/wordml/symex" xmlns:wpg="http://schemas.microsoft.com/office/word/2010/wordprocessingGroup" xmlns:wpi="http://schemas.microsoft.com/office/word/2010/wordprocessingInk" xmlns:wne="http://schemas.microsoft.com/office/word/2006/wordml" xmlns:wps="http://schemas.microsoft.com/office/word/2010/wordprocessingShape" mc:Ignorable="w14 w15 w16se w16cid wp14">
   <w:docParts>
     <w:docPart>
       <w:docPartPr>
@@ -26774,7 +27118,7 @@
 </file>
 
 <file path=word/glossary/fontTable.xml><?xml version="1.0" encoding="utf-8"?>
-<w:fonts xmlns:mc="http://schemas.openxmlformats.org/markup-compatibility/2006" xmlns:r="http://schemas.openxmlformats.org/officeDocument/2006/relationships" xmlns:w="http://schemas.openxmlformats.org/wordprocessingml/2006/main" xmlns:w14="http://schemas.microsoft.com/office/word/2010/wordml" xmlns:w15="http://schemas.microsoft.com/office/word/2012/wordml" xmlns:w16se="http://schemas.microsoft.com/office/word/2015/wordml/symex" mc:Ignorable="w14 w15 w16se">
+<w:fonts xmlns:mc="http://schemas.openxmlformats.org/markup-compatibility/2006" xmlns:r="http://schemas.openxmlformats.org/officeDocument/2006/relationships" xmlns:w="http://schemas.openxmlformats.org/wordprocessingml/2006/main" xmlns:w14="http://schemas.microsoft.com/office/word/2010/wordml" xmlns:w15="http://schemas.microsoft.com/office/word/2012/wordml" xmlns:w16cid="http://schemas.microsoft.com/office/word/2016/wordml/cid" xmlns:w16se="http://schemas.microsoft.com/office/word/2015/wordml/symex" mc:Ignorable="w14 w15 w16se w16cid">
   <w:font w:name="Symbol">
     <w:panose1 w:val="05050102010706020507"/>
     <w:charset w:val="02"/>
@@ -26838,7 +27182,7 @@
     <w:charset w:val="EE"/>
     <w:family w:val="swiss"/>
     <w:pitch w:val="variable"/>
-    <w:sig w:usb0="E0002EFF" w:usb1="C000247B" w:usb2="00000009" w:usb3="00000000" w:csb0="000001FF" w:csb1="00000000"/>
+    <w:sig w:usb0="E4002EFF" w:usb1="C000247B" w:usb2="00000009" w:usb3="00000000" w:csb0="000001FF" w:csb1="00000000"/>
   </w:font>
   <w:font w:name="Consolas">
     <w:panose1 w:val="020B0609020204030204"/>
@@ -26852,13 +27196,13 @@
     <w:charset w:val="EE"/>
     <w:family w:val="swiss"/>
     <w:pitch w:val="variable"/>
-    <w:sig w:usb0="E0002AFF" w:usb1="C000247B" w:usb2="00000009" w:usb3="00000000" w:csb0="000001FF" w:csb1="00000000"/>
+    <w:sig w:usb0="E4002EFF" w:usb1="C000247B" w:usb2="00000009" w:usb3="00000000" w:csb0="000001FF" w:csb1="00000000"/>
   </w:font>
 </w:fonts>
 </file>
 
 <file path=word/glossary/settings.xml><?xml version="1.0" encoding="utf-8"?>
-<w:settings xmlns:mc="http://schemas.openxmlformats.org/markup-compatibility/2006" xmlns:o="urn:schemas-microsoft-com:office:office" xmlns:r="http://schemas.openxmlformats.org/officeDocument/2006/relationships" xmlns:m="http://schemas.openxmlformats.org/officeDocument/2006/math" xmlns:v="urn:schemas-microsoft-com:vml" xmlns:w10="urn:schemas-microsoft-com:office:word" xmlns:w="http://schemas.openxmlformats.org/wordprocessingml/2006/main" xmlns:w14="http://schemas.microsoft.com/office/word/2010/wordml" xmlns:w15="http://schemas.microsoft.com/office/word/2012/wordml" xmlns:w16se="http://schemas.microsoft.com/office/word/2015/wordml/symex" xmlns:sl="http://schemas.openxmlformats.org/schemaLibrary/2006/main" mc:Ignorable="w14 w15 w16se">
+<w:settings xmlns:mc="http://schemas.openxmlformats.org/markup-compatibility/2006" xmlns:o="urn:schemas-microsoft-com:office:office" xmlns:r="http://schemas.openxmlformats.org/officeDocument/2006/relationships" xmlns:m="http://schemas.openxmlformats.org/officeDocument/2006/math" xmlns:v="urn:schemas-microsoft-com:vml" xmlns:w10="urn:schemas-microsoft-com:office:word" xmlns:w="http://schemas.openxmlformats.org/wordprocessingml/2006/main" xmlns:w14="http://schemas.microsoft.com/office/word/2010/wordml" xmlns:w15="http://schemas.microsoft.com/office/word/2012/wordml" xmlns:w16cid="http://schemas.microsoft.com/office/word/2016/wordml/cid" xmlns:w16se="http://schemas.microsoft.com/office/word/2015/wordml/symex" xmlns:sl="http://schemas.openxmlformats.org/schemaLibrary/2006/main" mc:Ignorable="w14 w15 w16se w16cid">
   <w:view w:val="normal"/>
   <w:defaultTabStop w:val="708"/>
   <w:hyphenationZone w:val="425"/>
@@ -26870,13 +27214,16 @@
     <w:compatSetting w:name="enableOpenTypeFeatures" w:uri="http://schemas.microsoft.com/office/word" w:val="1"/>
     <w:compatSetting w:name="doNotFlipMirrorIndents" w:uri="http://schemas.microsoft.com/office/word" w:val="1"/>
     <w:compatSetting w:name="differentiateMultirowTableHeaders" w:uri="http://schemas.microsoft.com/office/word" w:val="1"/>
+    <w:compatSetting w:name="useWord2013TrackBottomHyphenation" w:uri="http://schemas.microsoft.com/office/word" w:val="1"/>
   </w:compat>
   <w:rsids>
     <w:rsidRoot w:val="007D287B"/>
     <w:rsid w:val="001154FC"/>
     <w:rsid w:val="00335B3B"/>
+    <w:rsid w:val="003E30F0"/>
     <w:rsid w:val="007D287B"/>
     <w:rsid w:val="00BE759A"/>
+    <w:rsid w:val="00FE30BE"/>
   </w:rsids>
   <m:mathPr>
     <m:mathFont m:val="Cambria Math"/>
@@ -26893,14 +27240,14 @@
   </m:mathPr>
   <w:themeFontLang w:val="sk-SK"/>
   <w:clrSchemeMapping w:bg1="light1" w:t1="dark1" w:bg2="light2" w:t2="dark2" w:accent1="accent1" w:accent2="accent2" w:accent3="accent3" w:accent4="accent4" w:accent5="accent5" w:accent6="accent6" w:hyperlink="hyperlink" w:followedHyperlink="followedHyperlink"/>
-  <w:decimalSymbol w:val=","/>
+  <w:decimalSymbol w:val="."/>
   <w:listSeparator w:val=";"/>
   <w15:chartTrackingRefBased/>
 </w:settings>
 </file>
 
 <file path=word/glossary/styles.xml><?xml version="1.0" encoding="utf-8"?>
-<w:styles xmlns:mc="http://schemas.openxmlformats.org/markup-compatibility/2006" xmlns:r="http://schemas.openxmlformats.org/officeDocument/2006/relationships" xmlns:w="http://schemas.openxmlformats.org/wordprocessingml/2006/main" xmlns:w14="http://schemas.microsoft.com/office/word/2010/wordml" xmlns:w15="http://schemas.microsoft.com/office/word/2012/wordml" xmlns:w16se="http://schemas.microsoft.com/office/word/2015/wordml/symex" mc:Ignorable="w14 w15 w16se">
+<w:styles xmlns:mc="http://schemas.openxmlformats.org/markup-compatibility/2006" xmlns:r="http://schemas.openxmlformats.org/officeDocument/2006/relationships" xmlns:w="http://schemas.openxmlformats.org/wordprocessingml/2006/main" xmlns:w14="http://schemas.microsoft.com/office/word/2010/wordml" xmlns:w15="http://schemas.microsoft.com/office/word/2012/wordml" xmlns:w16cid="http://schemas.microsoft.com/office/word/2016/wordml/cid" xmlns:w16se="http://schemas.microsoft.com/office/word/2015/wordml/symex" mc:Ignorable="w14 w15 w16se w16cid">
   <w:docDefaults>
     <w:rPrDefault>
       <w:rPr>
@@ -26916,7 +27263,7 @@
       </w:pPr>
     </w:pPrDefault>
   </w:docDefaults>
-  <w:latentStyles w:defLockedState="0" w:defUIPriority="99" w:defSemiHidden="0" w:defUnhideWhenUsed="0" w:defQFormat="0" w:count="371">
+  <w:latentStyles w:defLockedState="0" w:defUIPriority="99" w:defSemiHidden="0" w:defUnhideWhenUsed="0" w:defQFormat="0" w:count="377">
     <w:lsdException w:name="Normal" w:uiPriority="0" w:qFormat="1"/>
     <w:lsdException w:name="heading 1" w:uiPriority="9" w:qFormat="1"/>
     <w:lsdException w:name="heading 2" w:semiHidden="1" w:uiPriority="9" w:unhideWhenUsed="1" w:qFormat="1"/>
@@ -27288,6 +27635,12 @@
     <w:lsdException w:name="List Table 5 Dark Accent 6" w:uiPriority="50"/>
     <w:lsdException w:name="List Table 6 Colorful Accent 6" w:uiPriority="51"/>
     <w:lsdException w:name="List Table 7 Colorful Accent 6" w:uiPriority="52"/>
+    <w:lsdException w:name="Mention" w:semiHidden="1" w:unhideWhenUsed="1"/>
+    <w:lsdException w:name="Smart Hyperlink" w:semiHidden="1" w:unhideWhenUsed="1"/>
+    <w:lsdException w:name="Hashtag" w:semiHidden="1" w:unhideWhenUsed="1"/>
+    <w:lsdException w:name="Unresolved Mention" w:semiHidden="1" w:unhideWhenUsed="1"/>
+    <w:lsdException w:name="Smart Link" w:semiHidden="1" w:unhideWhenUsed="1"/>
+    <w:lsdException w:name="Smart Link Error" w:semiHidden="1" w:unhideWhenUsed="1"/>
   </w:latentStyles>
   <w:style w:type="paragraph" w:default="1" w:styleId="Normal">
     <w:name w:val="Normal"/>
@@ -27348,7 +27701,7 @@
 </file>
 
 <file path=word/glossary/webSettings.xml><?xml version="1.0" encoding="utf-8"?>
-<w:webSettings xmlns:mc="http://schemas.openxmlformats.org/markup-compatibility/2006" xmlns:r="http://schemas.openxmlformats.org/officeDocument/2006/relationships" xmlns:w="http://schemas.openxmlformats.org/wordprocessingml/2006/main" xmlns:w14="http://schemas.microsoft.com/office/word/2010/wordml" xmlns:w15="http://schemas.microsoft.com/office/word/2012/wordml" xmlns:w16se="http://schemas.microsoft.com/office/word/2015/wordml/symex" mc:Ignorable="w14 w15 w16se">
+<w:webSettings xmlns:mc="http://schemas.openxmlformats.org/markup-compatibility/2006" xmlns:r="http://schemas.openxmlformats.org/officeDocument/2006/relationships" xmlns:w="http://schemas.openxmlformats.org/wordprocessingml/2006/main" xmlns:w14="http://schemas.microsoft.com/office/word/2010/wordml" xmlns:w15="http://schemas.microsoft.com/office/word/2012/wordml" xmlns:w16cid="http://schemas.microsoft.com/office/word/2016/wordml/cid" xmlns:w16se="http://schemas.microsoft.com/office/word/2015/wordml/symex" mc:Ignorable="w14 w15 w16se w16cid">
   <w:optimizeForBrowser/>
   <w:allowPNG/>
 </w:webSettings>
@@ -27828,7 +28181,7 @@
 </file>
 
 <file path=customXml/itemProps4.xml><?xml version="1.0" encoding="utf-8"?>
-<ds:datastoreItem xmlns:ds="http://schemas.openxmlformats.org/officeDocument/2006/customXml" ds:itemID="{AB5EDFD8-EDA1-4BA7-BAAD-44F91722F3C5}">
+<ds:datastoreItem xmlns:ds="http://schemas.openxmlformats.org/officeDocument/2006/customXml" ds:itemID="{07E32FEE-B327-42B4-8ED2-554F95A5DA83}">
   <ds:schemaRefs>
     <ds:schemaRef ds:uri="http://schemas.openxmlformats.org/officeDocument/2006/bibliography"/>
   </ds:schemaRefs>

</xml_diff>

<commit_message>
odstranene nadbytocne ciarky za poslednym elementom v Items
</commit_message>
<xml_diff>
--- a/Datapac OEC API Howto.docx
+++ b/Datapac OEC API Howto.docx
@@ -459,7 +459,7 @@
               <w:rPr>
                 <w:lang w:val="en-US"/>
               </w:rPr>
-              <w:t>2</w:t>
+              <w:t>3</w:t>
             </w:r>
           </w:p>
         </w:tc>
@@ -512,10 +512,10 @@
         <w:tblLook w:val="04A0" w:firstRow="1" w:lastRow="0" w:firstColumn="1" w:lastColumn="0" w:noHBand="0" w:noVBand="1"/>
       </w:tblPr>
       <w:tblGrid>
-        <w:gridCol w:w="985"/>
-        <w:gridCol w:w="1134"/>
-        <w:gridCol w:w="4672"/>
-        <w:gridCol w:w="2265"/>
+        <w:gridCol w:w="984"/>
+        <w:gridCol w:w="1217"/>
+        <w:gridCol w:w="4615"/>
+        <w:gridCol w:w="2240"/>
       </w:tblGrid>
       <w:tr>
         <w:trPr>
@@ -844,6 +844,86 @@
           </w:p>
         </w:tc>
       </w:tr>
+      <w:tr>
+        <w:tc>
+          <w:tcPr>
+            <w:tcW w:w="985" w:type="dxa"/>
+          </w:tcPr>
+          <w:p>
+            <w:pPr>
+              <w:rPr>
+                <w:lang w:val="en-US"/>
+              </w:rPr>
+            </w:pPr>
+            <w:r>
+              <w:rPr>
+                <w:lang w:val="en-US"/>
+              </w:rPr>
+              <w:t>1.3</w:t>
+            </w:r>
+          </w:p>
+        </w:tc>
+        <w:tc>
+          <w:tcPr>
+            <w:tcW w:w="1134" w:type="dxa"/>
+          </w:tcPr>
+          <w:p>
+            <w:pPr>
+              <w:rPr>
+                <w:lang w:val="en-US"/>
+              </w:rPr>
+            </w:pPr>
+            <w:r>
+              <w:rPr>
+                <w:lang w:val="en-US"/>
+              </w:rPr>
+              <w:t>11.11.2019</w:t>
+            </w:r>
+          </w:p>
+        </w:tc>
+        <w:tc>
+          <w:tcPr>
+            <w:tcW w:w="4672" w:type="dxa"/>
+          </w:tcPr>
+          <w:p>
+            <w:pPr>
+              <w:rPr>
+                <w:lang w:val="en-US"/>
+              </w:rPr>
+            </w:pPr>
+            <w:r>
+              <w:rPr>
+                <w:lang w:val="en-US"/>
+              </w:rPr>
+              <w:t xml:space="preserve">- </w:t>
+            </w:r>
+            <w:bookmarkStart w:id="2" w:name="_GoBack"/>
+            <w:r>
+              <w:rPr>
+                <w:lang w:val="en-US"/>
+              </w:rPr>
+              <w:t>odstranene nadbytocne ciarky za poslednym elementom v Items</w:t>
+            </w:r>
+            <w:bookmarkEnd w:id="2"/>
+          </w:p>
+        </w:tc>
+        <w:tc>
+          <w:tcPr>
+            <w:tcW w:w="2265" w:type="dxa"/>
+          </w:tcPr>
+          <w:p>
+            <w:r>
+              <w:rPr>
+                <w:lang w:val="en-US"/>
+              </w:rPr>
+              <w:t>Roman Sl</w:t>
+            </w:r>
+            <w:r>
+              <w:t>ádek</w:t>
+            </w:r>
+          </w:p>
+        </w:tc>
+      </w:tr>
     </w:tbl>
     <w:p>
       <w:pPr>
@@ -856,11 +936,11 @@
       <w:pPr>
         <w:pStyle w:val="Heading1"/>
       </w:pPr>
-      <w:bookmarkStart w:id="2" w:name="_Toc22111392"/>
+      <w:bookmarkStart w:id="3" w:name="_Toc22111392"/>
       <w:r>
         <w:t>Contents</w:t>
       </w:r>
-      <w:bookmarkEnd w:id="2"/>
+      <w:bookmarkEnd w:id="3"/>
     </w:p>
     <w:sdt>
       <w:sdtPr>
@@ -3597,12 +3677,12 @@
       <w:pPr>
         <w:pStyle w:val="Heading1"/>
       </w:pPr>
-      <w:bookmarkStart w:id="3" w:name="_Toc22111393"/>
+      <w:bookmarkStart w:id="4" w:name="_Toc22111393"/>
       <w:r>
         <w:lastRenderedPageBreak/>
         <w:t>Introduction</w:t>
       </w:r>
-      <w:bookmarkEnd w:id="3"/>
+      <w:bookmarkEnd w:id="4"/>
     </w:p>
     <w:p>
       <w:pPr>
@@ -3621,11 +3701,11 @@
       <w:pPr>
         <w:pStyle w:val="Heading1"/>
       </w:pPr>
-      <w:bookmarkStart w:id="4" w:name="_Toc22111394"/>
+      <w:bookmarkStart w:id="5" w:name="_Toc22111394"/>
       <w:r>
         <w:t>Terms</w:t>
       </w:r>
-      <w:bookmarkEnd w:id="4"/>
+      <w:bookmarkEnd w:id="5"/>
     </w:p>
     <w:p>
       <w:pPr>
@@ -3703,11 +3783,11 @@
       <w:pPr>
         <w:pStyle w:val="Heading1"/>
       </w:pPr>
-      <w:bookmarkStart w:id="5" w:name="_Toc22111395"/>
+      <w:bookmarkStart w:id="6" w:name="_Toc22111395"/>
       <w:r>
         <w:t>OEC API</w:t>
       </w:r>
-      <w:bookmarkEnd w:id="5"/>
+      <w:bookmarkEnd w:id="6"/>
     </w:p>
     <w:p>
       <w:pPr>
@@ -3816,21 +3896,21 @@
       <w:pPr>
         <w:pStyle w:val="Heading1"/>
       </w:pPr>
-      <w:bookmarkStart w:id="6" w:name="_Toc22111396"/>
+      <w:bookmarkStart w:id="7" w:name="_Toc22111396"/>
       <w:r>
         <w:t>Prequsities</w:t>
       </w:r>
-      <w:bookmarkEnd w:id="6"/>
+      <w:bookmarkEnd w:id="7"/>
     </w:p>
     <w:p>
       <w:pPr>
         <w:pStyle w:val="Heading2"/>
       </w:pPr>
-      <w:bookmarkStart w:id="7" w:name="_Toc22111397"/>
+      <w:bookmarkStart w:id="8" w:name="_Toc22111397"/>
       <w:r>
         <w:t>Configuration</w:t>
       </w:r>
-      <w:bookmarkEnd w:id="7"/>
+      <w:bookmarkEnd w:id="8"/>
     </w:p>
     <w:p>
       <w:pPr>
@@ -3885,11 +3965,11 @@
       <w:pPr>
         <w:pStyle w:val="Heading2"/>
       </w:pPr>
-      <w:bookmarkStart w:id="8" w:name="_Toc22111398"/>
+      <w:bookmarkStart w:id="9" w:name="_Toc22111398"/>
       <w:r>
         <w:t>Network connectivity</w:t>
       </w:r>
-      <w:bookmarkEnd w:id="8"/>
+      <w:bookmarkEnd w:id="9"/>
     </w:p>
     <w:p>
       <w:pPr>
@@ -4301,11 +4381,11 @@
       <w:pPr>
         <w:pStyle w:val="Heading2"/>
       </w:pPr>
-      <w:bookmarkStart w:id="9" w:name="_Toc22111399"/>
+      <w:bookmarkStart w:id="10" w:name="_Toc22111399"/>
       <w:r>
         <w:t>Legislative compliance</w:t>
       </w:r>
-      <w:bookmarkEnd w:id="9"/>
+      <w:bookmarkEnd w:id="10"/>
     </w:p>
     <w:p>
       <w:pPr>
@@ -4461,22 +4541,22 @@
       <w:pPr>
         <w:pStyle w:val="Heading1"/>
       </w:pPr>
-      <w:bookmarkStart w:id="10" w:name="_Toc22111400"/>
+      <w:bookmarkStart w:id="11" w:name="_Toc22111400"/>
       <w:r>
         <w:lastRenderedPageBreak/>
         <w:t>Použitie OEC API</w:t>
       </w:r>
-      <w:bookmarkEnd w:id="10"/>
+      <w:bookmarkEnd w:id="11"/>
     </w:p>
     <w:p>
       <w:pPr>
         <w:pStyle w:val="Heading2"/>
       </w:pPr>
-      <w:bookmarkStart w:id="11" w:name="_Toc22111401"/>
+      <w:bookmarkStart w:id="12" w:name="_Toc22111401"/>
       <w:r>
         <w:t>Synhronizácia času</w:t>
       </w:r>
-      <w:bookmarkEnd w:id="11"/>
+      <w:bookmarkEnd w:id="12"/>
     </w:p>
     <w:p>
       <w:pPr>
@@ -4810,21 +4890,12 @@
         <w:t xml:space="preserve">POST </w:t>
       </w:r>
       <w:hyperlink r:id="rId14" w:history="1">
-        <w:bookmarkStart w:id="12" w:name="_GoBack"/>
         <w:r>
           <w:rPr>
             <w:rStyle w:val="Hyperlink"/>
             <w:lang w:val="en-US"/>
           </w:rPr>
-          <w:t>http://</w:t>
-        </w:r>
-        <w:bookmarkEnd w:id="12"/>
-        <w:r>
-          <w:rPr>
-            <w:rStyle w:val="Hyperlink"/>
-            <w:lang w:val="en-US"/>
-          </w:rPr>
-          <w:t>localhost/oec/api/time/2019-06-09T20:46:00</w:t>
+          <w:t>http://localhost/oec/api/time/2019-06-09T20:46:00</w:t>
         </w:r>
       </w:hyperlink>
     </w:p>
@@ -6141,15 +6212,6 @@
         </w:rPr>
         <w:t>"K"</w:t>
       </w:r>
-      <w:r>
-        <w:rPr>
-          <w:rFonts w:ascii="Consolas" w:hAnsi="Consolas" w:cs="Consolas"/>
-          <w:color w:val="000000"/>
-          <w:sz w:val="19"/>
-          <w:szCs w:val="19"/>
-        </w:rPr>
-        <w:t>,</w:t>
-      </w:r>
     </w:p>
     <w:p>
       <w:pPr>
@@ -6480,15 +6542,6 @@
         </w:rPr>
         <w:t>"K"</w:t>
       </w:r>
-      <w:r>
-        <w:rPr>
-          <w:rFonts w:ascii="Consolas" w:hAnsi="Consolas" w:cs="Consolas"/>
-          <w:color w:val="000000"/>
-          <w:sz w:val="19"/>
-          <w:szCs w:val="19"/>
-        </w:rPr>
-        <w:t>,</w:t>
-      </w:r>
     </w:p>
     <w:p>
       <w:pPr>
@@ -6818,15 +6871,6 @@
         </w:rPr>
         <w:t>"K"</w:t>
       </w:r>
-      <w:r>
-        <w:rPr>
-          <w:rFonts w:ascii="Consolas" w:hAnsi="Consolas" w:cs="Consolas"/>
-          <w:color w:val="000000"/>
-          <w:sz w:val="19"/>
-          <w:szCs w:val="19"/>
-        </w:rPr>
-        <w:t>,</w:t>
-      </w:r>
     </w:p>
     <w:p>
       <w:pPr>
@@ -8661,6 +8705,105 @@
         </w:rPr>
         <w:t>"K"</w:t>
       </w:r>
+    </w:p>
+    <w:p>
+      <w:pPr>
+        <w:shd w:val="clear" w:color="auto" w:fill="FFFFFF"/>
+        <w:spacing w:line="285" w:lineRule="atLeast"/>
+        <w:rPr>
+          <w:rFonts w:ascii="Consolas" w:eastAsia="Times New Roman" w:hAnsi="Consolas" w:cs="Times New Roman"/>
+          <w:color w:val="000000"/>
+          <w:sz w:val="21"/>
+          <w:szCs w:val="21"/>
+          <w:lang w:eastAsia="sk-SK"/>
+        </w:rPr>
+      </w:pPr>
+      <w:r>
+        <w:rPr>
+          <w:rFonts w:ascii="Consolas" w:eastAsia="Times New Roman" w:hAnsi="Consolas" w:cs="Times New Roman"/>
+          <w:color w:val="000000"/>
+          <w:sz w:val="21"/>
+          <w:szCs w:val="21"/>
+          <w:lang w:eastAsia="sk-SK"/>
+        </w:rPr>
+        <w:t>            },</w:t>
+      </w:r>
+    </w:p>
+    <w:p>
+      <w:pPr>
+        <w:shd w:val="clear" w:color="auto" w:fill="FFFFFF"/>
+        <w:spacing w:line="285" w:lineRule="atLeast"/>
+        <w:rPr>
+          <w:rFonts w:ascii="Consolas" w:eastAsia="Times New Roman" w:hAnsi="Consolas" w:cs="Times New Roman"/>
+          <w:color w:val="000000"/>
+          <w:sz w:val="21"/>
+          <w:szCs w:val="21"/>
+          <w:lang w:eastAsia="sk-SK"/>
+        </w:rPr>
+      </w:pPr>
+      <w:r>
+        <w:rPr>
+          <w:rFonts w:ascii="Consolas" w:eastAsia="Times New Roman" w:hAnsi="Consolas" w:cs="Times New Roman"/>
+          <w:color w:val="000000"/>
+          <w:sz w:val="21"/>
+          <w:szCs w:val="21"/>
+          <w:lang w:eastAsia="sk-SK"/>
+        </w:rPr>
+        <w:t>            {</w:t>
+      </w:r>
+    </w:p>
+    <w:p>
+      <w:pPr>
+        <w:shd w:val="clear" w:color="auto" w:fill="FFFFFF"/>
+        <w:spacing w:line="285" w:lineRule="atLeast"/>
+        <w:rPr>
+          <w:rFonts w:ascii="Consolas" w:eastAsia="Times New Roman" w:hAnsi="Consolas" w:cs="Times New Roman"/>
+          <w:color w:val="000000"/>
+          <w:sz w:val="21"/>
+          <w:szCs w:val="21"/>
+          <w:lang w:eastAsia="sk-SK"/>
+        </w:rPr>
+      </w:pPr>
+      <w:r>
+        <w:rPr>
+          <w:rFonts w:ascii="Consolas" w:eastAsia="Times New Roman" w:hAnsi="Consolas" w:cs="Times New Roman"/>
+          <w:color w:val="000000"/>
+          <w:sz w:val="21"/>
+          <w:szCs w:val="21"/>
+          <w:lang w:eastAsia="sk-SK"/>
+        </w:rPr>
+        <w:t>                </w:t>
+      </w:r>
+      <w:r>
+        <w:rPr>
+          <w:rFonts w:ascii="Consolas" w:eastAsia="Times New Roman" w:hAnsi="Consolas" w:cs="Times New Roman"/>
+          <w:color w:val="0451A5"/>
+          <w:sz w:val="21"/>
+          <w:szCs w:val="21"/>
+          <w:lang w:eastAsia="sk-SK"/>
+        </w:rPr>
+        <w:t>"Price"</w:t>
+      </w:r>
+      <w:r>
+        <w:rPr>
+          <w:rFonts w:ascii="Consolas" w:eastAsia="Times New Roman" w:hAnsi="Consolas" w:cs="Times New Roman"/>
+          <w:color w:val="000000"/>
+          <w:sz w:val="21"/>
+          <w:szCs w:val="21"/>
+          <w:lang w:eastAsia="sk-SK"/>
+        </w:rPr>
+        <w:t xml:space="preserve">: </w:t>
+      </w:r>
+      <w:r>
+        <w:rPr>
+          <w:rFonts w:ascii="Consolas" w:eastAsia="Times New Roman" w:hAnsi="Consolas" w:cs="Times New Roman"/>
+          <w:color w:val="09885A"/>
+          <w:sz w:val="21"/>
+          <w:szCs w:val="21"/>
+          <w:lang w:eastAsia="sk-SK"/>
+        </w:rPr>
+        <w:t>1.49</w:t>
+      </w:r>
       <w:r>
         <w:rPr>
           <w:rFonts w:ascii="Consolas" w:eastAsia="Times New Roman" w:hAnsi="Consolas" w:cs="Times New Roman"/>
@@ -8692,6 +8835,311 @@
           <w:szCs w:val="21"/>
           <w:lang w:eastAsia="sk-SK"/>
         </w:rPr>
+        <w:t>                </w:t>
+      </w:r>
+      <w:r>
+        <w:rPr>
+          <w:rFonts w:ascii="Consolas" w:eastAsia="Times New Roman" w:hAnsi="Consolas" w:cs="Times New Roman"/>
+          <w:color w:val="0451A5"/>
+          <w:sz w:val="21"/>
+          <w:szCs w:val="21"/>
+          <w:lang w:eastAsia="sk-SK"/>
+        </w:rPr>
+        <w:t>"Quantity"</w:t>
+      </w:r>
+      <w:r>
+        <w:rPr>
+          <w:rFonts w:ascii="Consolas" w:eastAsia="Times New Roman" w:hAnsi="Consolas" w:cs="Times New Roman"/>
+          <w:color w:val="000000"/>
+          <w:sz w:val="21"/>
+          <w:szCs w:val="21"/>
+          <w:lang w:eastAsia="sk-SK"/>
+        </w:rPr>
+        <w:t xml:space="preserve">: </w:t>
+      </w:r>
+      <w:r>
+        <w:rPr>
+          <w:rFonts w:ascii="Consolas" w:eastAsia="Times New Roman" w:hAnsi="Consolas" w:cs="Times New Roman"/>
+          <w:color w:val="09885A"/>
+          <w:sz w:val="21"/>
+          <w:szCs w:val="21"/>
+          <w:lang w:eastAsia="sk-SK"/>
+        </w:rPr>
+        <w:t>1.0</w:t>
+      </w:r>
+      <w:r>
+        <w:rPr>
+          <w:rFonts w:ascii="Consolas" w:eastAsia="Times New Roman" w:hAnsi="Consolas" w:cs="Times New Roman"/>
+          <w:color w:val="000000"/>
+          <w:sz w:val="21"/>
+          <w:szCs w:val="21"/>
+          <w:lang w:eastAsia="sk-SK"/>
+        </w:rPr>
+        <w:t>,</w:t>
+      </w:r>
+    </w:p>
+    <w:p>
+      <w:pPr>
+        <w:shd w:val="clear" w:color="auto" w:fill="FFFFFF"/>
+        <w:spacing w:line="285" w:lineRule="atLeast"/>
+        <w:rPr>
+          <w:rFonts w:ascii="Consolas" w:eastAsia="Times New Roman" w:hAnsi="Consolas" w:cs="Times New Roman"/>
+          <w:color w:val="000000"/>
+          <w:sz w:val="21"/>
+          <w:szCs w:val="21"/>
+          <w:lang w:eastAsia="sk-SK"/>
+        </w:rPr>
+      </w:pPr>
+      <w:r>
+        <w:rPr>
+          <w:rFonts w:ascii="Consolas" w:eastAsia="Times New Roman" w:hAnsi="Consolas" w:cs="Times New Roman"/>
+          <w:color w:val="000000"/>
+          <w:sz w:val="21"/>
+          <w:szCs w:val="21"/>
+          <w:lang w:eastAsia="sk-SK"/>
+        </w:rPr>
+        <w:t>                </w:t>
+      </w:r>
+      <w:r>
+        <w:rPr>
+          <w:rFonts w:ascii="Consolas" w:eastAsia="Times New Roman" w:hAnsi="Consolas" w:cs="Times New Roman"/>
+          <w:color w:val="0451A5"/>
+          <w:sz w:val="21"/>
+          <w:szCs w:val="21"/>
+          <w:lang w:eastAsia="sk-SK"/>
+        </w:rPr>
+        <w:t>"MeasurementUnit"</w:t>
+      </w:r>
+      <w:r>
+        <w:rPr>
+          <w:rFonts w:ascii="Consolas" w:eastAsia="Times New Roman" w:hAnsi="Consolas" w:cs="Times New Roman"/>
+          <w:color w:val="000000"/>
+          <w:sz w:val="21"/>
+          <w:szCs w:val="21"/>
+          <w:lang w:eastAsia="sk-SK"/>
+        </w:rPr>
+        <w:t xml:space="preserve">: </w:t>
+      </w:r>
+      <w:r>
+        <w:rPr>
+          <w:rFonts w:ascii="Consolas" w:eastAsia="Times New Roman" w:hAnsi="Consolas" w:cs="Times New Roman"/>
+          <w:color w:val="A31515"/>
+          <w:sz w:val="21"/>
+          <w:szCs w:val="21"/>
+          <w:lang w:eastAsia="sk-SK"/>
+        </w:rPr>
+        <w:t>"ks"</w:t>
+      </w:r>
+      <w:r>
+        <w:rPr>
+          <w:rFonts w:ascii="Consolas" w:eastAsia="Times New Roman" w:hAnsi="Consolas" w:cs="Times New Roman"/>
+          <w:color w:val="000000"/>
+          <w:sz w:val="21"/>
+          <w:szCs w:val="21"/>
+          <w:lang w:eastAsia="sk-SK"/>
+        </w:rPr>
+        <w:t>,</w:t>
+      </w:r>
+    </w:p>
+    <w:p>
+      <w:pPr>
+        <w:shd w:val="clear" w:color="auto" w:fill="FFFFFF"/>
+        <w:spacing w:line="285" w:lineRule="atLeast"/>
+        <w:rPr>
+          <w:rFonts w:ascii="Consolas" w:eastAsia="Times New Roman" w:hAnsi="Consolas" w:cs="Times New Roman"/>
+          <w:color w:val="000000"/>
+          <w:sz w:val="21"/>
+          <w:szCs w:val="21"/>
+          <w:lang w:eastAsia="sk-SK"/>
+        </w:rPr>
+      </w:pPr>
+      <w:r>
+        <w:rPr>
+          <w:rFonts w:ascii="Consolas" w:eastAsia="Times New Roman" w:hAnsi="Consolas" w:cs="Times New Roman"/>
+          <w:color w:val="000000"/>
+          <w:sz w:val="21"/>
+          <w:szCs w:val="21"/>
+          <w:lang w:eastAsia="sk-SK"/>
+        </w:rPr>
+        <w:t>                </w:t>
+      </w:r>
+      <w:r>
+        <w:rPr>
+          <w:rFonts w:ascii="Consolas" w:eastAsia="Times New Roman" w:hAnsi="Consolas" w:cs="Times New Roman"/>
+          <w:color w:val="0451A5"/>
+          <w:sz w:val="21"/>
+          <w:szCs w:val="21"/>
+          <w:lang w:eastAsia="sk-SK"/>
+        </w:rPr>
+        <w:t>"Name"</w:t>
+      </w:r>
+      <w:r>
+        <w:rPr>
+          <w:rFonts w:ascii="Consolas" w:eastAsia="Times New Roman" w:hAnsi="Consolas" w:cs="Times New Roman"/>
+          <w:color w:val="000000"/>
+          <w:sz w:val="21"/>
+          <w:szCs w:val="21"/>
+          <w:lang w:eastAsia="sk-SK"/>
+        </w:rPr>
+        <w:t xml:space="preserve">: </w:t>
+      </w:r>
+      <w:r>
+        <w:rPr>
+          <w:rFonts w:ascii="Consolas" w:eastAsia="Times New Roman" w:hAnsi="Consolas" w:cs="Times New Roman"/>
+          <w:color w:val="A31515"/>
+          <w:sz w:val="21"/>
+          <w:szCs w:val="21"/>
+          <w:lang w:eastAsia="sk-SK"/>
+        </w:rPr>
+        <w:t>"Item 2"</w:t>
+      </w:r>
+      <w:r>
+        <w:rPr>
+          <w:rFonts w:ascii="Consolas" w:eastAsia="Times New Roman" w:hAnsi="Consolas" w:cs="Times New Roman"/>
+          <w:color w:val="000000"/>
+          <w:sz w:val="21"/>
+          <w:szCs w:val="21"/>
+          <w:lang w:eastAsia="sk-SK"/>
+        </w:rPr>
+        <w:t>,</w:t>
+      </w:r>
+    </w:p>
+    <w:p>
+      <w:pPr>
+        <w:shd w:val="clear" w:color="auto" w:fill="FFFFFF"/>
+        <w:spacing w:line="285" w:lineRule="atLeast"/>
+        <w:rPr>
+          <w:rFonts w:ascii="Consolas" w:eastAsia="Times New Roman" w:hAnsi="Consolas" w:cs="Times New Roman"/>
+          <w:color w:val="000000"/>
+          <w:sz w:val="21"/>
+          <w:szCs w:val="21"/>
+          <w:lang w:eastAsia="sk-SK"/>
+        </w:rPr>
+      </w:pPr>
+      <w:r>
+        <w:rPr>
+          <w:rFonts w:ascii="Consolas" w:eastAsia="Times New Roman" w:hAnsi="Consolas" w:cs="Times New Roman"/>
+          <w:color w:val="000000"/>
+          <w:sz w:val="21"/>
+          <w:szCs w:val="21"/>
+          <w:lang w:eastAsia="sk-SK"/>
+        </w:rPr>
+        <w:t>                </w:t>
+      </w:r>
+      <w:r>
+        <w:rPr>
+          <w:rFonts w:ascii="Consolas" w:eastAsia="Times New Roman" w:hAnsi="Consolas" w:cs="Times New Roman"/>
+          <w:color w:val="0451A5"/>
+          <w:sz w:val="21"/>
+          <w:szCs w:val="21"/>
+          <w:lang w:eastAsia="sk-SK"/>
+        </w:rPr>
+        <w:t>"VatRate"</w:t>
+      </w:r>
+      <w:r>
+        <w:rPr>
+          <w:rFonts w:ascii="Consolas" w:eastAsia="Times New Roman" w:hAnsi="Consolas" w:cs="Times New Roman"/>
+          <w:color w:val="000000"/>
+          <w:sz w:val="21"/>
+          <w:szCs w:val="21"/>
+          <w:lang w:eastAsia="sk-SK"/>
+        </w:rPr>
+        <w:t xml:space="preserve">: </w:t>
+      </w:r>
+      <w:r>
+        <w:rPr>
+          <w:rFonts w:ascii="Consolas" w:eastAsia="Times New Roman" w:hAnsi="Consolas" w:cs="Times New Roman"/>
+          <w:color w:val="09885A"/>
+          <w:sz w:val="21"/>
+          <w:szCs w:val="21"/>
+          <w:lang w:eastAsia="sk-SK"/>
+        </w:rPr>
+        <w:t>10.0</w:t>
+      </w:r>
+      <w:r>
+        <w:rPr>
+          <w:rFonts w:ascii="Consolas" w:eastAsia="Times New Roman" w:hAnsi="Consolas" w:cs="Times New Roman"/>
+          <w:color w:val="000000"/>
+          <w:sz w:val="21"/>
+          <w:szCs w:val="21"/>
+          <w:lang w:eastAsia="sk-SK"/>
+        </w:rPr>
+        <w:t>,</w:t>
+      </w:r>
+    </w:p>
+    <w:p>
+      <w:pPr>
+        <w:shd w:val="clear" w:color="auto" w:fill="FFFFFF"/>
+        <w:spacing w:line="285" w:lineRule="atLeast"/>
+        <w:rPr>
+          <w:rFonts w:ascii="Consolas" w:eastAsia="Times New Roman" w:hAnsi="Consolas" w:cs="Times New Roman"/>
+          <w:color w:val="000000"/>
+          <w:sz w:val="21"/>
+          <w:szCs w:val="21"/>
+          <w:lang w:eastAsia="sk-SK"/>
+        </w:rPr>
+      </w:pPr>
+      <w:r>
+        <w:rPr>
+          <w:rFonts w:ascii="Consolas" w:eastAsia="Times New Roman" w:hAnsi="Consolas" w:cs="Times New Roman"/>
+          <w:color w:val="000000"/>
+          <w:sz w:val="21"/>
+          <w:szCs w:val="21"/>
+          <w:lang w:eastAsia="sk-SK"/>
+        </w:rPr>
+        <w:t>                </w:t>
+      </w:r>
+      <w:r>
+        <w:rPr>
+          <w:rFonts w:ascii="Consolas" w:eastAsia="Times New Roman" w:hAnsi="Consolas" w:cs="Times New Roman"/>
+          <w:color w:val="0451A5"/>
+          <w:sz w:val="21"/>
+          <w:szCs w:val="21"/>
+          <w:lang w:eastAsia="sk-SK"/>
+        </w:rPr>
+        <w:t>"ItemType"</w:t>
+      </w:r>
+      <w:r>
+        <w:rPr>
+          <w:rFonts w:ascii="Consolas" w:eastAsia="Times New Roman" w:hAnsi="Consolas" w:cs="Times New Roman"/>
+          <w:color w:val="000000"/>
+          <w:sz w:val="21"/>
+          <w:szCs w:val="21"/>
+          <w:lang w:eastAsia="sk-SK"/>
+        </w:rPr>
+        <w:t xml:space="preserve">: </w:t>
+      </w:r>
+      <w:r>
+        <w:rPr>
+          <w:rFonts w:ascii="Consolas" w:eastAsia="Times New Roman" w:hAnsi="Consolas" w:cs="Times New Roman"/>
+          <w:color w:val="A31515"/>
+          <w:sz w:val="21"/>
+          <w:szCs w:val="21"/>
+          <w:lang w:eastAsia="sk-SK"/>
+        </w:rPr>
+        <w:t>"K"</w:t>
+      </w:r>
+    </w:p>
+    <w:p>
+      <w:pPr>
+        <w:shd w:val="clear" w:color="auto" w:fill="FFFFFF"/>
+        <w:spacing w:line="285" w:lineRule="atLeast"/>
+        <w:rPr>
+          <w:rFonts w:ascii="Consolas" w:eastAsia="Times New Roman" w:hAnsi="Consolas" w:cs="Times New Roman"/>
+          <w:color w:val="000000"/>
+          <w:sz w:val="21"/>
+          <w:szCs w:val="21"/>
+          <w:lang w:eastAsia="sk-SK"/>
+        </w:rPr>
+      </w:pPr>
+      <w:r>
+        <w:rPr>
+          <w:rFonts w:ascii="Consolas" w:eastAsia="Times New Roman" w:hAnsi="Consolas" w:cs="Times New Roman"/>
+          <w:color w:val="000000"/>
+          <w:sz w:val="21"/>
+          <w:szCs w:val="21"/>
+          <w:lang w:eastAsia="sk-SK"/>
+        </w:rPr>
         <w:t>            },</w:t>
       </w:r>
     </w:p>
@@ -8768,7 +9216,7 @@
           <w:szCs w:val="21"/>
           <w:lang w:eastAsia="sk-SK"/>
         </w:rPr>
-        <w:t>1.49</w:t>
+        <w:t>1.0</w:t>
       </w:r>
       <w:r>
         <w:rPr>
@@ -8957,7 +9405,7 @@
           <w:szCs w:val="21"/>
           <w:lang w:eastAsia="sk-SK"/>
         </w:rPr>
-        <w:t>"Item 2"</w:t>
+        <w:t>"Item 3"</w:t>
       </w:r>
       <w:r>
         <w:rPr>
@@ -9020,7 +9468,7 @@
           <w:szCs w:val="21"/>
           <w:lang w:eastAsia="sk-SK"/>
         </w:rPr>
-        <w:t>10.0</w:t>
+        <w:t>0.0</w:t>
       </w:r>
       <w:r>
         <w:rPr>
@@ -9084,440 +9532,6 @@
           <w:lang w:eastAsia="sk-SK"/>
         </w:rPr>
         <w:t>"K"</w:t>
-      </w:r>
-      <w:r>
-        <w:rPr>
-          <w:rFonts w:ascii="Consolas" w:eastAsia="Times New Roman" w:hAnsi="Consolas" w:cs="Times New Roman"/>
-          <w:color w:val="000000"/>
-          <w:sz w:val="21"/>
-          <w:szCs w:val="21"/>
-          <w:lang w:eastAsia="sk-SK"/>
-        </w:rPr>
-        <w:t>,</w:t>
-      </w:r>
-    </w:p>
-    <w:p>
-      <w:pPr>
-        <w:shd w:val="clear" w:color="auto" w:fill="FFFFFF"/>
-        <w:spacing w:line="285" w:lineRule="atLeast"/>
-        <w:rPr>
-          <w:rFonts w:ascii="Consolas" w:eastAsia="Times New Roman" w:hAnsi="Consolas" w:cs="Times New Roman"/>
-          <w:color w:val="000000"/>
-          <w:sz w:val="21"/>
-          <w:szCs w:val="21"/>
-          <w:lang w:eastAsia="sk-SK"/>
-        </w:rPr>
-      </w:pPr>
-      <w:r>
-        <w:rPr>
-          <w:rFonts w:ascii="Consolas" w:eastAsia="Times New Roman" w:hAnsi="Consolas" w:cs="Times New Roman"/>
-          <w:color w:val="000000"/>
-          <w:sz w:val="21"/>
-          <w:szCs w:val="21"/>
-          <w:lang w:eastAsia="sk-SK"/>
-        </w:rPr>
-        <w:t>            },</w:t>
-      </w:r>
-    </w:p>
-    <w:p>
-      <w:pPr>
-        <w:shd w:val="clear" w:color="auto" w:fill="FFFFFF"/>
-        <w:spacing w:line="285" w:lineRule="atLeast"/>
-        <w:rPr>
-          <w:rFonts w:ascii="Consolas" w:eastAsia="Times New Roman" w:hAnsi="Consolas" w:cs="Times New Roman"/>
-          <w:color w:val="000000"/>
-          <w:sz w:val="21"/>
-          <w:szCs w:val="21"/>
-          <w:lang w:eastAsia="sk-SK"/>
-        </w:rPr>
-      </w:pPr>
-      <w:r>
-        <w:rPr>
-          <w:rFonts w:ascii="Consolas" w:eastAsia="Times New Roman" w:hAnsi="Consolas" w:cs="Times New Roman"/>
-          <w:color w:val="000000"/>
-          <w:sz w:val="21"/>
-          <w:szCs w:val="21"/>
-          <w:lang w:eastAsia="sk-SK"/>
-        </w:rPr>
-        <w:t>            {</w:t>
-      </w:r>
-    </w:p>
-    <w:p>
-      <w:pPr>
-        <w:shd w:val="clear" w:color="auto" w:fill="FFFFFF"/>
-        <w:spacing w:line="285" w:lineRule="atLeast"/>
-        <w:rPr>
-          <w:rFonts w:ascii="Consolas" w:eastAsia="Times New Roman" w:hAnsi="Consolas" w:cs="Times New Roman"/>
-          <w:color w:val="000000"/>
-          <w:sz w:val="21"/>
-          <w:szCs w:val="21"/>
-          <w:lang w:eastAsia="sk-SK"/>
-        </w:rPr>
-      </w:pPr>
-      <w:r>
-        <w:rPr>
-          <w:rFonts w:ascii="Consolas" w:eastAsia="Times New Roman" w:hAnsi="Consolas" w:cs="Times New Roman"/>
-          <w:color w:val="000000"/>
-          <w:sz w:val="21"/>
-          <w:szCs w:val="21"/>
-          <w:lang w:eastAsia="sk-SK"/>
-        </w:rPr>
-        <w:t>                </w:t>
-      </w:r>
-      <w:r>
-        <w:rPr>
-          <w:rFonts w:ascii="Consolas" w:eastAsia="Times New Roman" w:hAnsi="Consolas" w:cs="Times New Roman"/>
-          <w:color w:val="0451A5"/>
-          <w:sz w:val="21"/>
-          <w:szCs w:val="21"/>
-          <w:lang w:eastAsia="sk-SK"/>
-        </w:rPr>
-        <w:t>"Price"</w:t>
-      </w:r>
-      <w:r>
-        <w:rPr>
-          <w:rFonts w:ascii="Consolas" w:eastAsia="Times New Roman" w:hAnsi="Consolas" w:cs="Times New Roman"/>
-          <w:color w:val="000000"/>
-          <w:sz w:val="21"/>
-          <w:szCs w:val="21"/>
-          <w:lang w:eastAsia="sk-SK"/>
-        </w:rPr>
-        <w:t xml:space="preserve">: </w:t>
-      </w:r>
-      <w:r>
-        <w:rPr>
-          <w:rFonts w:ascii="Consolas" w:eastAsia="Times New Roman" w:hAnsi="Consolas" w:cs="Times New Roman"/>
-          <w:color w:val="09885A"/>
-          <w:sz w:val="21"/>
-          <w:szCs w:val="21"/>
-          <w:lang w:eastAsia="sk-SK"/>
-        </w:rPr>
-        <w:t>1.0</w:t>
-      </w:r>
-      <w:r>
-        <w:rPr>
-          <w:rFonts w:ascii="Consolas" w:eastAsia="Times New Roman" w:hAnsi="Consolas" w:cs="Times New Roman"/>
-          <w:color w:val="000000"/>
-          <w:sz w:val="21"/>
-          <w:szCs w:val="21"/>
-          <w:lang w:eastAsia="sk-SK"/>
-        </w:rPr>
-        <w:t>,</w:t>
-      </w:r>
-    </w:p>
-    <w:p>
-      <w:pPr>
-        <w:shd w:val="clear" w:color="auto" w:fill="FFFFFF"/>
-        <w:spacing w:line="285" w:lineRule="atLeast"/>
-        <w:rPr>
-          <w:rFonts w:ascii="Consolas" w:eastAsia="Times New Roman" w:hAnsi="Consolas" w:cs="Times New Roman"/>
-          <w:color w:val="000000"/>
-          <w:sz w:val="21"/>
-          <w:szCs w:val="21"/>
-          <w:lang w:eastAsia="sk-SK"/>
-        </w:rPr>
-      </w:pPr>
-      <w:r>
-        <w:rPr>
-          <w:rFonts w:ascii="Consolas" w:eastAsia="Times New Roman" w:hAnsi="Consolas" w:cs="Times New Roman"/>
-          <w:color w:val="000000"/>
-          <w:sz w:val="21"/>
-          <w:szCs w:val="21"/>
-          <w:lang w:eastAsia="sk-SK"/>
-        </w:rPr>
-        <w:t>                </w:t>
-      </w:r>
-      <w:r>
-        <w:rPr>
-          <w:rFonts w:ascii="Consolas" w:eastAsia="Times New Roman" w:hAnsi="Consolas" w:cs="Times New Roman"/>
-          <w:color w:val="0451A5"/>
-          <w:sz w:val="21"/>
-          <w:szCs w:val="21"/>
-          <w:lang w:eastAsia="sk-SK"/>
-        </w:rPr>
-        <w:t>"Quantity"</w:t>
-      </w:r>
-      <w:r>
-        <w:rPr>
-          <w:rFonts w:ascii="Consolas" w:eastAsia="Times New Roman" w:hAnsi="Consolas" w:cs="Times New Roman"/>
-          <w:color w:val="000000"/>
-          <w:sz w:val="21"/>
-          <w:szCs w:val="21"/>
-          <w:lang w:eastAsia="sk-SK"/>
-        </w:rPr>
-        <w:t xml:space="preserve">: </w:t>
-      </w:r>
-      <w:r>
-        <w:rPr>
-          <w:rFonts w:ascii="Consolas" w:eastAsia="Times New Roman" w:hAnsi="Consolas" w:cs="Times New Roman"/>
-          <w:color w:val="09885A"/>
-          <w:sz w:val="21"/>
-          <w:szCs w:val="21"/>
-          <w:lang w:eastAsia="sk-SK"/>
-        </w:rPr>
-        <w:t>1.0</w:t>
-      </w:r>
-      <w:r>
-        <w:rPr>
-          <w:rFonts w:ascii="Consolas" w:eastAsia="Times New Roman" w:hAnsi="Consolas" w:cs="Times New Roman"/>
-          <w:color w:val="000000"/>
-          <w:sz w:val="21"/>
-          <w:szCs w:val="21"/>
-          <w:lang w:eastAsia="sk-SK"/>
-        </w:rPr>
-        <w:t>,</w:t>
-      </w:r>
-    </w:p>
-    <w:p>
-      <w:pPr>
-        <w:shd w:val="clear" w:color="auto" w:fill="FFFFFF"/>
-        <w:spacing w:line="285" w:lineRule="atLeast"/>
-        <w:rPr>
-          <w:rFonts w:ascii="Consolas" w:eastAsia="Times New Roman" w:hAnsi="Consolas" w:cs="Times New Roman"/>
-          <w:color w:val="000000"/>
-          <w:sz w:val="21"/>
-          <w:szCs w:val="21"/>
-          <w:lang w:eastAsia="sk-SK"/>
-        </w:rPr>
-      </w:pPr>
-      <w:r>
-        <w:rPr>
-          <w:rFonts w:ascii="Consolas" w:eastAsia="Times New Roman" w:hAnsi="Consolas" w:cs="Times New Roman"/>
-          <w:color w:val="000000"/>
-          <w:sz w:val="21"/>
-          <w:szCs w:val="21"/>
-          <w:lang w:eastAsia="sk-SK"/>
-        </w:rPr>
-        <w:t>                </w:t>
-      </w:r>
-      <w:r>
-        <w:rPr>
-          <w:rFonts w:ascii="Consolas" w:eastAsia="Times New Roman" w:hAnsi="Consolas" w:cs="Times New Roman"/>
-          <w:color w:val="0451A5"/>
-          <w:sz w:val="21"/>
-          <w:szCs w:val="21"/>
-          <w:lang w:eastAsia="sk-SK"/>
-        </w:rPr>
-        <w:t>"MeasurementUnit"</w:t>
-      </w:r>
-      <w:r>
-        <w:rPr>
-          <w:rFonts w:ascii="Consolas" w:eastAsia="Times New Roman" w:hAnsi="Consolas" w:cs="Times New Roman"/>
-          <w:color w:val="000000"/>
-          <w:sz w:val="21"/>
-          <w:szCs w:val="21"/>
-          <w:lang w:eastAsia="sk-SK"/>
-        </w:rPr>
-        <w:t xml:space="preserve">: </w:t>
-      </w:r>
-      <w:r>
-        <w:rPr>
-          <w:rFonts w:ascii="Consolas" w:eastAsia="Times New Roman" w:hAnsi="Consolas" w:cs="Times New Roman"/>
-          <w:color w:val="A31515"/>
-          <w:sz w:val="21"/>
-          <w:szCs w:val="21"/>
-          <w:lang w:eastAsia="sk-SK"/>
-        </w:rPr>
-        <w:t>"ks"</w:t>
-      </w:r>
-      <w:r>
-        <w:rPr>
-          <w:rFonts w:ascii="Consolas" w:eastAsia="Times New Roman" w:hAnsi="Consolas" w:cs="Times New Roman"/>
-          <w:color w:val="000000"/>
-          <w:sz w:val="21"/>
-          <w:szCs w:val="21"/>
-          <w:lang w:eastAsia="sk-SK"/>
-        </w:rPr>
-        <w:t>,</w:t>
-      </w:r>
-    </w:p>
-    <w:p>
-      <w:pPr>
-        <w:shd w:val="clear" w:color="auto" w:fill="FFFFFF"/>
-        <w:spacing w:line="285" w:lineRule="atLeast"/>
-        <w:rPr>
-          <w:rFonts w:ascii="Consolas" w:eastAsia="Times New Roman" w:hAnsi="Consolas" w:cs="Times New Roman"/>
-          <w:color w:val="000000"/>
-          <w:sz w:val="21"/>
-          <w:szCs w:val="21"/>
-          <w:lang w:eastAsia="sk-SK"/>
-        </w:rPr>
-      </w:pPr>
-      <w:r>
-        <w:rPr>
-          <w:rFonts w:ascii="Consolas" w:eastAsia="Times New Roman" w:hAnsi="Consolas" w:cs="Times New Roman"/>
-          <w:color w:val="000000"/>
-          <w:sz w:val="21"/>
-          <w:szCs w:val="21"/>
-          <w:lang w:eastAsia="sk-SK"/>
-        </w:rPr>
-        <w:t>                </w:t>
-      </w:r>
-      <w:r>
-        <w:rPr>
-          <w:rFonts w:ascii="Consolas" w:eastAsia="Times New Roman" w:hAnsi="Consolas" w:cs="Times New Roman"/>
-          <w:color w:val="0451A5"/>
-          <w:sz w:val="21"/>
-          <w:szCs w:val="21"/>
-          <w:lang w:eastAsia="sk-SK"/>
-        </w:rPr>
-        <w:t>"Name"</w:t>
-      </w:r>
-      <w:r>
-        <w:rPr>
-          <w:rFonts w:ascii="Consolas" w:eastAsia="Times New Roman" w:hAnsi="Consolas" w:cs="Times New Roman"/>
-          <w:color w:val="000000"/>
-          <w:sz w:val="21"/>
-          <w:szCs w:val="21"/>
-          <w:lang w:eastAsia="sk-SK"/>
-        </w:rPr>
-        <w:t xml:space="preserve">: </w:t>
-      </w:r>
-      <w:r>
-        <w:rPr>
-          <w:rFonts w:ascii="Consolas" w:eastAsia="Times New Roman" w:hAnsi="Consolas" w:cs="Times New Roman"/>
-          <w:color w:val="A31515"/>
-          <w:sz w:val="21"/>
-          <w:szCs w:val="21"/>
-          <w:lang w:eastAsia="sk-SK"/>
-        </w:rPr>
-        <w:t>"Item 3"</w:t>
-      </w:r>
-      <w:r>
-        <w:rPr>
-          <w:rFonts w:ascii="Consolas" w:eastAsia="Times New Roman" w:hAnsi="Consolas" w:cs="Times New Roman"/>
-          <w:color w:val="000000"/>
-          <w:sz w:val="21"/>
-          <w:szCs w:val="21"/>
-          <w:lang w:eastAsia="sk-SK"/>
-        </w:rPr>
-        <w:t>,</w:t>
-      </w:r>
-    </w:p>
-    <w:p>
-      <w:pPr>
-        <w:shd w:val="clear" w:color="auto" w:fill="FFFFFF"/>
-        <w:spacing w:line="285" w:lineRule="atLeast"/>
-        <w:rPr>
-          <w:rFonts w:ascii="Consolas" w:eastAsia="Times New Roman" w:hAnsi="Consolas" w:cs="Times New Roman"/>
-          <w:color w:val="000000"/>
-          <w:sz w:val="21"/>
-          <w:szCs w:val="21"/>
-          <w:lang w:eastAsia="sk-SK"/>
-        </w:rPr>
-      </w:pPr>
-      <w:r>
-        <w:rPr>
-          <w:rFonts w:ascii="Consolas" w:eastAsia="Times New Roman" w:hAnsi="Consolas" w:cs="Times New Roman"/>
-          <w:color w:val="000000"/>
-          <w:sz w:val="21"/>
-          <w:szCs w:val="21"/>
-          <w:lang w:eastAsia="sk-SK"/>
-        </w:rPr>
-        <w:t>                </w:t>
-      </w:r>
-      <w:r>
-        <w:rPr>
-          <w:rFonts w:ascii="Consolas" w:eastAsia="Times New Roman" w:hAnsi="Consolas" w:cs="Times New Roman"/>
-          <w:color w:val="0451A5"/>
-          <w:sz w:val="21"/>
-          <w:szCs w:val="21"/>
-          <w:lang w:eastAsia="sk-SK"/>
-        </w:rPr>
-        <w:t>"VatRate"</w:t>
-      </w:r>
-      <w:r>
-        <w:rPr>
-          <w:rFonts w:ascii="Consolas" w:eastAsia="Times New Roman" w:hAnsi="Consolas" w:cs="Times New Roman"/>
-          <w:color w:val="000000"/>
-          <w:sz w:val="21"/>
-          <w:szCs w:val="21"/>
-          <w:lang w:eastAsia="sk-SK"/>
-        </w:rPr>
-        <w:t xml:space="preserve">: </w:t>
-      </w:r>
-      <w:r>
-        <w:rPr>
-          <w:rFonts w:ascii="Consolas" w:eastAsia="Times New Roman" w:hAnsi="Consolas" w:cs="Times New Roman"/>
-          <w:color w:val="09885A"/>
-          <w:sz w:val="21"/>
-          <w:szCs w:val="21"/>
-          <w:lang w:eastAsia="sk-SK"/>
-        </w:rPr>
-        <w:t>0.0</w:t>
-      </w:r>
-      <w:r>
-        <w:rPr>
-          <w:rFonts w:ascii="Consolas" w:eastAsia="Times New Roman" w:hAnsi="Consolas" w:cs="Times New Roman"/>
-          <w:color w:val="000000"/>
-          <w:sz w:val="21"/>
-          <w:szCs w:val="21"/>
-          <w:lang w:eastAsia="sk-SK"/>
-        </w:rPr>
-        <w:t>,</w:t>
-      </w:r>
-    </w:p>
-    <w:p>
-      <w:pPr>
-        <w:shd w:val="clear" w:color="auto" w:fill="FFFFFF"/>
-        <w:spacing w:line="285" w:lineRule="atLeast"/>
-        <w:rPr>
-          <w:rFonts w:ascii="Consolas" w:eastAsia="Times New Roman" w:hAnsi="Consolas" w:cs="Times New Roman"/>
-          <w:color w:val="000000"/>
-          <w:sz w:val="21"/>
-          <w:szCs w:val="21"/>
-          <w:lang w:eastAsia="sk-SK"/>
-        </w:rPr>
-      </w:pPr>
-      <w:r>
-        <w:rPr>
-          <w:rFonts w:ascii="Consolas" w:eastAsia="Times New Roman" w:hAnsi="Consolas" w:cs="Times New Roman"/>
-          <w:color w:val="000000"/>
-          <w:sz w:val="21"/>
-          <w:szCs w:val="21"/>
-          <w:lang w:eastAsia="sk-SK"/>
-        </w:rPr>
-        <w:t>                </w:t>
-      </w:r>
-      <w:r>
-        <w:rPr>
-          <w:rFonts w:ascii="Consolas" w:eastAsia="Times New Roman" w:hAnsi="Consolas" w:cs="Times New Roman"/>
-          <w:color w:val="0451A5"/>
-          <w:sz w:val="21"/>
-          <w:szCs w:val="21"/>
-          <w:lang w:eastAsia="sk-SK"/>
-        </w:rPr>
-        <w:t>"ItemType"</w:t>
-      </w:r>
-      <w:r>
-        <w:rPr>
-          <w:rFonts w:ascii="Consolas" w:eastAsia="Times New Roman" w:hAnsi="Consolas" w:cs="Times New Roman"/>
-          <w:color w:val="000000"/>
-          <w:sz w:val="21"/>
-          <w:szCs w:val="21"/>
-          <w:lang w:eastAsia="sk-SK"/>
-        </w:rPr>
-        <w:t xml:space="preserve">: </w:t>
-      </w:r>
-      <w:r>
-        <w:rPr>
-          <w:rFonts w:ascii="Consolas" w:eastAsia="Times New Roman" w:hAnsi="Consolas" w:cs="Times New Roman"/>
-          <w:color w:val="A31515"/>
-          <w:sz w:val="21"/>
-          <w:szCs w:val="21"/>
-          <w:lang w:eastAsia="sk-SK"/>
-        </w:rPr>
-        <w:t>"K"</w:t>
-      </w:r>
-      <w:r>
-        <w:rPr>
-          <w:rFonts w:ascii="Consolas" w:eastAsia="Times New Roman" w:hAnsi="Consolas" w:cs="Times New Roman"/>
-          <w:color w:val="000000"/>
-          <w:sz w:val="21"/>
-          <w:szCs w:val="21"/>
-          <w:lang w:eastAsia="sk-SK"/>
-        </w:rPr>
-        <w:t>,</w:t>
       </w:r>
     </w:p>
     <w:p>
@@ -11666,6 +11680,105 @@
         </w:rPr>
         <w:t>"K"</w:t>
       </w:r>
+    </w:p>
+    <w:p>
+      <w:pPr>
+        <w:shd w:val="clear" w:color="auto" w:fill="FFFFFF"/>
+        <w:spacing w:line="285" w:lineRule="atLeast"/>
+        <w:rPr>
+          <w:rFonts w:ascii="Consolas" w:eastAsia="Times New Roman" w:hAnsi="Consolas" w:cs="Times New Roman"/>
+          <w:color w:val="000000"/>
+          <w:sz w:val="21"/>
+          <w:szCs w:val="21"/>
+          <w:lang w:eastAsia="sk-SK"/>
+        </w:rPr>
+      </w:pPr>
+      <w:r>
+        <w:rPr>
+          <w:rFonts w:ascii="Consolas" w:eastAsia="Times New Roman" w:hAnsi="Consolas" w:cs="Times New Roman"/>
+          <w:color w:val="000000"/>
+          <w:sz w:val="21"/>
+          <w:szCs w:val="21"/>
+          <w:lang w:eastAsia="sk-SK"/>
+        </w:rPr>
+        <w:t>            },</w:t>
+      </w:r>
+    </w:p>
+    <w:p>
+      <w:pPr>
+        <w:shd w:val="clear" w:color="auto" w:fill="FFFFFF"/>
+        <w:spacing w:line="285" w:lineRule="atLeast"/>
+        <w:rPr>
+          <w:rFonts w:ascii="Consolas" w:eastAsia="Times New Roman" w:hAnsi="Consolas" w:cs="Times New Roman"/>
+          <w:color w:val="000000"/>
+          <w:sz w:val="21"/>
+          <w:szCs w:val="21"/>
+          <w:lang w:eastAsia="sk-SK"/>
+        </w:rPr>
+      </w:pPr>
+      <w:r>
+        <w:rPr>
+          <w:rFonts w:ascii="Consolas" w:eastAsia="Times New Roman" w:hAnsi="Consolas" w:cs="Times New Roman"/>
+          <w:color w:val="000000"/>
+          <w:sz w:val="21"/>
+          <w:szCs w:val="21"/>
+          <w:lang w:eastAsia="sk-SK"/>
+        </w:rPr>
+        <w:t>            {</w:t>
+      </w:r>
+    </w:p>
+    <w:p>
+      <w:pPr>
+        <w:shd w:val="clear" w:color="auto" w:fill="FFFFFF"/>
+        <w:spacing w:line="285" w:lineRule="atLeast"/>
+        <w:rPr>
+          <w:rFonts w:ascii="Consolas" w:eastAsia="Times New Roman" w:hAnsi="Consolas" w:cs="Times New Roman"/>
+          <w:color w:val="000000"/>
+          <w:sz w:val="21"/>
+          <w:szCs w:val="21"/>
+          <w:lang w:eastAsia="sk-SK"/>
+        </w:rPr>
+      </w:pPr>
+      <w:r>
+        <w:rPr>
+          <w:rFonts w:ascii="Consolas" w:eastAsia="Times New Roman" w:hAnsi="Consolas" w:cs="Times New Roman"/>
+          <w:color w:val="000000"/>
+          <w:sz w:val="21"/>
+          <w:szCs w:val="21"/>
+          <w:lang w:eastAsia="sk-SK"/>
+        </w:rPr>
+        <w:t>                </w:t>
+      </w:r>
+      <w:r>
+        <w:rPr>
+          <w:rFonts w:ascii="Consolas" w:eastAsia="Times New Roman" w:hAnsi="Consolas" w:cs="Times New Roman"/>
+          <w:color w:val="0451A5"/>
+          <w:sz w:val="21"/>
+          <w:szCs w:val="21"/>
+          <w:lang w:eastAsia="sk-SK"/>
+        </w:rPr>
+        <w:t>"Price"</w:t>
+      </w:r>
+      <w:r>
+        <w:rPr>
+          <w:rFonts w:ascii="Consolas" w:eastAsia="Times New Roman" w:hAnsi="Consolas" w:cs="Times New Roman"/>
+          <w:color w:val="000000"/>
+          <w:sz w:val="21"/>
+          <w:szCs w:val="21"/>
+          <w:lang w:eastAsia="sk-SK"/>
+        </w:rPr>
+        <w:t xml:space="preserve">: </w:t>
+      </w:r>
+      <w:r>
+        <w:rPr>
+          <w:rFonts w:ascii="Consolas" w:eastAsia="Times New Roman" w:hAnsi="Consolas" w:cs="Times New Roman"/>
+          <w:color w:val="09885A"/>
+          <w:sz w:val="21"/>
+          <w:szCs w:val="21"/>
+          <w:lang w:eastAsia="sk-SK"/>
+        </w:rPr>
+        <w:t>1.49</w:t>
+      </w:r>
       <w:r>
         <w:rPr>
           <w:rFonts w:ascii="Consolas" w:eastAsia="Times New Roman" w:hAnsi="Consolas" w:cs="Times New Roman"/>
@@ -11697,52 +11810,6 @@
           <w:szCs w:val="21"/>
           <w:lang w:eastAsia="sk-SK"/>
         </w:rPr>
-        <w:t>            },</w:t>
-      </w:r>
-    </w:p>
-    <w:p>
-      <w:pPr>
-        <w:shd w:val="clear" w:color="auto" w:fill="FFFFFF"/>
-        <w:spacing w:line="285" w:lineRule="atLeast"/>
-        <w:rPr>
-          <w:rFonts w:ascii="Consolas" w:eastAsia="Times New Roman" w:hAnsi="Consolas" w:cs="Times New Roman"/>
-          <w:color w:val="000000"/>
-          <w:sz w:val="21"/>
-          <w:szCs w:val="21"/>
-          <w:lang w:eastAsia="sk-SK"/>
-        </w:rPr>
-      </w:pPr>
-      <w:r>
-        <w:rPr>
-          <w:rFonts w:ascii="Consolas" w:eastAsia="Times New Roman" w:hAnsi="Consolas" w:cs="Times New Roman"/>
-          <w:color w:val="000000"/>
-          <w:sz w:val="21"/>
-          <w:szCs w:val="21"/>
-          <w:lang w:eastAsia="sk-SK"/>
-        </w:rPr>
-        <w:t>            {</w:t>
-      </w:r>
-    </w:p>
-    <w:p>
-      <w:pPr>
-        <w:shd w:val="clear" w:color="auto" w:fill="FFFFFF"/>
-        <w:spacing w:line="285" w:lineRule="atLeast"/>
-        <w:rPr>
-          <w:rFonts w:ascii="Consolas" w:eastAsia="Times New Roman" w:hAnsi="Consolas" w:cs="Times New Roman"/>
-          <w:color w:val="000000"/>
-          <w:sz w:val="21"/>
-          <w:szCs w:val="21"/>
-          <w:lang w:eastAsia="sk-SK"/>
-        </w:rPr>
-      </w:pPr>
-      <w:r>
-        <w:rPr>
-          <w:rFonts w:ascii="Consolas" w:eastAsia="Times New Roman" w:hAnsi="Consolas" w:cs="Times New Roman"/>
-          <w:color w:val="000000"/>
-          <w:sz w:val="21"/>
-          <w:szCs w:val="21"/>
-          <w:lang w:eastAsia="sk-SK"/>
-        </w:rPr>
         <w:t>                </w:t>
       </w:r>
       <w:r>
@@ -11753,7 +11820,7 @@
           <w:szCs w:val="21"/>
           <w:lang w:eastAsia="sk-SK"/>
         </w:rPr>
-        <w:t>"Price"</w:t>
+        <w:t>"Quantity"</w:t>
       </w:r>
       <w:r>
         <w:rPr>
@@ -11773,7 +11840,7 @@
           <w:szCs w:val="21"/>
           <w:lang w:eastAsia="sk-SK"/>
         </w:rPr>
-        <w:t>1.49</w:t>
+        <w:t>1.0</w:t>
       </w:r>
       <w:r>
         <w:rPr>
@@ -11816,7 +11883,7 @@
           <w:szCs w:val="21"/>
           <w:lang w:eastAsia="sk-SK"/>
         </w:rPr>
-        <w:t>"Quantity"</w:t>
+        <w:t>"MeasurementUnit"</w:t>
       </w:r>
       <w:r>
         <w:rPr>
@@ -11831,12 +11898,138 @@
       <w:r>
         <w:rPr>
           <w:rFonts w:ascii="Consolas" w:eastAsia="Times New Roman" w:hAnsi="Consolas" w:cs="Times New Roman"/>
+          <w:color w:val="A31515"/>
+          <w:sz w:val="21"/>
+          <w:szCs w:val="21"/>
+          <w:lang w:eastAsia="sk-SK"/>
+        </w:rPr>
+        <w:t>"ks"</w:t>
+      </w:r>
+      <w:r>
+        <w:rPr>
+          <w:rFonts w:ascii="Consolas" w:eastAsia="Times New Roman" w:hAnsi="Consolas" w:cs="Times New Roman"/>
+          <w:color w:val="000000"/>
+          <w:sz w:val="21"/>
+          <w:szCs w:val="21"/>
+          <w:lang w:eastAsia="sk-SK"/>
+        </w:rPr>
+        <w:t>,</w:t>
+      </w:r>
+    </w:p>
+    <w:p>
+      <w:pPr>
+        <w:shd w:val="clear" w:color="auto" w:fill="FFFFFF"/>
+        <w:spacing w:line="285" w:lineRule="atLeast"/>
+        <w:rPr>
+          <w:rFonts w:ascii="Consolas" w:eastAsia="Times New Roman" w:hAnsi="Consolas" w:cs="Times New Roman"/>
+          <w:color w:val="000000"/>
+          <w:sz w:val="21"/>
+          <w:szCs w:val="21"/>
+          <w:lang w:eastAsia="sk-SK"/>
+        </w:rPr>
+      </w:pPr>
+      <w:r>
+        <w:rPr>
+          <w:rFonts w:ascii="Consolas" w:eastAsia="Times New Roman" w:hAnsi="Consolas" w:cs="Times New Roman"/>
+          <w:color w:val="000000"/>
+          <w:sz w:val="21"/>
+          <w:szCs w:val="21"/>
+          <w:lang w:eastAsia="sk-SK"/>
+        </w:rPr>
+        <w:t>                </w:t>
+      </w:r>
+      <w:r>
+        <w:rPr>
+          <w:rFonts w:ascii="Consolas" w:eastAsia="Times New Roman" w:hAnsi="Consolas" w:cs="Times New Roman"/>
+          <w:color w:val="0451A5"/>
+          <w:sz w:val="21"/>
+          <w:szCs w:val="21"/>
+          <w:lang w:eastAsia="sk-SK"/>
+        </w:rPr>
+        <w:t>"Name"</w:t>
+      </w:r>
+      <w:r>
+        <w:rPr>
+          <w:rFonts w:ascii="Consolas" w:eastAsia="Times New Roman" w:hAnsi="Consolas" w:cs="Times New Roman"/>
+          <w:color w:val="000000"/>
+          <w:sz w:val="21"/>
+          <w:szCs w:val="21"/>
+          <w:lang w:eastAsia="sk-SK"/>
+        </w:rPr>
+        <w:t xml:space="preserve">: </w:t>
+      </w:r>
+      <w:r>
+        <w:rPr>
+          <w:rFonts w:ascii="Consolas" w:eastAsia="Times New Roman" w:hAnsi="Consolas" w:cs="Times New Roman"/>
+          <w:color w:val="A31515"/>
+          <w:sz w:val="21"/>
+          <w:szCs w:val="21"/>
+          <w:lang w:eastAsia="sk-SK"/>
+        </w:rPr>
+        <w:t>"Item 2"</w:t>
+      </w:r>
+      <w:r>
+        <w:rPr>
+          <w:rFonts w:ascii="Consolas" w:eastAsia="Times New Roman" w:hAnsi="Consolas" w:cs="Times New Roman"/>
+          <w:color w:val="000000"/>
+          <w:sz w:val="21"/>
+          <w:szCs w:val="21"/>
+          <w:lang w:eastAsia="sk-SK"/>
+        </w:rPr>
+        <w:t>,</w:t>
+      </w:r>
+    </w:p>
+    <w:p>
+      <w:pPr>
+        <w:shd w:val="clear" w:color="auto" w:fill="FFFFFF"/>
+        <w:spacing w:line="285" w:lineRule="atLeast"/>
+        <w:rPr>
+          <w:rFonts w:ascii="Consolas" w:eastAsia="Times New Roman" w:hAnsi="Consolas" w:cs="Times New Roman"/>
+          <w:color w:val="000000"/>
+          <w:sz w:val="21"/>
+          <w:szCs w:val="21"/>
+          <w:lang w:eastAsia="sk-SK"/>
+        </w:rPr>
+      </w:pPr>
+      <w:r>
+        <w:rPr>
+          <w:rFonts w:ascii="Consolas" w:eastAsia="Times New Roman" w:hAnsi="Consolas" w:cs="Times New Roman"/>
+          <w:color w:val="000000"/>
+          <w:sz w:val="21"/>
+          <w:szCs w:val="21"/>
+          <w:lang w:eastAsia="sk-SK"/>
+        </w:rPr>
+        <w:t>                </w:t>
+      </w:r>
+      <w:r>
+        <w:rPr>
+          <w:rFonts w:ascii="Consolas" w:eastAsia="Times New Roman" w:hAnsi="Consolas" w:cs="Times New Roman"/>
+          <w:color w:val="0451A5"/>
+          <w:sz w:val="21"/>
+          <w:szCs w:val="21"/>
+          <w:lang w:eastAsia="sk-SK"/>
+        </w:rPr>
+        <w:t>"VatRate"</w:t>
+      </w:r>
+      <w:r>
+        <w:rPr>
+          <w:rFonts w:ascii="Consolas" w:eastAsia="Times New Roman" w:hAnsi="Consolas" w:cs="Times New Roman"/>
+          <w:color w:val="000000"/>
+          <w:sz w:val="21"/>
+          <w:szCs w:val="21"/>
+          <w:lang w:eastAsia="sk-SK"/>
+        </w:rPr>
+        <w:t xml:space="preserve">: </w:t>
+      </w:r>
+      <w:r>
+        <w:rPr>
+          <w:rFonts w:ascii="Consolas" w:eastAsia="Times New Roman" w:hAnsi="Consolas" w:cs="Times New Roman"/>
           <w:color w:val="09885A"/>
           <w:sz w:val="21"/>
           <w:szCs w:val="21"/>
           <w:lang w:eastAsia="sk-SK"/>
         </w:rPr>
-        <w:t>1.0</w:t>
+        <w:t>0</w:t>
       </w:r>
       <w:r>
         <w:rPr>
@@ -11879,7 +12072,7 @@
           <w:szCs w:val="21"/>
           <w:lang w:eastAsia="sk-SK"/>
         </w:rPr>
-        <w:t>"MeasurementUnit"</w:t>
+        <w:t>"ItemType"</w:t>
       </w:r>
       <w:r>
         <w:rPr>
@@ -11899,206 +12092,7 @@
           <w:szCs w:val="21"/>
           <w:lang w:eastAsia="sk-SK"/>
         </w:rPr>
-        <w:t>"ks"</w:t>
-      </w:r>
-      <w:r>
-        <w:rPr>
-          <w:rFonts w:ascii="Consolas" w:eastAsia="Times New Roman" w:hAnsi="Consolas" w:cs="Times New Roman"/>
-          <w:color w:val="000000"/>
-          <w:sz w:val="21"/>
-          <w:szCs w:val="21"/>
-          <w:lang w:eastAsia="sk-SK"/>
-        </w:rPr>
-        <w:t>,</w:t>
-      </w:r>
-    </w:p>
-    <w:p>
-      <w:pPr>
-        <w:shd w:val="clear" w:color="auto" w:fill="FFFFFF"/>
-        <w:spacing w:line="285" w:lineRule="atLeast"/>
-        <w:rPr>
-          <w:rFonts w:ascii="Consolas" w:eastAsia="Times New Roman" w:hAnsi="Consolas" w:cs="Times New Roman"/>
-          <w:color w:val="000000"/>
-          <w:sz w:val="21"/>
-          <w:szCs w:val="21"/>
-          <w:lang w:eastAsia="sk-SK"/>
-        </w:rPr>
-      </w:pPr>
-      <w:r>
-        <w:rPr>
-          <w:rFonts w:ascii="Consolas" w:eastAsia="Times New Roman" w:hAnsi="Consolas" w:cs="Times New Roman"/>
-          <w:color w:val="000000"/>
-          <w:sz w:val="21"/>
-          <w:szCs w:val="21"/>
-          <w:lang w:eastAsia="sk-SK"/>
-        </w:rPr>
-        <w:t>                </w:t>
-      </w:r>
-      <w:r>
-        <w:rPr>
-          <w:rFonts w:ascii="Consolas" w:eastAsia="Times New Roman" w:hAnsi="Consolas" w:cs="Times New Roman"/>
-          <w:color w:val="0451A5"/>
-          <w:sz w:val="21"/>
-          <w:szCs w:val="21"/>
-          <w:lang w:eastAsia="sk-SK"/>
-        </w:rPr>
-        <w:t>"Name"</w:t>
-      </w:r>
-      <w:r>
-        <w:rPr>
-          <w:rFonts w:ascii="Consolas" w:eastAsia="Times New Roman" w:hAnsi="Consolas" w:cs="Times New Roman"/>
-          <w:color w:val="000000"/>
-          <w:sz w:val="21"/>
-          <w:szCs w:val="21"/>
-          <w:lang w:eastAsia="sk-SK"/>
-        </w:rPr>
-        <w:t xml:space="preserve">: </w:t>
-      </w:r>
-      <w:r>
-        <w:rPr>
-          <w:rFonts w:ascii="Consolas" w:eastAsia="Times New Roman" w:hAnsi="Consolas" w:cs="Times New Roman"/>
-          <w:color w:val="A31515"/>
-          <w:sz w:val="21"/>
-          <w:szCs w:val="21"/>
-          <w:lang w:eastAsia="sk-SK"/>
-        </w:rPr>
-        <w:t>"Item 2"</w:t>
-      </w:r>
-      <w:r>
-        <w:rPr>
-          <w:rFonts w:ascii="Consolas" w:eastAsia="Times New Roman" w:hAnsi="Consolas" w:cs="Times New Roman"/>
-          <w:color w:val="000000"/>
-          <w:sz w:val="21"/>
-          <w:szCs w:val="21"/>
-          <w:lang w:eastAsia="sk-SK"/>
-        </w:rPr>
-        <w:t>,</w:t>
-      </w:r>
-    </w:p>
-    <w:p>
-      <w:pPr>
-        <w:shd w:val="clear" w:color="auto" w:fill="FFFFFF"/>
-        <w:spacing w:line="285" w:lineRule="atLeast"/>
-        <w:rPr>
-          <w:rFonts w:ascii="Consolas" w:eastAsia="Times New Roman" w:hAnsi="Consolas" w:cs="Times New Roman"/>
-          <w:color w:val="000000"/>
-          <w:sz w:val="21"/>
-          <w:szCs w:val="21"/>
-          <w:lang w:eastAsia="sk-SK"/>
-        </w:rPr>
-      </w:pPr>
-      <w:r>
-        <w:rPr>
-          <w:rFonts w:ascii="Consolas" w:eastAsia="Times New Roman" w:hAnsi="Consolas" w:cs="Times New Roman"/>
-          <w:color w:val="000000"/>
-          <w:sz w:val="21"/>
-          <w:szCs w:val="21"/>
-          <w:lang w:eastAsia="sk-SK"/>
-        </w:rPr>
-        <w:t>                </w:t>
-      </w:r>
-      <w:r>
-        <w:rPr>
-          <w:rFonts w:ascii="Consolas" w:eastAsia="Times New Roman" w:hAnsi="Consolas" w:cs="Times New Roman"/>
-          <w:color w:val="0451A5"/>
-          <w:sz w:val="21"/>
-          <w:szCs w:val="21"/>
-          <w:lang w:eastAsia="sk-SK"/>
-        </w:rPr>
-        <w:t>"VatRate"</w:t>
-      </w:r>
-      <w:r>
-        <w:rPr>
-          <w:rFonts w:ascii="Consolas" w:eastAsia="Times New Roman" w:hAnsi="Consolas" w:cs="Times New Roman"/>
-          <w:color w:val="000000"/>
-          <w:sz w:val="21"/>
-          <w:szCs w:val="21"/>
-          <w:lang w:eastAsia="sk-SK"/>
-        </w:rPr>
-        <w:t xml:space="preserve">: </w:t>
-      </w:r>
-      <w:r>
-        <w:rPr>
-          <w:rFonts w:ascii="Consolas" w:eastAsia="Times New Roman" w:hAnsi="Consolas" w:cs="Times New Roman"/>
-          <w:color w:val="09885A"/>
-          <w:sz w:val="21"/>
-          <w:szCs w:val="21"/>
-          <w:lang w:eastAsia="sk-SK"/>
-        </w:rPr>
-        <w:t>0</w:t>
-      </w:r>
-      <w:r>
-        <w:rPr>
-          <w:rFonts w:ascii="Consolas" w:eastAsia="Times New Roman" w:hAnsi="Consolas" w:cs="Times New Roman"/>
-          <w:color w:val="000000"/>
-          <w:sz w:val="21"/>
-          <w:szCs w:val="21"/>
-          <w:lang w:eastAsia="sk-SK"/>
-        </w:rPr>
-        <w:t>,</w:t>
-      </w:r>
-    </w:p>
-    <w:p>
-      <w:pPr>
-        <w:shd w:val="clear" w:color="auto" w:fill="FFFFFF"/>
-        <w:spacing w:line="285" w:lineRule="atLeast"/>
-        <w:rPr>
-          <w:rFonts w:ascii="Consolas" w:eastAsia="Times New Roman" w:hAnsi="Consolas" w:cs="Times New Roman"/>
-          <w:color w:val="000000"/>
-          <w:sz w:val="21"/>
-          <w:szCs w:val="21"/>
-          <w:lang w:eastAsia="sk-SK"/>
-        </w:rPr>
-      </w:pPr>
-      <w:r>
-        <w:rPr>
-          <w:rFonts w:ascii="Consolas" w:eastAsia="Times New Roman" w:hAnsi="Consolas" w:cs="Times New Roman"/>
-          <w:color w:val="000000"/>
-          <w:sz w:val="21"/>
-          <w:szCs w:val="21"/>
-          <w:lang w:eastAsia="sk-SK"/>
-        </w:rPr>
-        <w:t>                </w:t>
-      </w:r>
-      <w:r>
-        <w:rPr>
-          <w:rFonts w:ascii="Consolas" w:eastAsia="Times New Roman" w:hAnsi="Consolas" w:cs="Times New Roman"/>
-          <w:color w:val="0451A5"/>
-          <w:sz w:val="21"/>
-          <w:szCs w:val="21"/>
-          <w:lang w:eastAsia="sk-SK"/>
-        </w:rPr>
-        <w:t>"ItemType"</w:t>
-      </w:r>
-      <w:r>
-        <w:rPr>
-          <w:rFonts w:ascii="Consolas" w:eastAsia="Times New Roman" w:hAnsi="Consolas" w:cs="Times New Roman"/>
-          <w:color w:val="000000"/>
-          <w:sz w:val="21"/>
-          <w:szCs w:val="21"/>
-          <w:lang w:eastAsia="sk-SK"/>
-        </w:rPr>
-        <w:t xml:space="preserve">: </w:t>
-      </w:r>
-      <w:r>
-        <w:rPr>
-          <w:rFonts w:ascii="Consolas" w:eastAsia="Times New Roman" w:hAnsi="Consolas" w:cs="Times New Roman"/>
-          <w:color w:val="A31515"/>
-          <w:sz w:val="21"/>
-          <w:szCs w:val="21"/>
-          <w:lang w:eastAsia="sk-SK"/>
-        </w:rPr>
         <w:t>"K"</w:t>
-      </w:r>
-      <w:r>
-        <w:rPr>
-          <w:rFonts w:ascii="Consolas" w:eastAsia="Times New Roman" w:hAnsi="Consolas" w:cs="Times New Roman"/>
-          <w:color w:val="000000"/>
-          <w:sz w:val="21"/>
-          <w:szCs w:val="21"/>
-          <w:lang w:eastAsia="sk-SK"/>
-        </w:rPr>
-        <w:t>,</w:t>
       </w:r>
     </w:p>
     <w:p>
@@ -15834,6 +15828,105 @@
         </w:rPr>
         <w:t>"K"</w:t>
       </w:r>
+    </w:p>
+    <w:p>
+      <w:pPr>
+        <w:shd w:val="clear" w:color="auto" w:fill="FFFFFF"/>
+        <w:spacing w:line="285" w:lineRule="atLeast"/>
+        <w:rPr>
+          <w:rFonts w:ascii="Consolas" w:eastAsia="Times New Roman" w:hAnsi="Consolas" w:cs="Times New Roman"/>
+          <w:color w:val="000000"/>
+          <w:sz w:val="21"/>
+          <w:szCs w:val="21"/>
+          <w:lang w:eastAsia="sk-SK"/>
+        </w:rPr>
+      </w:pPr>
+      <w:r>
+        <w:rPr>
+          <w:rFonts w:ascii="Consolas" w:eastAsia="Times New Roman" w:hAnsi="Consolas" w:cs="Times New Roman"/>
+          <w:color w:val="000000"/>
+          <w:sz w:val="21"/>
+          <w:szCs w:val="21"/>
+          <w:lang w:eastAsia="sk-SK"/>
+        </w:rPr>
+        <w:t>            },</w:t>
+      </w:r>
+    </w:p>
+    <w:p>
+      <w:pPr>
+        <w:shd w:val="clear" w:color="auto" w:fill="FFFFFF"/>
+        <w:spacing w:line="285" w:lineRule="atLeast"/>
+        <w:rPr>
+          <w:rFonts w:ascii="Consolas" w:eastAsia="Times New Roman" w:hAnsi="Consolas" w:cs="Times New Roman"/>
+          <w:color w:val="000000"/>
+          <w:sz w:val="21"/>
+          <w:szCs w:val="21"/>
+          <w:lang w:eastAsia="sk-SK"/>
+        </w:rPr>
+      </w:pPr>
+      <w:r>
+        <w:rPr>
+          <w:rFonts w:ascii="Consolas" w:eastAsia="Times New Roman" w:hAnsi="Consolas" w:cs="Times New Roman"/>
+          <w:color w:val="000000"/>
+          <w:sz w:val="21"/>
+          <w:szCs w:val="21"/>
+          <w:lang w:eastAsia="sk-SK"/>
+        </w:rPr>
+        <w:t>            {</w:t>
+      </w:r>
+    </w:p>
+    <w:p>
+      <w:pPr>
+        <w:shd w:val="clear" w:color="auto" w:fill="FFFFFF"/>
+        <w:spacing w:line="285" w:lineRule="atLeast"/>
+        <w:rPr>
+          <w:rFonts w:ascii="Consolas" w:eastAsia="Times New Roman" w:hAnsi="Consolas" w:cs="Times New Roman"/>
+          <w:color w:val="000000"/>
+          <w:sz w:val="21"/>
+          <w:szCs w:val="21"/>
+          <w:lang w:eastAsia="sk-SK"/>
+        </w:rPr>
+      </w:pPr>
+      <w:r>
+        <w:rPr>
+          <w:rFonts w:ascii="Consolas" w:eastAsia="Times New Roman" w:hAnsi="Consolas" w:cs="Times New Roman"/>
+          <w:color w:val="000000"/>
+          <w:sz w:val="21"/>
+          <w:szCs w:val="21"/>
+          <w:lang w:eastAsia="sk-SK"/>
+        </w:rPr>
+        <w:t>                </w:t>
+      </w:r>
+      <w:r>
+        <w:rPr>
+          <w:rFonts w:ascii="Consolas" w:eastAsia="Times New Roman" w:hAnsi="Consolas" w:cs="Times New Roman"/>
+          <w:color w:val="0451A5"/>
+          <w:sz w:val="21"/>
+          <w:szCs w:val="21"/>
+          <w:lang w:eastAsia="sk-SK"/>
+        </w:rPr>
+        <w:t>"Price"</w:t>
+      </w:r>
+      <w:r>
+        <w:rPr>
+          <w:rFonts w:ascii="Consolas" w:eastAsia="Times New Roman" w:hAnsi="Consolas" w:cs="Times New Roman"/>
+          <w:color w:val="000000"/>
+          <w:sz w:val="21"/>
+          <w:szCs w:val="21"/>
+          <w:lang w:eastAsia="sk-SK"/>
+        </w:rPr>
+        <w:t xml:space="preserve">: </w:t>
+      </w:r>
+      <w:r>
+        <w:rPr>
+          <w:rFonts w:ascii="Consolas" w:eastAsia="Times New Roman" w:hAnsi="Consolas" w:cs="Times New Roman"/>
+          <w:color w:val="09885A"/>
+          <w:sz w:val="21"/>
+          <w:szCs w:val="21"/>
+          <w:lang w:eastAsia="sk-SK"/>
+        </w:rPr>
+        <w:t>1.49</w:t>
+      </w:r>
       <w:r>
         <w:rPr>
           <w:rFonts w:ascii="Consolas" w:eastAsia="Times New Roman" w:hAnsi="Consolas" w:cs="Times New Roman"/>
@@ -15865,52 +15958,6 @@
           <w:szCs w:val="21"/>
           <w:lang w:eastAsia="sk-SK"/>
         </w:rPr>
-        <w:t>            },</w:t>
-      </w:r>
-    </w:p>
-    <w:p>
-      <w:pPr>
-        <w:shd w:val="clear" w:color="auto" w:fill="FFFFFF"/>
-        <w:spacing w:line="285" w:lineRule="atLeast"/>
-        <w:rPr>
-          <w:rFonts w:ascii="Consolas" w:eastAsia="Times New Roman" w:hAnsi="Consolas" w:cs="Times New Roman"/>
-          <w:color w:val="000000"/>
-          <w:sz w:val="21"/>
-          <w:szCs w:val="21"/>
-          <w:lang w:eastAsia="sk-SK"/>
-        </w:rPr>
-      </w:pPr>
-      <w:r>
-        <w:rPr>
-          <w:rFonts w:ascii="Consolas" w:eastAsia="Times New Roman" w:hAnsi="Consolas" w:cs="Times New Roman"/>
-          <w:color w:val="000000"/>
-          <w:sz w:val="21"/>
-          <w:szCs w:val="21"/>
-          <w:lang w:eastAsia="sk-SK"/>
-        </w:rPr>
-        <w:t>            {</w:t>
-      </w:r>
-    </w:p>
-    <w:p>
-      <w:pPr>
-        <w:shd w:val="clear" w:color="auto" w:fill="FFFFFF"/>
-        <w:spacing w:line="285" w:lineRule="atLeast"/>
-        <w:rPr>
-          <w:rFonts w:ascii="Consolas" w:eastAsia="Times New Roman" w:hAnsi="Consolas" w:cs="Times New Roman"/>
-          <w:color w:val="000000"/>
-          <w:sz w:val="21"/>
-          <w:szCs w:val="21"/>
-          <w:lang w:eastAsia="sk-SK"/>
-        </w:rPr>
-      </w:pPr>
-      <w:r>
-        <w:rPr>
-          <w:rFonts w:ascii="Consolas" w:eastAsia="Times New Roman" w:hAnsi="Consolas" w:cs="Times New Roman"/>
-          <w:color w:val="000000"/>
-          <w:sz w:val="21"/>
-          <w:szCs w:val="21"/>
-          <w:lang w:eastAsia="sk-SK"/>
-        </w:rPr>
         <w:t>                </w:t>
       </w:r>
       <w:r>
@@ -15921,7 +15968,7 @@
           <w:szCs w:val="21"/>
           <w:lang w:eastAsia="sk-SK"/>
         </w:rPr>
-        <w:t>"Price"</w:t>
+        <w:t>"Quantity"</w:t>
       </w:r>
       <w:r>
         <w:rPr>
@@ -15941,7 +15988,7 @@
           <w:szCs w:val="21"/>
           <w:lang w:eastAsia="sk-SK"/>
         </w:rPr>
-        <w:t>1.49</w:t>
+        <w:t>1.0</w:t>
       </w:r>
       <w:r>
         <w:rPr>
@@ -15984,7 +16031,7 @@
           <w:szCs w:val="21"/>
           <w:lang w:eastAsia="sk-SK"/>
         </w:rPr>
-        <w:t>"Quantity"</w:t>
+        <w:t>"MeasurementUnit"</w:t>
       </w:r>
       <w:r>
         <w:rPr>
@@ -15999,12 +16046,138 @@
       <w:r>
         <w:rPr>
           <w:rFonts w:ascii="Consolas" w:eastAsia="Times New Roman" w:hAnsi="Consolas" w:cs="Times New Roman"/>
+          <w:color w:val="A31515"/>
+          <w:sz w:val="21"/>
+          <w:szCs w:val="21"/>
+          <w:lang w:eastAsia="sk-SK"/>
+        </w:rPr>
+        <w:t>"ks"</w:t>
+      </w:r>
+      <w:r>
+        <w:rPr>
+          <w:rFonts w:ascii="Consolas" w:eastAsia="Times New Roman" w:hAnsi="Consolas" w:cs="Times New Roman"/>
+          <w:color w:val="000000"/>
+          <w:sz w:val="21"/>
+          <w:szCs w:val="21"/>
+          <w:lang w:eastAsia="sk-SK"/>
+        </w:rPr>
+        <w:t>,</w:t>
+      </w:r>
+    </w:p>
+    <w:p>
+      <w:pPr>
+        <w:shd w:val="clear" w:color="auto" w:fill="FFFFFF"/>
+        <w:spacing w:line="285" w:lineRule="atLeast"/>
+        <w:rPr>
+          <w:rFonts w:ascii="Consolas" w:eastAsia="Times New Roman" w:hAnsi="Consolas" w:cs="Times New Roman"/>
+          <w:color w:val="000000"/>
+          <w:sz w:val="21"/>
+          <w:szCs w:val="21"/>
+          <w:lang w:eastAsia="sk-SK"/>
+        </w:rPr>
+      </w:pPr>
+      <w:r>
+        <w:rPr>
+          <w:rFonts w:ascii="Consolas" w:eastAsia="Times New Roman" w:hAnsi="Consolas" w:cs="Times New Roman"/>
+          <w:color w:val="000000"/>
+          <w:sz w:val="21"/>
+          <w:szCs w:val="21"/>
+          <w:lang w:eastAsia="sk-SK"/>
+        </w:rPr>
+        <w:t>                </w:t>
+      </w:r>
+      <w:r>
+        <w:rPr>
+          <w:rFonts w:ascii="Consolas" w:eastAsia="Times New Roman" w:hAnsi="Consolas" w:cs="Times New Roman"/>
+          <w:color w:val="0451A5"/>
+          <w:sz w:val="21"/>
+          <w:szCs w:val="21"/>
+          <w:lang w:eastAsia="sk-SK"/>
+        </w:rPr>
+        <w:t>"Name"</w:t>
+      </w:r>
+      <w:r>
+        <w:rPr>
+          <w:rFonts w:ascii="Consolas" w:eastAsia="Times New Roman" w:hAnsi="Consolas" w:cs="Times New Roman"/>
+          <w:color w:val="000000"/>
+          <w:sz w:val="21"/>
+          <w:szCs w:val="21"/>
+          <w:lang w:eastAsia="sk-SK"/>
+        </w:rPr>
+        <w:t xml:space="preserve">: </w:t>
+      </w:r>
+      <w:r>
+        <w:rPr>
+          <w:rFonts w:ascii="Consolas" w:eastAsia="Times New Roman" w:hAnsi="Consolas" w:cs="Times New Roman"/>
+          <w:color w:val="A31515"/>
+          <w:sz w:val="21"/>
+          <w:szCs w:val="21"/>
+          <w:lang w:eastAsia="sk-SK"/>
+        </w:rPr>
+        <w:t>"Item 2"</w:t>
+      </w:r>
+      <w:r>
+        <w:rPr>
+          <w:rFonts w:ascii="Consolas" w:eastAsia="Times New Roman" w:hAnsi="Consolas" w:cs="Times New Roman"/>
+          <w:color w:val="000000"/>
+          <w:sz w:val="21"/>
+          <w:szCs w:val="21"/>
+          <w:lang w:eastAsia="sk-SK"/>
+        </w:rPr>
+        <w:t>,</w:t>
+      </w:r>
+    </w:p>
+    <w:p>
+      <w:pPr>
+        <w:shd w:val="clear" w:color="auto" w:fill="FFFFFF"/>
+        <w:spacing w:line="285" w:lineRule="atLeast"/>
+        <w:rPr>
+          <w:rFonts w:ascii="Consolas" w:eastAsia="Times New Roman" w:hAnsi="Consolas" w:cs="Times New Roman"/>
+          <w:color w:val="000000"/>
+          <w:sz w:val="21"/>
+          <w:szCs w:val="21"/>
+          <w:lang w:eastAsia="sk-SK"/>
+        </w:rPr>
+      </w:pPr>
+      <w:r>
+        <w:rPr>
+          <w:rFonts w:ascii="Consolas" w:eastAsia="Times New Roman" w:hAnsi="Consolas" w:cs="Times New Roman"/>
+          <w:color w:val="000000"/>
+          <w:sz w:val="21"/>
+          <w:szCs w:val="21"/>
+          <w:lang w:eastAsia="sk-SK"/>
+        </w:rPr>
+        <w:t>                </w:t>
+      </w:r>
+      <w:r>
+        <w:rPr>
+          <w:rFonts w:ascii="Consolas" w:eastAsia="Times New Roman" w:hAnsi="Consolas" w:cs="Times New Roman"/>
+          <w:color w:val="0451A5"/>
+          <w:sz w:val="21"/>
+          <w:szCs w:val="21"/>
+          <w:lang w:eastAsia="sk-SK"/>
+        </w:rPr>
+        <w:t>"VatRate"</w:t>
+      </w:r>
+      <w:r>
+        <w:rPr>
+          <w:rFonts w:ascii="Consolas" w:eastAsia="Times New Roman" w:hAnsi="Consolas" w:cs="Times New Roman"/>
+          <w:color w:val="000000"/>
+          <w:sz w:val="21"/>
+          <w:szCs w:val="21"/>
+          <w:lang w:eastAsia="sk-SK"/>
+        </w:rPr>
+        <w:t xml:space="preserve">: </w:t>
+      </w:r>
+      <w:r>
+        <w:rPr>
+          <w:rFonts w:ascii="Consolas" w:eastAsia="Times New Roman" w:hAnsi="Consolas" w:cs="Times New Roman"/>
           <w:color w:val="09885A"/>
           <w:sz w:val="21"/>
           <w:szCs w:val="21"/>
           <w:lang w:eastAsia="sk-SK"/>
         </w:rPr>
-        <w:t>1.0</w:t>
+        <w:t>10.0</w:t>
       </w:r>
       <w:r>
         <w:rPr>
@@ -16047,7 +16220,7 @@
           <w:szCs w:val="21"/>
           <w:lang w:eastAsia="sk-SK"/>
         </w:rPr>
-        <w:t>"MeasurementUnit"</w:t>
+        <w:t>"ItemType"</w:t>
       </w:r>
       <w:r>
         <w:rPr>
@@ -16067,206 +16240,7 @@
           <w:szCs w:val="21"/>
           <w:lang w:eastAsia="sk-SK"/>
         </w:rPr>
-        <w:t>"ks"</w:t>
-      </w:r>
-      <w:r>
-        <w:rPr>
-          <w:rFonts w:ascii="Consolas" w:eastAsia="Times New Roman" w:hAnsi="Consolas" w:cs="Times New Roman"/>
-          <w:color w:val="000000"/>
-          <w:sz w:val="21"/>
-          <w:szCs w:val="21"/>
-          <w:lang w:eastAsia="sk-SK"/>
-        </w:rPr>
-        <w:t>,</w:t>
-      </w:r>
-    </w:p>
-    <w:p>
-      <w:pPr>
-        <w:shd w:val="clear" w:color="auto" w:fill="FFFFFF"/>
-        <w:spacing w:line="285" w:lineRule="atLeast"/>
-        <w:rPr>
-          <w:rFonts w:ascii="Consolas" w:eastAsia="Times New Roman" w:hAnsi="Consolas" w:cs="Times New Roman"/>
-          <w:color w:val="000000"/>
-          <w:sz w:val="21"/>
-          <w:szCs w:val="21"/>
-          <w:lang w:eastAsia="sk-SK"/>
-        </w:rPr>
-      </w:pPr>
-      <w:r>
-        <w:rPr>
-          <w:rFonts w:ascii="Consolas" w:eastAsia="Times New Roman" w:hAnsi="Consolas" w:cs="Times New Roman"/>
-          <w:color w:val="000000"/>
-          <w:sz w:val="21"/>
-          <w:szCs w:val="21"/>
-          <w:lang w:eastAsia="sk-SK"/>
-        </w:rPr>
-        <w:t>                </w:t>
-      </w:r>
-      <w:r>
-        <w:rPr>
-          <w:rFonts w:ascii="Consolas" w:eastAsia="Times New Roman" w:hAnsi="Consolas" w:cs="Times New Roman"/>
-          <w:color w:val="0451A5"/>
-          <w:sz w:val="21"/>
-          <w:szCs w:val="21"/>
-          <w:lang w:eastAsia="sk-SK"/>
-        </w:rPr>
-        <w:t>"Name"</w:t>
-      </w:r>
-      <w:r>
-        <w:rPr>
-          <w:rFonts w:ascii="Consolas" w:eastAsia="Times New Roman" w:hAnsi="Consolas" w:cs="Times New Roman"/>
-          <w:color w:val="000000"/>
-          <w:sz w:val="21"/>
-          <w:szCs w:val="21"/>
-          <w:lang w:eastAsia="sk-SK"/>
-        </w:rPr>
-        <w:t xml:space="preserve">: </w:t>
-      </w:r>
-      <w:r>
-        <w:rPr>
-          <w:rFonts w:ascii="Consolas" w:eastAsia="Times New Roman" w:hAnsi="Consolas" w:cs="Times New Roman"/>
-          <w:color w:val="A31515"/>
-          <w:sz w:val="21"/>
-          <w:szCs w:val="21"/>
-          <w:lang w:eastAsia="sk-SK"/>
-        </w:rPr>
-        <w:t>"Item 2"</w:t>
-      </w:r>
-      <w:r>
-        <w:rPr>
-          <w:rFonts w:ascii="Consolas" w:eastAsia="Times New Roman" w:hAnsi="Consolas" w:cs="Times New Roman"/>
-          <w:color w:val="000000"/>
-          <w:sz w:val="21"/>
-          <w:szCs w:val="21"/>
-          <w:lang w:eastAsia="sk-SK"/>
-        </w:rPr>
-        <w:t>,</w:t>
-      </w:r>
-    </w:p>
-    <w:p>
-      <w:pPr>
-        <w:shd w:val="clear" w:color="auto" w:fill="FFFFFF"/>
-        <w:spacing w:line="285" w:lineRule="atLeast"/>
-        <w:rPr>
-          <w:rFonts w:ascii="Consolas" w:eastAsia="Times New Roman" w:hAnsi="Consolas" w:cs="Times New Roman"/>
-          <w:color w:val="000000"/>
-          <w:sz w:val="21"/>
-          <w:szCs w:val="21"/>
-          <w:lang w:eastAsia="sk-SK"/>
-        </w:rPr>
-      </w:pPr>
-      <w:r>
-        <w:rPr>
-          <w:rFonts w:ascii="Consolas" w:eastAsia="Times New Roman" w:hAnsi="Consolas" w:cs="Times New Roman"/>
-          <w:color w:val="000000"/>
-          <w:sz w:val="21"/>
-          <w:szCs w:val="21"/>
-          <w:lang w:eastAsia="sk-SK"/>
-        </w:rPr>
-        <w:t>                </w:t>
-      </w:r>
-      <w:r>
-        <w:rPr>
-          <w:rFonts w:ascii="Consolas" w:eastAsia="Times New Roman" w:hAnsi="Consolas" w:cs="Times New Roman"/>
-          <w:color w:val="0451A5"/>
-          <w:sz w:val="21"/>
-          <w:szCs w:val="21"/>
-          <w:lang w:eastAsia="sk-SK"/>
-        </w:rPr>
-        <w:t>"VatRate"</w:t>
-      </w:r>
-      <w:r>
-        <w:rPr>
-          <w:rFonts w:ascii="Consolas" w:eastAsia="Times New Roman" w:hAnsi="Consolas" w:cs="Times New Roman"/>
-          <w:color w:val="000000"/>
-          <w:sz w:val="21"/>
-          <w:szCs w:val="21"/>
-          <w:lang w:eastAsia="sk-SK"/>
-        </w:rPr>
-        <w:t xml:space="preserve">: </w:t>
-      </w:r>
-      <w:r>
-        <w:rPr>
-          <w:rFonts w:ascii="Consolas" w:eastAsia="Times New Roman" w:hAnsi="Consolas" w:cs="Times New Roman"/>
-          <w:color w:val="09885A"/>
-          <w:sz w:val="21"/>
-          <w:szCs w:val="21"/>
-          <w:lang w:eastAsia="sk-SK"/>
-        </w:rPr>
-        <w:t>10.0</w:t>
-      </w:r>
-      <w:r>
-        <w:rPr>
-          <w:rFonts w:ascii="Consolas" w:eastAsia="Times New Roman" w:hAnsi="Consolas" w:cs="Times New Roman"/>
-          <w:color w:val="000000"/>
-          <w:sz w:val="21"/>
-          <w:szCs w:val="21"/>
-          <w:lang w:eastAsia="sk-SK"/>
-        </w:rPr>
-        <w:t>,</w:t>
-      </w:r>
-    </w:p>
-    <w:p>
-      <w:pPr>
-        <w:shd w:val="clear" w:color="auto" w:fill="FFFFFF"/>
-        <w:spacing w:line="285" w:lineRule="atLeast"/>
-        <w:rPr>
-          <w:rFonts w:ascii="Consolas" w:eastAsia="Times New Roman" w:hAnsi="Consolas" w:cs="Times New Roman"/>
-          <w:color w:val="000000"/>
-          <w:sz w:val="21"/>
-          <w:szCs w:val="21"/>
-          <w:lang w:eastAsia="sk-SK"/>
-        </w:rPr>
-      </w:pPr>
-      <w:r>
-        <w:rPr>
-          <w:rFonts w:ascii="Consolas" w:eastAsia="Times New Roman" w:hAnsi="Consolas" w:cs="Times New Roman"/>
-          <w:color w:val="000000"/>
-          <w:sz w:val="21"/>
-          <w:szCs w:val="21"/>
-          <w:lang w:eastAsia="sk-SK"/>
-        </w:rPr>
-        <w:t>                </w:t>
-      </w:r>
-      <w:r>
-        <w:rPr>
-          <w:rFonts w:ascii="Consolas" w:eastAsia="Times New Roman" w:hAnsi="Consolas" w:cs="Times New Roman"/>
-          <w:color w:val="0451A5"/>
-          <w:sz w:val="21"/>
-          <w:szCs w:val="21"/>
-          <w:lang w:eastAsia="sk-SK"/>
-        </w:rPr>
-        <w:t>"ItemType"</w:t>
-      </w:r>
-      <w:r>
-        <w:rPr>
-          <w:rFonts w:ascii="Consolas" w:eastAsia="Times New Roman" w:hAnsi="Consolas" w:cs="Times New Roman"/>
-          <w:color w:val="000000"/>
-          <w:sz w:val="21"/>
-          <w:szCs w:val="21"/>
-          <w:lang w:eastAsia="sk-SK"/>
-        </w:rPr>
-        <w:t xml:space="preserve">: </w:t>
-      </w:r>
-      <w:r>
-        <w:rPr>
-          <w:rFonts w:ascii="Consolas" w:eastAsia="Times New Roman" w:hAnsi="Consolas" w:cs="Times New Roman"/>
-          <w:color w:val="A31515"/>
-          <w:sz w:val="21"/>
-          <w:szCs w:val="21"/>
-          <w:lang w:eastAsia="sk-SK"/>
-        </w:rPr>
         <w:t>"K"</w:t>
-      </w:r>
-      <w:r>
-        <w:rPr>
-          <w:rFonts w:ascii="Consolas" w:eastAsia="Times New Roman" w:hAnsi="Consolas" w:cs="Times New Roman"/>
-          <w:color w:val="000000"/>
-          <w:sz w:val="21"/>
-          <w:szCs w:val="21"/>
-          <w:lang w:eastAsia="sk-SK"/>
-        </w:rPr>
-        <w:t>,</w:t>
       </w:r>
     </w:p>
     <w:p>
@@ -21380,6 +21354,105 @@
         </w:rPr>
         <w:t>"K"</w:t>
       </w:r>
+    </w:p>
+    <w:p>
+      <w:pPr>
+        <w:shd w:val="clear" w:color="auto" w:fill="FFFFFF"/>
+        <w:spacing w:line="285" w:lineRule="atLeast"/>
+        <w:rPr>
+          <w:rFonts w:ascii="Consolas" w:eastAsia="Times New Roman" w:hAnsi="Consolas" w:cs="Times New Roman"/>
+          <w:color w:val="000000"/>
+          <w:sz w:val="21"/>
+          <w:szCs w:val="21"/>
+          <w:lang w:eastAsia="sk-SK"/>
+        </w:rPr>
+      </w:pPr>
+      <w:r>
+        <w:rPr>
+          <w:rFonts w:ascii="Consolas" w:eastAsia="Times New Roman" w:hAnsi="Consolas" w:cs="Times New Roman"/>
+          <w:color w:val="000000"/>
+          <w:sz w:val="21"/>
+          <w:szCs w:val="21"/>
+          <w:lang w:eastAsia="sk-SK"/>
+        </w:rPr>
+        <w:t>            },</w:t>
+      </w:r>
+    </w:p>
+    <w:p>
+      <w:pPr>
+        <w:shd w:val="clear" w:color="auto" w:fill="FFFFFF"/>
+        <w:spacing w:line="285" w:lineRule="atLeast"/>
+        <w:rPr>
+          <w:rFonts w:ascii="Consolas" w:eastAsia="Times New Roman" w:hAnsi="Consolas" w:cs="Times New Roman"/>
+          <w:color w:val="000000"/>
+          <w:sz w:val="21"/>
+          <w:szCs w:val="21"/>
+          <w:lang w:eastAsia="sk-SK"/>
+        </w:rPr>
+      </w:pPr>
+      <w:r>
+        <w:rPr>
+          <w:rFonts w:ascii="Consolas" w:eastAsia="Times New Roman" w:hAnsi="Consolas" w:cs="Times New Roman"/>
+          <w:color w:val="000000"/>
+          <w:sz w:val="21"/>
+          <w:szCs w:val="21"/>
+          <w:lang w:eastAsia="sk-SK"/>
+        </w:rPr>
+        <w:t>            {</w:t>
+      </w:r>
+    </w:p>
+    <w:p>
+      <w:pPr>
+        <w:shd w:val="clear" w:color="auto" w:fill="FFFFFF"/>
+        <w:spacing w:line="285" w:lineRule="atLeast"/>
+        <w:rPr>
+          <w:rFonts w:ascii="Consolas" w:eastAsia="Times New Roman" w:hAnsi="Consolas" w:cs="Times New Roman"/>
+          <w:color w:val="000000"/>
+          <w:sz w:val="21"/>
+          <w:szCs w:val="21"/>
+          <w:lang w:eastAsia="sk-SK"/>
+        </w:rPr>
+      </w:pPr>
+      <w:r>
+        <w:rPr>
+          <w:rFonts w:ascii="Consolas" w:eastAsia="Times New Roman" w:hAnsi="Consolas" w:cs="Times New Roman"/>
+          <w:color w:val="000000"/>
+          <w:sz w:val="21"/>
+          <w:szCs w:val="21"/>
+          <w:lang w:eastAsia="sk-SK"/>
+        </w:rPr>
+        <w:t>                </w:t>
+      </w:r>
+      <w:r>
+        <w:rPr>
+          <w:rFonts w:ascii="Consolas" w:eastAsia="Times New Roman" w:hAnsi="Consolas" w:cs="Times New Roman"/>
+          <w:color w:val="0451A5"/>
+          <w:sz w:val="21"/>
+          <w:szCs w:val="21"/>
+          <w:lang w:eastAsia="sk-SK"/>
+        </w:rPr>
+        <w:t>"Price"</w:t>
+      </w:r>
+      <w:r>
+        <w:rPr>
+          <w:rFonts w:ascii="Consolas" w:eastAsia="Times New Roman" w:hAnsi="Consolas" w:cs="Times New Roman"/>
+          <w:color w:val="000000"/>
+          <w:sz w:val="21"/>
+          <w:szCs w:val="21"/>
+          <w:lang w:eastAsia="sk-SK"/>
+        </w:rPr>
+        <w:t xml:space="preserve">: </w:t>
+      </w:r>
+      <w:r>
+        <w:rPr>
+          <w:rFonts w:ascii="Consolas" w:eastAsia="Times New Roman" w:hAnsi="Consolas" w:cs="Times New Roman"/>
+          <w:color w:val="09885A"/>
+          <w:sz w:val="21"/>
+          <w:szCs w:val="21"/>
+          <w:lang w:eastAsia="sk-SK"/>
+        </w:rPr>
+        <w:t>1.49</w:t>
+      </w:r>
       <w:r>
         <w:rPr>
           <w:rFonts w:ascii="Consolas" w:eastAsia="Times New Roman" w:hAnsi="Consolas" w:cs="Times New Roman"/>
@@ -21411,6 +21484,311 @@
           <w:szCs w:val="21"/>
           <w:lang w:eastAsia="sk-SK"/>
         </w:rPr>
+        <w:t>                </w:t>
+      </w:r>
+      <w:r>
+        <w:rPr>
+          <w:rFonts w:ascii="Consolas" w:eastAsia="Times New Roman" w:hAnsi="Consolas" w:cs="Times New Roman"/>
+          <w:color w:val="0451A5"/>
+          <w:sz w:val="21"/>
+          <w:szCs w:val="21"/>
+          <w:lang w:eastAsia="sk-SK"/>
+        </w:rPr>
+        <w:t>"Quantity"</w:t>
+      </w:r>
+      <w:r>
+        <w:rPr>
+          <w:rFonts w:ascii="Consolas" w:eastAsia="Times New Roman" w:hAnsi="Consolas" w:cs="Times New Roman"/>
+          <w:color w:val="000000"/>
+          <w:sz w:val="21"/>
+          <w:szCs w:val="21"/>
+          <w:lang w:eastAsia="sk-SK"/>
+        </w:rPr>
+        <w:t xml:space="preserve">: </w:t>
+      </w:r>
+      <w:r>
+        <w:rPr>
+          <w:rFonts w:ascii="Consolas" w:eastAsia="Times New Roman" w:hAnsi="Consolas" w:cs="Times New Roman"/>
+          <w:color w:val="09885A"/>
+          <w:sz w:val="21"/>
+          <w:szCs w:val="21"/>
+          <w:lang w:eastAsia="sk-SK"/>
+        </w:rPr>
+        <w:t>1.0</w:t>
+      </w:r>
+      <w:r>
+        <w:rPr>
+          <w:rFonts w:ascii="Consolas" w:eastAsia="Times New Roman" w:hAnsi="Consolas" w:cs="Times New Roman"/>
+          <w:color w:val="000000"/>
+          <w:sz w:val="21"/>
+          <w:szCs w:val="21"/>
+          <w:lang w:eastAsia="sk-SK"/>
+        </w:rPr>
+        <w:t>,</w:t>
+      </w:r>
+    </w:p>
+    <w:p>
+      <w:pPr>
+        <w:shd w:val="clear" w:color="auto" w:fill="FFFFFF"/>
+        <w:spacing w:line="285" w:lineRule="atLeast"/>
+        <w:rPr>
+          <w:rFonts w:ascii="Consolas" w:eastAsia="Times New Roman" w:hAnsi="Consolas" w:cs="Times New Roman"/>
+          <w:color w:val="000000"/>
+          <w:sz w:val="21"/>
+          <w:szCs w:val="21"/>
+          <w:lang w:eastAsia="sk-SK"/>
+        </w:rPr>
+      </w:pPr>
+      <w:r>
+        <w:rPr>
+          <w:rFonts w:ascii="Consolas" w:eastAsia="Times New Roman" w:hAnsi="Consolas" w:cs="Times New Roman"/>
+          <w:color w:val="000000"/>
+          <w:sz w:val="21"/>
+          <w:szCs w:val="21"/>
+          <w:lang w:eastAsia="sk-SK"/>
+        </w:rPr>
+        <w:t>                </w:t>
+      </w:r>
+      <w:r>
+        <w:rPr>
+          <w:rFonts w:ascii="Consolas" w:eastAsia="Times New Roman" w:hAnsi="Consolas" w:cs="Times New Roman"/>
+          <w:color w:val="0451A5"/>
+          <w:sz w:val="21"/>
+          <w:szCs w:val="21"/>
+          <w:lang w:eastAsia="sk-SK"/>
+        </w:rPr>
+        <w:t>"MeasurementUnit"</w:t>
+      </w:r>
+      <w:r>
+        <w:rPr>
+          <w:rFonts w:ascii="Consolas" w:eastAsia="Times New Roman" w:hAnsi="Consolas" w:cs="Times New Roman"/>
+          <w:color w:val="000000"/>
+          <w:sz w:val="21"/>
+          <w:szCs w:val="21"/>
+          <w:lang w:eastAsia="sk-SK"/>
+        </w:rPr>
+        <w:t xml:space="preserve">: </w:t>
+      </w:r>
+      <w:r>
+        <w:rPr>
+          <w:rFonts w:ascii="Consolas" w:eastAsia="Times New Roman" w:hAnsi="Consolas" w:cs="Times New Roman"/>
+          <w:color w:val="A31515"/>
+          <w:sz w:val="21"/>
+          <w:szCs w:val="21"/>
+          <w:lang w:eastAsia="sk-SK"/>
+        </w:rPr>
+        <w:t>"ks"</w:t>
+      </w:r>
+      <w:r>
+        <w:rPr>
+          <w:rFonts w:ascii="Consolas" w:eastAsia="Times New Roman" w:hAnsi="Consolas" w:cs="Times New Roman"/>
+          <w:color w:val="000000"/>
+          <w:sz w:val="21"/>
+          <w:szCs w:val="21"/>
+          <w:lang w:eastAsia="sk-SK"/>
+        </w:rPr>
+        <w:t>,</w:t>
+      </w:r>
+    </w:p>
+    <w:p>
+      <w:pPr>
+        <w:shd w:val="clear" w:color="auto" w:fill="FFFFFF"/>
+        <w:spacing w:line="285" w:lineRule="atLeast"/>
+        <w:rPr>
+          <w:rFonts w:ascii="Consolas" w:eastAsia="Times New Roman" w:hAnsi="Consolas" w:cs="Times New Roman"/>
+          <w:color w:val="000000"/>
+          <w:sz w:val="21"/>
+          <w:szCs w:val="21"/>
+          <w:lang w:eastAsia="sk-SK"/>
+        </w:rPr>
+      </w:pPr>
+      <w:r>
+        <w:rPr>
+          <w:rFonts w:ascii="Consolas" w:eastAsia="Times New Roman" w:hAnsi="Consolas" w:cs="Times New Roman"/>
+          <w:color w:val="000000"/>
+          <w:sz w:val="21"/>
+          <w:szCs w:val="21"/>
+          <w:lang w:eastAsia="sk-SK"/>
+        </w:rPr>
+        <w:t>                </w:t>
+      </w:r>
+      <w:r>
+        <w:rPr>
+          <w:rFonts w:ascii="Consolas" w:eastAsia="Times New Roman" w:hAnsi="Consolas" w:cs="Times New Roman"/>
+          <w:color w:val="0451A5"/>
+          <w:sz w:val="21"/>
+          <w:szCs w:val="21"/>
+          <w:lang w:eastAsia="sk-SK"/>
+        </w:rPr>
+        <w:t>"Name"</w:t>
+      </w:r>
+      <w:r>
+        <w:rPr>
+          <w:rFonts w:ascii="Consolas" w:eastAsia="Times New Roman" w:hAnsi="Consolas" w:cs="Times New Roman"/>
+          <w:color w:val="000000"/>
+          <w:sz w:val="21"/>
+          <w:szCs w:val="21"/>
+          <w:lang w:eastAsia="sk-SK"/>
+        </w:rPr>
+        <w:t xml:space="preserve">: </w:t>
+      </w:r>
+      <w:r>
+        <w:rPr>
+          <w:rFonts w:ascii="Consolas" w:eastAsia="Times New Roman" w:hAnsi="Consolas" w:cs="Times New Roman"/>
+          <w:color w:val="A31515"/>
+          <w:sz w:val="21"/>
+          <w:szCs w:val="21"/>
+          <w:lang w:eastAsia="sk-SK"/>
+        </w:rPr>
+        <w:t>"Item 2"</w:t>
+      </w:r>
+      <w:r>
+        <w:rPr>
+          <w:rFonts w:ascii="Consolas" w:eastAsia="Times New Roman" w:hAnsi="Consolas" w:cs="Times New Roman"/>
+          <w:color w:val="000000"/>
+          <w:sz w:val="21"/>
+          <w:szCs w:val="21"/>
+          <w:lang w:eastAsia="sk-SK"/>
+        </w:rPr>
+        <w:t>,</w:t>
+      </w:r>
+    </w:p>
+    <w:p>
+      <w:pPr>
+        <w:shd w:val="clear" w:color="auto" w:fill="FFFFFF"/>
+        <w:spacing w:line="285" w:lineRule="atLeast"/>
+        <w:rPr>
+          <w:rFonts w:ascii="Consolas" w:eastAsia="Times New Roman" w:hAnsi="Consolas" w:cs="Times New Roman"/>
+          <w:color w:val="000000"/>
+          <w:sz w:val="21"/>
+          <w:szCs w:val="21"/>
+          <w:lang w:eastAsia="sk-SK"/>
+        </w:rPr>
+      </w:pPr>
+      <w:r>
+        <w:rPr>
+          <w:rFonts w:ascii="Consolas" w:eastAsia="Times New Roman" w:hAnsi="Consolas" w:cs="Times New Roman"/>
+          <w:color w:val="000000"/>
+          <w:sz w:val="21"/>
+          <w:szCs w:val="21"/>
+          <w:lang w:eastAsia="sk-SK"/>
+        </w:rPr>
+        <w:t>                </w:t>
+      </w:r>
+      <w:r>
+        <w:rPr>
+          <w:rFonts w:ascii="Consolas" w:eastAsia="Times New Roman" w:hAnsi="Consolas" w:cs="Times New Roman"/>
+          <w:color w:val="0451A5"/>
+          <w:sz w:val="21"/>
+          <w:szCs w:val="21"/>
+          <w:lang w:eastAsia="sk-SK"/>
+        </w:rPr>
+        <w:t>"VatRate"</w:t>
+      </w:r>
+      <w:r>
+        <w:rPr>
+          <w:rFonts w:ascii="Consolas" w:eastAsia="Times New Roman" w:hAnsi="Consolas" w:cs="Times New Roman"/>
+          <w:color w:val="000000"/>
+          <w:sz w:val="21"/>
+          <w:szCs w:val="21"/>
+          <w:lang w:eastAsia="sk-SK"/>
+        </w:rPr>
+        <w:t xml:space="preserve">: </w:t>
+      </w:r>
+      <w:r>
+        <w:rPr>
+          <w:rFonts w:ascii="Consolas" w:eastAsia="Times New Roman" w:hAnsi="Consolas" w:cs="Times New Roman"/>
+          <w:color w:val="09885A"/>
+          <w:sz w:val="21"/>
+          <w:szCs w:val="21"/>
+          <w:lang w:eastAsia="sk-SK"/>
+        </w:rPr>
+        <w:t>10.0</w:t>
+      </w:r>
+      <w:r>
+        <w:rPr>
+          <w:rFonts w:ascii="Consolas" w:eastAsia="Times New Roman" w:hAnsi="Consolas" w:cs="Times New Roman"/>
+          <w:color w:val="000000"/>
+          <w:sz w:val="21"/>
+          <w:szCs w:val="21"/>
+          <w:lang w:eastAsia="sk-SK"/>
+        </w:rPr>
+        <w:t>,</w:t>
+      </w:r>
+    </w:p>
+    <w:p>
+      <w:pPr>
+        <w:shd w:val="clear" w:color="auto" w:fill="FFFFFF"/>
+        <w:spacing w:line="285" w:lineRule="atLeast"/>
+        <w:rPr>
+          <w:rFonts w:ascii="Consolas" w:eastAsia="Times New Roman" w:hAnsi="Consolas" w:cs="Times New Roman"/>
+          <w:color w:val="000000"/>
+          <w:sz w:val="21"/>
+          <w:szCs w:val="21"/>
+          <w:lang w:eastAsia="sk-SK"/>
+        </w:rPr>
+      </w:pPr>
+      <w:r>
+        <w:rPr>
+          <w:rFonts w:ascii="Consolas" w:eastAsia="Times New Roman" w:hAnsi="Consolas" w:cs="Times New Roman"/>
+          <w:color w:val="000000"/>
+          <w:sz w:val="21"/>
+          <w:szCs w:val="21"/>
+          <w:lang w:eastAsia="sk-SK"/>
+        </w:rPr>
+        <w:t>                </w:t>
+      </w:r>
+      <w:r>
+        <w:rPr>
+          <w:rFonts w:ascii="Consolas" w:eastAsia="Times New Roman" w:hAnsi="Consolas" w:cs="Times New Roman"/>
+          <w:color w:val="0451A5"/>
+          <w:sz w:val="21"/>
+          <w:szCs w:val="21"/>
+          <w:lang w:eastAsia="sk-SK"/>
+        </w:rPr>
+        <w:t>"ItemType"</w:t>
+      </w:r>
+      <w:r>
+        <w:rPr>
+          <w:rFonts w:ascii="Consolas" w:eastAsia="Times New Roman" w:hAnsi="Consolas" w:cs="Times New Roman"/>
+          <w:color w:val="000000"/>
+          <w:sz w:val="21"/>
+          <w:szCs w:val="21"/>
+          <w:lang w:eastAsia="sk-SK"/>
+        </w:rPr>
+        <w:t xml:space="preserve">: </w:t>
+      </w:r>
+      <w:r>
+        <w:rPr>
+          <w:rFonts w:ascii="Consolas" w:eastAsia="Times New Roman" w:hAnsi="Consolas" w:cs="Times New Roman"/>
+          <w:color w:val="A31515"/>
+          <w:sz w:val="21"/>
+          <w:szCs w:val="21"/>
+          <w:lang w:eastAsia="sk-SK"/>
+        </w:rPr>
+        <w:t>"K"</w:t>
+      </w:r>
+    </w:p>
+    <w:p>
+      <w:pPr>
+        <w:shd w:val="clear" w:color="auto" w:fill="FFFFFF"/>
+        <w:spacing w:line="285" w:lineRule="atLeast"/>
+        <w:rPr>
+          <w:rFonts w:ascii="Consolas" w:eastAsia="Times New Roman" w:hAnsi="Consolas" w:cs="Times New Roman"/>
+          <w:color w:val="000000"/>
+          <w:sz w:val="21"/>
+          <w:szCs w:val="21"/>
+          <w:lang w:eastAsia="sk-SK"/>
+        </w:rPr>
+      </w:pPr>
+      <w:r>
+        <w:rPr>
+          <w:rFonts w:ascii="Consolas" w:eastAsia="Times New Roman" w:hAnsi="Consolas" w:cs="Times New Roman"/>
+          <w:color w:val="000000"/>
+          <w:sz w:val="21"/>
+          <w:szCs w:val="21"/>
+          <w:lang w:eastAsia="sk-SK"/>
+        </w:rPr>
         <w:t>            },</w:t>
       </w:r>
     </w:p>
@@ -21487,7 +21865,7 @@
           <w:szCs w:val="21"/>
           <w:lang w:eastAsia="sk-SK"/>
         </w:rPr>
-        <w:t>1.49</w:t>
+        <w:t>1.0</w:t>
       </w:r>
       <w:r>
         <w:rPr>
@@ -21676,7 +22054,7 @@
           <w:szCs w:val="21"/>
           <w:lang w:eastAsia="sk-SK"/>
         </w:rPr>
-        <w:t>"Item 2"</w:t>
+        <w:t>"Item 3"</w:t>
       </w:r>
       <w:r>
         <w:rPr>
@@ -21739,7 +22117,7 @@
           <w:szCs w:val="21"/>
           <w:lang w:eastAsia="sk-SK"/>
         </w:rPr>
-        <w:t>10.0</w:t>
+        <w:t>0.0</w:t>
       </w:r>
       <w:r>
         <w:rPr>
@@ -21803,440 +22181,6 @@
           <w:lang w:eastAsia="sk-SK"/>
         </w:rPr>
         <w:t>"K"</w:t>
-      </w:r>
-      <w:r>
-        <w:rPr>
-          <w:rFonts w:ascii="Consolas" w:eastAsia="Times New Roman" w:hAnsi="Consolas" w:cs="Times New Roman"/>
-          <w:color w:val="000000"/>
-          <w:sz w:val="21"/>
-          <w:szCs w:val="21"/>
-          <w:lang w:eastAsia="sk-SK"/>
-        </w:rPr>
-        <w:t>,</w:t>
-      </w:r>
-    </w:p>
-    <w:p>
-      <w:pPr>
-        <w:shd w:val="clear" w:color="auto" w:fill="FFFFFF"/>
-        <w:spacing w:line="285" w:lineRule="atLeast"/>
-        <w:rPr>
-          <w:rFonts w:ascii="Consolas" w:eastAsia="Times New Roman" w:hAnsi="Consolas" w:cs="Times New Roman"/>
-          <w:color w:val="000000"/>
-          <w:sz w:val="21"/>
-          <w:szCs w:val="21"/>
-          <w:lang w:eastAsia="sk-SK"/>
-        </w:rPr>
-      </w:pPr>
-      <w:r>
-        <w:rPr>
-          <w:rFonts w:ascii="Consolas" w:eastAsia="Times New Roman" w:hAnsi="Consolas" w:cs="Times New Roman"/>
-          <w:color w:val="000000"/>
-          <w:sz w:val="21"/>
-          <w:szCs w:val="21"/>
-          <w:lang w:eastAsia="sk-SK"/>
-        </w:rPr>
-        <w:t>            },</w:t>
-      </w:r>
-    </w:p>
-    <w:p>
-      <w:pPr>
-        <w:shd w:val="clear" w:color="auto" w:fill="FFFFFF"/>
-        <w:spacing w:line="285" w:lineRule="atLeast"/>
-        <w:rPr>
-          <w:rFonts w:ascii="Consolas" w:eastAsia="Times New Roman" w:hAnsi="Consolas" w:cs="Times New Roman"/>
-          <w:color w:val="000000"/>
-          <w:sz w:val="21"/>
-          <w:szCs w:val="21"/>
-          <w:lang w:eastAsia="sk-SK"/>
-        </w:rPr>
-      </w:pPr>
-      <w:r>
-        <w:rPr>
-          <w:rFonts w:ascii="Consolas" w:eastAsia="Times New Roman" w:hAnsi="Consolas" w:cs="Times New Roman"/>
-          <w:color w:val="000000"/>
-          <w:sz w:val="21"/>
-          <w:szCs w:val="21"/>
-          <w:lang w:eastAsia="sk-SK"/>
-        </w:rPr>
-        <w:t>            {</w:t>
-      </w:r>
-    </w:p>
-    <w:p>
-      <w:pPr>
-        <w:shd w:val="clear" w:color="auto" w:fill="FFFFFF"/>
-        <w:spacing w:line="285" w:lineRule="atLeast"/>
-        <w:rPr>
-          <w:rFonts w:ascii="Consolas" w:eastAsia="Times New Roman" w:hAnsi="Consolas" w:cs="Times New Roman"/>
-          <w:color w:val="000000"/>
-          <w:sz w:val="21"/>
-          <w:szCs w:val="21"/>
-          <w:lang w:eastAsia="sk-SK"/>
-        </w:rPr>
-      </w:pPr>
-      <w:r>
-        <w:rPr>
-          <w:rFonts w:ascii="Consolas" w:eastAsia="Times New Roman" w:hAnsi="Consolas" w:cs="Times New Roman"/>
-          <w:color w:val="000000"/>
-          <w:sz w:val="21"/>
-          <w:szCs w:val="21"/>
-          <w:lang w:eastAsia="sk-SK"/>
-        </w:rPr>
-        <w:t>                </w:t>
-      </w:r>
-      <w:r>
-        <w:rPr>
-          <w:rFonts w:ascii="Consolas" w:eastAsia="Times New Roman" w:hAnsi="Consolas" w:cs="Times New Roman"/>
-          <w:color w:val="0451A5"/>
-          <w:sz w:val="21"/>
-          <w:szCs w:val="21"/>
-          <w:lang w:eastAsia="sk-SK"/>
-        </w:rPr>
-        <w:t>"Price"</w:t>
-      </w:r>
-      <w:r>
-        <w:rPr>
-          <w:rFonts w:ascii="Consolas" w:eastAsia="Times New Roman" w:hAnsi="Consolas" w:cs="Times New Roman"/>
-          <w:color w:val="000000"/>
-          <w:sz w:val="21"/>
-          <w:szCs w:val="21"/>
-          <w:lang w:eastAsia="sk-SK"/>
-        </w:rPr>
-        <w:t xml:space="preserve">: </w:t>
-      </w:r>
-      <w:r>
-        <w:rPr>
-          <w:rFonts w:ascii="Consolas" w:eastAsia="Times New Roman" w:hAnsi="Consolas" w:cs="Times New Roman"/>
-          <w:color w:val="09885A"/>
-          <w:sz w:val="21"/>
-          <w:szCs w:val="21"/>
-          <w:lang w:eastAsia="sk-SK"/>
-        </w:rPr>
-        <w:t>1.0</w:t>
-      </w:r>
-      <w:r>
-        <w:rPr>
-          <w:rFonts w:ascii="Consolas" w:eastAsia="Times New Roman" w:hAnsi="Consolas" w:cs="Times New Roman"/>
-          <w:color w:val="000000"/>
-          <w:sz w:val="21"/>
-          <w:szCs w:val="21"/>
-          <w:lang w:eastAsia="sk-SK"/>
-        </w:rPr>
-        <w:t>,</w:t>
-      </w:r>
-    </w:p>
-    <w:p>
-      <w:pPr>
-        <w:shd w:val="clear" w:color="auto" w:fill="FFFFFF"/>
-        <w:spacing w:line="285" w:lineRule="atLeast"/>
-        <w:rPr>
-          <w:rFonts w:ascii="Consolas" w:eastAsia="Times New Roman" w:hAnsi="Consolas" w:cs="Times New Roman"/>
-          <w:color w:val="000000"/>
-          <w:sz w:val="21"/>
-          <w:szCs w:val="21"/>
-          <w:lang w:eastAsia="sk-SK"/>
-        </w:rPr>
-      </w:pPr>
-      <w:r>
-        <w:rPr>
-          <w:rFonts w:ascii="Consolas" w:eastAsia="Times New Roman" w:hAnsi="Consolas" w:cs="Times New Roman"/>
-          <w:color w:val="000000"/>
-          <w:sz w:val="21"/>
-          <w:szCs w:val="21"/>
-          <w:lang w:eastAsia="sk-SK"/>
-        </w:rPr>
-        <w:t>                </w:t>
-      </w:r>
-      <w:r>
-        <w:rPr>
-          <w:rFonts w:ascii="Consolas" w:eastAsia="Times New Roman" w:hAnsi="Consolas" w:cs="Times New Roman"/>
-          <w:color w:val="0451A5"/>
-          <w:sz w:val="21"/>
-          <w:szCs w:val="21"/>
-          <w:lang w:eastAsia="sk-SK"/>
-        </w:rPr>
-        <w:t>"Quantity"</w:t>
-      </w:r>
-      <w:r>
-        <w:rPr>
-          <w:rFonts w:ascii="Consolas" w:eastAsia="Times New Roman" w:hAnsi="Consolas" w:cs="Times New Roman"/>
-          <w:color w:val="000000"/>
-          <w:sz w:val="21"/>
-          <w:szCs w:val="21"/>
-          <w:lang w:eastAsia="sk-SK"/>
-        </w:rPr>
-        <w:t xml:space="preserve">: </w:t>
-      </w:r>
-      <w:r>
-        <w:rPr>
-          <w:rFonts w:ascii="Consolas" w:eastAsia="Times New Roman" w:hAnsi="Consolas" w:cs="Times New Roman"/>
-          <w:color w:val="09885A"/>
-          <w:sz w:val="21"/>
-          <w:szCs w:val="21"/>
-          <w:lang w:eastAsia="sk-SK"/>
-        </w:rPr>
-        <w:t>1.0</w:t>
-      </w:r>
-      <w:r>
-        <w:rPr>
-          <w:rFonts w:ascii="Consolas" w:eastAsia="Times New Roman" w:hAnsi="Consolas" w:cs="Times New Roman"/>
-          <w:color w:val="000000"/>
-          <w:sz w:val="21"/>
-          <w:szCs w:val="21"/>
-          <w:lang w:eastAsia="sk-SK"/>
-        </w:rPr>
-        <w:t>,</w:t>
-      </w:r>
-    </w:p>
-    <w:p>
-      <w:pPr>
-        <w:shd w:val="clear" w:color="auto" w:fill="FFFFFF"/>
-        <w:spacing w:line="285" w:lineRule="atLeast"/>
-        <w:rPr>
-          <w:rFonts w:ascii="Consolas" w:eastAsia="Times New Roman" w:hAnsi="Consolas" w:cs="Times New Roman"/>
-          <w:color w:val="000000"/>
-          <w:sz w:val="21"/>
-          <w:szCs w:val="21"/>
-          <w:lang w:eastAsia="sk-SK"/>
-        </w:rPr>
-      </w:pPr>
-      <w:r>
-        <w:rPr>
-          <w:rFonts w:ascii="Consolas" w:eastAsia="Times New Roman" w:hAnsi="Consolas" w:cs="Times New Roman"/>
-          <w:color w:val="000000"/>
-          <w:sz w:val="21"/>
-          <w:szCs w:val="21"/>
-          <w:lang w:eastAsia="sk-SK"/>
-        </w:rPr>
-        <w:t>                </w:t>
-      </w:r>
-      <w:r>
-        <w:rPr>
-          <w:rFonts w:ascii="Consolas" w:eastAsia="Times New Roman" w:hAnsi="Consolas" w:cs="Times New Roman"/>
-          <w:color w:val="0451A5"/>
-          <w:sz w:val="21"/>
-          <w:szCs w:val="21"/>
-          <w:lang w:eastAsia="sk-SK"/>
-        </w:rPr>
-        <w:t>"MeasurementUnit"</w:t>
-      </w:r>
-      <w:r>
-        <w:rPr>
-          <w:rFonts w:ascii="Consolas" w:eastAsia="Times New Roman" w:hAnsi="Consolas" w:cs="Times New Roman"/>
-          <w:color w:val="000000"/>
-          <w:sz w:val="21"/>
-          <w:szCs w:val="21"/>
-          <w:lang w:eastAsia="sk-SK"/>
-        </w:rPr>
-        <w:t xml:space="preserve">: </w:t>
-      </w:r>
-      <w:r>
-        <w:rPr>
-          <w:rFonts w:ascii="Consolas" w:eastAsia="Times New Roman" w:hAnsi="Consolas" w:cs="Times New Roman"/>
-          <w:color w:val="A31515"/>
-          <w:sz w:val="21"/>
-          <w:szCs w:val="21"/>
-          <w:lang w:eastAsia="sk-SK"/>
-        </w:rPr>
-        <w:t>"ks"</w:t>
-      </w:r>
-      <w:r>
-        <w:rPr>
-          <w:rFonts w:ascii="Consolas" w:eastAsia="Times New Roman" w:hAnsi="Consolas" w:cs="Times New Roman"/>
-          <w:color w:val="000000"/>
-          <w:sz w:val="21"/>
-          <w:szCs w:val="21"/>
-          <w:lang w:eastAsia="sk-SK"/>
-        </w:rPr>
-        <w:t>,</w:t>
-      </w:r>
-    </w:p>
-    <w:p>
-      <w:pPr>
-        <w:shd w:val="clear" w:color="auto" w:fill="FFFFFF"/>
-        <w:spacing w:line="285" w:lineRule="atLeast"/>
-        <w:rPr>
-          <w:rFonts w:ascii="Consolas" w:eastAsia="Times New Roman" w:hAnsi="Consolas" w:cs="Times New Roman"/>
-          <w:color w:val="000000"/>
-          <w:sz w:val="21"/>
-          <w:szCs w:val="21"/>
-          <w:lang w:eastAsia="sk-SK"/>
-        </w:rPr>
-      </w:pPr>
-      <w:r>
-        <w:rPr>
-          <w:rFonts w:ascii="Consolas" w:eastAsia="Times New Roman" w:hAnsi="Consolas" w:cs="Times New Roman"/>
-          <w:color w:val="000000"/>
-          <w:sz w:val="21"/>
-          <w:szCs w:val="21"/>
-          <w:lang w:eastAsia="sk-SK"/>
-        </w:rPr>
-        <w:t>                </w:t>
-      </w:r>
-      <w:r>
-        <w:rPr>
-          <w:rFonts w:ascii="Consolas" w:eastAsia="Times New Roman" w:hAnsi="Consolas" w:cs="Times New Roman"/>
-          <w:color w:val="0451A5"/>
-          <w:sz w:val="21"/>
-          <w:szCs w:val="21"/>
-          <w:lang w:eastAsia="sk-SK"/>
-        </w:rPr>
-        <w:t>"Name"</w:t>
-      </w:r>
-      <w:r>
-        <w:rPr>
-          <w:rFonts w:ascii="Consolas" w:eastAsia="Times New Roman" w:hAnsi="Consolas" w:cs="Times New Roman"/>
-          <w:color w:val="000000"/>
-          <w:sz w:val="21"/>
-          <w:szCs w:val="21"/>
-          <w:lang w:eastAsia="sk-SK"/>
-        </w:rPr>
-        <w:t xml:space="preserve">: </w:t>
-      </w:r>
-      <w:r>
-        <w:rPr>
-          <w:rFonts w:ascii="Consolas" w:eastAsia="Times New Roman" w:hAnsi="Consolas" w:cs="Times New Roman"/>
-          <w:color w:val="A31515"/>
-          <w:sz w:val="21"/>
-          <w:szCs w:val="21"/>
-          <w:lang w:eastAsia="sk-SK"/>
-        </w:rPr>
-        <w:t>"Item 3"</w:t>
-      </w:r>
-      <w:r>
-        <w:rPr>
-          <w:rFonts w:ascii="Consolas" w:eastAsia="Times New Roman" w:hAnsi="Consolas" w:cs="Times New Roman"/>
-          <w:color w:val="000000"/>
-          <w:sz w:val="21"/>
-          <w:szCs w:val="21"/>
-          <w:lang w:eastAsia="sk-SK"/>
-        </w:rPr>
-        <w:t>,</w:t>
-      </w:r>
-    </w:p>
-    <w:p>
-      <w:pPr>
-        <w:shd w:val="clear" w:color="auto" w:fill="FFFFFF"/>
-        <w:spacing w:line="285" w:lineRule="atLeast"/>
-        <w:rPr>
-          <w:rFonts w:ascii="Consolas" w:eastAsia="Times New Roman" w:hAnsi="Consolas" w:cs="Times New Roman"/>
-          <w:color w:val="000000"/>
-          <w:sz w:val="21"/>
-          <w:szCs w:val="21"/>
-          <w:lang w:eastAsia="sk-SK"/>
-        </w:rPr>
-      </w:pPr>
-      <w:r>
-        <w:rPr>
-          <w:rFonts w:ascii="Consolas" w:eastAsia="Times New Roman" w:hAnsi="Consolas" w:cs="Times New Roman"/>
-          <w:color w:val="000000"/>
-          <w:sz w:val="21"/>
-          <w:szCs w:val="21"/>
-          <w:lang w:eastAsia="sk-SK"/>
-        </w:rPr>
-        <w:t>                </w:t>
-      </w:r>
-      <w:r>
-        <w:rPr>
-          <w:rFonts w:ascii="Consolas" w:eastAsia="Times New Roman" w:hAnsi="Consolas" w:cs="Times New Roman"/>
-          <w:color w:val="0451A5"/>
-          <w:sz w:val="21"/>
-          <w:szCs w:val="21"/>
-          <w:lang w:eastAsia="sk-SK"/>
-        </w:rPr>
-        <w:t>"VatRate"</w:t>
-      </w:r>
-      <w:r>
-        <w:rPr>
-          <w:rFonts w:ascii="Consolas" w:eastAsia="Times New Roman" w:hAnsi="Consolas" w:cs="Times New Roman"/>
-          <w:color w:val="000000"/>
-          <w:sz w:val="21"/>
-          <w:szCs w:val="21"/>
-          <w:lang w:eastAsia="sk-SK"/>
-        </w:rPr>
-        <w:t xml:space="preserve">: </w:t>
-      </w:r>
-      <w:r>
-        <w:rPr>
-          <w:rFonts w:ascii="Consolas" w:eastAsia="Times New Roman" w:hAnsi="Consolas" w:cs="Times New Roman"/>
-          <w:color w:val="09885A"/>
-          <w:sz w:val="21"/>
-          <w:szCs w:val="21"/>
-          <w:lang w:eastAsia="sk-SK"/>
-        </w:rPr>
-        <w:t>0.0</w:t>
-      </w:r>
-      <w:r>
-        <w:rPr>
-          <w:rFonts w:ascii="Consolas" w:eastAsia="Times New Roman" w:hAnsi="Consolas" w:cs="Times New Roman"/>
-          <w:color w:val="000000"/>
-          <w:sz w:val="21"/>
-          <w:szCs w:val="21"/>
-          <w:lang w:eastAsia="sk-SK"/>
-        </w:rPr>
-        <w:t>,</w:t>
-      </w:r>
-    </w:p>
-    <w:p>
-      <w:pPr>
-        <w:shd w:val="clear" w:color="auto" w:fill="FFFFFF"/>
-        <w:spacing w:line="285" w:lineRule="atLeast"/>
-        <w:rPr>
-          <w:rFonts w:ascii="Consolas" w:eastAsia="Times New Roman" w:hAnsi="Consolas" w:cs="Times New Roman"/>
-          <w:color w:val="000000"/>
-          <w:sz w:val="21"/>
-          <w:szCs w:val="21"/>
-          <w:lang w:eastAsia="sk-SK"/>
-        </w:rPr>
-      </w:pPr>
-      <w:r>
-        <w:rPr>
-          <w:rFonts w:ascii="Consolas" w:eastAsia="Times New Roman" w:hAnsi="Consolas" w:cs="Times New Roman"/>
-          <w:color w:val="000000"/>
-          <w:sz w:val="21"/>
-          <w:szCs w:val="21"/>
-          <w:lang w:eastAsia="sk-SK"/>
-        </w:rPr>
-        <w:t>                </w:t>
-      </w:r>
-      <w:r>
-        <w:rPr>
-          <w:rFonts w:ascii="Consolas" w:eastAsia="Times New Roman" w:hAnsi="Consolas" w:cs="Times New Roman"/>
-          <w:color w:val="0451A5"/>
-          <w:sz w:val="21"/>
-          <w:szCs w:val="21"/>
-          <w:lang w:eastAsia="sk-SK"/>
-        </w:rPr>
-        <w:t>"ItemType"</w:t>
-      </w:r>
-      <w:r>
-        <w:rPr>
-          <w:rFonts w:ascii="Consolas" w:eastAsia="Times New Roman" w:hAnsi="Consolas" w:cs="Times New Roman"/>
-          <w:color w:val="000000"/>
-          <w:sz w:val="21"/>
-          <w:szCs w:val="21"/>
-          <w:lang w:eastAsia="sk-SK"/>
-        </w:rPr>
-        <w:t xml:space="preserve">: </w:t>
-      </w:r>
-      <w:r>
-        <w:rPr>
-          <w:rFonts w:ascii="Consolas" w:eastAsia="Times New Roman" w:hAnsi="Consolas" w:cs="Times New Roman"/>
-          <w:color w:val="A31515"/>
-          <w:sz w:val="21"/>
-          <w:szCs w:val="21"/>
-          <w:lang w:eastAsia="sk-SK"/>
-        </w:rPr>
-        <w:t>"K"</w:t>
-      </w:r>
-      <w:r>
-        <w:rPr>
-          <w:rFonts w:ascii="Consolas" w:eastAsia="Times New Roman" w:hAnsi="Consolas" w:cs="Times New Roman"/>
-          <w:color w:val="000000"/>
-          <w:sz w:val="21"/>
-          <w:szCs w:val="21"/>
-          <w:lang w:eastAsia="sk-SK"/>
-        </w:rPr>
-        <w:t>,</w:t>
       </w:r>
     </w:p>
     <w:p>
@@ -25326,7 +25270,7 @@
                       <a:effectLst/>
                       <a:extLst>
                         <a:ext uri="{C572A759-6A51-4108-AA02-DFA0A04FC94B}">
-                          <ma14:wrappingTextBoxFlag xmlns:ma14="http://schemas.microsoft.com/office/mac/drawingml/2011/main" xmlns:w="http://schemas.openxmlformats.org/wordprocessingml/2006/main" xmlns:w10="urn:schemas-microsoft-com:office:word" xmlns:v="urn:schemas-microsoft-com:vml" xmlns:o="urn:schemas-microsoft-com:office:office" xmlns:mv="urn:schemas-microsoft-com:mac:vml" xmlns:mo="http://schemas.microsoft.com/office/mac/office/2008/main" xmlns="" xmlns:a14="http://schemas.microsoft.com/office/drawing/2010/main" xmlns:pic="http://schemas.openxmlformats.org/drawingml/2006/picture"/>
+                          <ma14:wrappingTextBoxFlag xmlns:pic="http://schemas.openxmlformats.org/drawingml/2006/picture" xmlns:a14="http://schemas.microsoft.com/office/drawing/2010/main" xmlns="" xmlns:mo="http://schemas.microsoft.com/office/mac/office/2008/main" xmlns:mv="urn:schemas-microsoft-com:mac:vml" xmlns:o="urn:schemas-microsoft-com:office:office" xmlns:v="urn:schemas-microsoft-com:vml" xmlns:w10="urn:schemas-microsoft-com:office:word" xmlns:w="http://schemas.openxmlformats.org/wordprocessingml/2006/main" xmlns:ma14="http://schemas.microsoft.com/office/mac/drawingml/2011/main"/>
                         </a:ext>
                       </a:extLst>
                     </wps:spPr>
@@ -26961,6 +26905,7 @@
     <w:lsdException w:name="HTML Sample" w:semiHidden="1" w:unhideWhenUsed="1"/>
     <w:lsdException w:name="HTML Typewriter" w:semiHidden="1" w:unhideWhenUsed="1"/>
     <w:lsdException w:name="HTML Variable" w:semiHidden="1" w:unhideWhenUsed="1"/>
+    <w:lsdException w:name="Normal Table" w:semiHidden="1" w:unhideWhenUsed="1"/>
     <w:lsdException w:name="annotation subject" w:semiHidden="1" w:unhideWhenUsed="1"/>
     <w:lsdException w:name="No List" w:semiHidden="1" w:unhideWhenUsed="1"/>
     <w:lsdException w:name="Outline List 1" w:semiHidden="1" w:unhideWhenUsed="1"/>
@@ -27003,8 +26948,11 @@
     <w:lsdException w:name="Table Contemporary" w:semiHidden="1" w:unhideWhenUsed="1"/>
     <w:lsdException w:name="Table Elegant" w:semiHidden="1" w:unhideWhenUsed="1"/>
     <w:lsdException w:name="Table Professional" w:semiHidden="1" w:unhideWhenUsed="1"/>
+    <w:lsdException w:name="Table Subtle 1" w:semiHidden="1" w:unhideWhenUsed="1"/>
     <w:lsdException w:name="Table Subtle 2" w:semiHidden="1" w:unhideWhenUsed="1"/>
     <w:lsdException w:name="Table Web 1" w:semiHidden="1" w:unhideWhenUsed="1"/>
+    <w:lsdException w:name="Table Web 2" w:semiHidden="1" w:unhideWhenUsed="1"/>
+    <w:lsdException w:name="Table Web 3" w:semiHidden="1" w:unhideWhenUsed="1"/>
     <w:lsdException w:name="Balloon Text" w:semiHidden="1" w:unhideWhenUsed="1"/>
     <w:lsdException w:name="Table Grid" w:uiPriority="39"/>
     <w:lsdException w:name="Table Theme" w:semiHidden="1" w:unhideWhenUsed="1"/>
@@ -28369,78 +28317,6 @@
     <w:pitch w:val="variable"/>
     <w:sig w:usb0="00000000" w:usb1="10000000" w:usb2="00000000" w:usb3="00000000" w:csb0="80000000" w:csb1="00000000"/>
   </w:font>
-  <w:font w:name="Times New Roman">
-    <w:panose1 w:val="02020603050405020304"/>
-    <w:charset w:val="EE"/>
-    <w:family w:val="roman"/>
-    <w:pitch w:val="variable"/>
-    <w:sig w:usb0="E0002EFF" w:usb1="C000785B" w:usb2="00000009" w:usb3="00000000" w:csb0="000001FF" w:csb1="00000000"/>
-  </w:font>
-  <w:font w:name="Courier New">
-    <w:panose1 w:val="02070309020205020404"/>
-    <w:charset w:val="EE"/>
-    <w:family w:val="modern"/>
-    <w:pitch w:val="fixed"/>
-    <w:sig w:usb0="E0002EFF" w:usb1="C0007843" w:usb2="00000009" w:usb3="00000000" w:csb0="000001FF" w:csb1="00000000"/>
-  </w:font>
-  <w:font w:name="Wingdings">
-    <w:panose1 w:val="05000000000000000000"/>
-    <w:charset w:val="02"/>
-    <w:family w:val="auto"/>
-    <w:pitch w:val="variable"/>
-    <w:sig w:usb0="00000000" w:usb1="10000000" w:usb2="00000000" w:usb3="00000000" w:csb0="80000000" w:csb1="00000000"/>
-  </w:font>
-  <w:font w:name="Arial">
-    <w:panose1 w:val="020B0604020202020204"/>
-    <w:charset w:val="EE"/>
-    <w:family w:val="swiss"/>
-    <w:pitch w:val="variable"/>
-    <w:sig w:usb0="E0002EFF" w:usb1="C000785B" w:usb2="00000009" w:usb3="00000000" w:csb0="000001FF" w:csb1="00000000"/>
-  </w:font>
-  <w:font w:name="MingLiU">
-    <w:altName w:val="細明體"/>
-    <w:panose1 w:val="02010609000101010101"/>
-    <w:charset w:val="88"/>
-    <w:family w:val="modern"/>
-    <w:pitch w:val="fixed"/>
-    <w:sig w:usb0="A00002FF" w:usb1="28CFFCFA" w:usb2="00000016" w:usb3="00000000" w:csb0="00100001" w:csb1="00000000"/>
-  </w:font>
-  <w:font w:name="PMingLiU">
-    <w:altName w:val="新細明體"/>
-    <w:panose1 w:val="02010601000101010101"/>
-    <w:charset w:val="88"/>
-    <w:family w:val="roman"/>
-    <w:pitch w:val="variable"/>
-    <w:sig w:usb0="A00002FF" w:usb1="28CFFCFA" w:usb2="00000016" w:usb3="00000000" w:csb0="00100001" w:csb1="00000000"/>
-  </w:font>
-  <w:font w:name="Cambria Math">
-    <w:panose1 w:val="02040503050406030204"/>
-    <w:charset w:val="EE"/>
-    <w:family w:val="roman"/>
-    <w:pitch w:val="variable"/>
-    <w:sig w:usb0="E00006FF" w:usb1="420024FF" w:usb2="02000000" w:usb3="00000000" w:csb0="0000019F" w:csb1="00000000"/>
-  </w:font>
-  <w:font w:name="Calibri">
-    <w:panose1 w:val="020F0502020204030204"/>
-    <w:charset w:val="EE"/>
-    <w:family w:val="swiss"/>
-    <w:pitch w:val="variable"/>
-    <w:sig w:usb0="E4002EFF" w:usb1="C000247B" w:usb2="00000009" w:usb3="00000000" w:csb0="000001FF" w:csb1="00000000"/>
-  </w:font>
-  <w:font w:name="Consolas">
-    <w:panose1 w:val="020B0609020204030204"/>
-    <w:charset w:val="EE"/>
-    <w:family w:val="modern"/>
-    <w:pitch w:val="fixed"/>
-    <w:sig w:usb0="E00006FF" w:usb1="0000FCFF" w:usb2="00000001" w:usb3="00000000" w:csb0="0000019F" w:csb1="00000000"/>
-  </w:font>
-  <w:font w:name="Calibri Light">
-    <w:panose1 w:val="020F0302020204030204"/>
-    <w:charset w:val="EE"/>
-    <w:family w:val="swiss"/>
-    <w:pitch w:val="variable"/>
-    <w:sig w:usb0="E0002AFF" w:usb1="C000247B" w:usb2="00000009" w:usb3="00000000" w:csb0="000001FF" w:csb1="00000000"/>
-  </w:font>
 </w:fonts>
 </file>
 
@@ -28462,6 +28338,7 @@
   <w:rsids>
     <w:rsidRoot w:val="007D287B"/>
     <w:rsid w:val="001154FC"/>
+    <w:rsid w:val="001A6D78"/>
     <w:rsid w:val="00335B3B"/>
     <w:rsid w:val="0038452D"/>
     <w:rsid w:val="007D287B"/>
@@ -28612,6 +28489,7 @@
     <w:lsdException w:name="HTML Sample" w:semiHidden="1" w:unhideWhenUsed="1"/>
     <w:lsdException w:name="HTML Typewriter" w:semiHidden="1" w:unhideWhenUsed="1"/>
     <w:lsdException w:name="HTML Variable" w:semiHidden="1" w:unhideWhenUsed="1"/>
+    <w:lsdException w:name="Normal Table" w:semiHidden="1" w:unhideWhenUsed="1"/>
     <w:lsdException w:name="annotation subject" w:semiHidden="1" w:unhideWhenUsed="1"/>
     <w:lsdException w:name="No List" w:semiHidden="1" w:unhideWhenUsed="1"/>
     <w:lsdException w:name="Outline List 1" w:semiHidden="1" w:unhideWhenUsed="1"/>
@@ -28654,8 +28532,11 @@
     <w:lsdException w:name="Table Contemporary" w:semiHidden="1" w:unhideWhenUsed="1"/>
     <w:lsdException w:name="Table Elegant" w:semiHidden="1" w:unhideWhenUsed="1"/>
     <w:lsdException w:name="Table Professional" w:semiHidden="1" w:unhideWhenUsed="1"/>
+    <w:lsdException w:name="Table Subtle 1" w:semiHidden="1" w:unhideWhenUsed="1"/>
     <w:lsdException w:name="Table Subtle 2" w:semiHidden="1" w:unhideWhenUsed="1"/>
     <w:lsdException w:name="Table Web 1" w:semiHidden="1" w:unhideWhenUsed="1"/>
+    <w:lsdException w:name="Table Web 2" w:semiHidden="1" w:unhideWhenUsed="1"/>
+    <w:lsdException w:name="Table Web 3" w:semiHidden="1" w:unhideWhenUsed="1"/>
     <w:lsdException w:name="Balloon Text" w:semiHidden="1" w:unhideWhenUsed="1"/>
     <w:lsdException w:name="Table Grid" w:uiPriority="39"/>
     <w:lsdException w:name="Table Theme" w:semiHidden="1" w:unhideWhenUsed="1"/>
@@ -29153,6 +29034,15 @@
 </file>
 
 <file path=customXml/item2.xml><?xml version="1.0" encoding="utf-8"?>
+<?mso-contentType ?>
+<FormTemplates xmlns="http://schemas.microsoft.com/sharepoint/v3/contenttype/forms">
+  <Display>DocumentLibraryForm</Display>
+  <Edit>DocumentLibraryForm</Edit>
+  <New>DocumentLibraryForm</New>
+</FormTemplates>
+</file>
+
+<file path=customXml/item3.xml><?xml version="1.0" encoding="utf-8"?>
 <ct:contentTypeSchema xmlns:ct="http://schemas.microsoft.com/office/2006/metadata/contentType" xmlns:ma="http://schemas.microsoft.com/office/2006/metadata/properties/metaAttributes" ct:_="" ma:_="" ma:contentTypeName="Document" ma:contentTypeID="0x010100F6ED5DE9EDF46B45B384AD6F2F4F2A1B" ma:contentTypeVersion="12" ma:contentTypeDescription="Create a new document." ma:contentTypeScope="" ma:versionID="436ca038b523c73cfc56c8cdfd9a3b72">
   <xsd:schema xmlns:xsd="http://www.w3.org/2001/XMLSchema" xmlns:xs="http://www.w3.org/2001/XMLSchema" xmlns:p="http://schemas.microsoft.com/office/2006/metadata/properties" xmlns:ns2="4d5f08f6-cea6-4340-84b9-ba4312552035" xmlns:ns3="7aecb95e-b972-4147-a61e-52f527ca1c78" targetNamespace="http://schemas.microsoft.com/office/2006/metadata/properties" ma:root="true" ma:fieldsID="25799ba37357d642e8e135a5dccfc55b" ns2:_="" ns3:_="">
     <xsd:import namespace="4d5f08f6-cea6-4340-84b9-ba4312552035"/>
@@ -29369,15 +29259,6 @@
 </ct:contentTypeSchema>
 </file>
 
-<file path=customXml/item3.xml><?xml version="1.0" encoding="utf-8"?>
-<?mso-contentType ?>
-<FormTemplates xmlns="http://schemas.microsoft.com/sharepoint/v3/contenttype/forms">
-  <Display>DocumentLibraryForm</Display>
-  <Edit>DocumentLibraryForm</Edit>
-  <New>DocumentLibraryForm</New>
-</FormTemplates>
-</file>
-
 <file path=customXml/item4.xml><?xml version="1.0" encoding="utf-8"?>
 <b:Sources xmlns:b="http://schemas.openxmlformats.org/officeDocument/2006/bibliography" xmlns="http://schemas.openxmlformats.org/officeDocument/2006/bibliography" SelectedStyle="\APASixthEditionOfficeOnline.xsl" StyleName="APA" Version="6"/>
 </file>
@@ -29392,6 +29273,14 @@
 </file>
 
 <file path=customXml/itemProps2.xml><?xml version="1.0" encoding="utf-8"?>
+<ds:datastoreItem xmlns:ds="http://schemas.openxmlformats.org/officeDocument/2006/customXml" ds:itemID="{742AC6A9-68FE-4016-BD1A-ED62B6CC0688}">
+  <ds:schemaRefs>
+    <ds:schemaRef ds:uri="http://schemas.microsoft.com/sharepoint/v3/contenttype/forms"/>
+  </ds:schemaRefs>
+</ds:datastoreItem>
+</file>
+
+<file path=customXml/itemProps3.xml><?xml version="1.0" encoding="utf-8"?>
 <ds:datastoreItem xmlns:ds="http://schemas.openxmlformats.org/officeDocument/2006/customXml" ds:itemID="{264976FD-4063-4366-8F62-C7B39706C866}">
   <ds:schemaRefs>
     <ds:schemaRef ds:uri="http://schemas.microsoft.com/office/2006/metadata/contentType"/>
@@ -29410,16 +29299,8 @@
 </ds:datastoreItem>
 </file>
 
-<file path=customXml/itemProps3.xml><?xml version="1.0" encoding="utf-8"?>
-<ds:datastoreItem xmlns:ds="http://schemas.openxmlformats.org/officeDocument/2006/customXml" ds:itemID="{742AC6A9-68FE-4016-BD1A-ED62B6CC0688}">
-  <ds:schemaRefs>
-    <ds:schemaRef ds:uri="http://schemas.microsoft.com/sharepoint/v3/contenttype/forms"/>
-  </ds:schemaRefs>
-</ds:datastoreItem>
-</file>
-
 <file path=customXml/itemProps4.xml><?xml version="1.0" encoding="utf-8"?>
-<ds:datastoreItem xmlns:ds="http://schemas.openxmlformats.org/officeDocument/2006/customXml" ds:itemID="{0493BCAE-5CD3-4A69-A3A9-67FF27A2C8D5}">
+<ds:datastoreItem xmlns:ds="http://schemas.openxmlformats.org/officeDocument/2006/customXml" ds:itemID="{EFDBE540-20EE-444F-A034-687D9AD45899}">
   <ds:schemaRefs>
     <ds:schemaRef ds:uri="http://schemas.openxmlformats.org/officeDocument/2006/bibliography"/>
   </ds:schemaRefs>

</xml_diff>